<commit_message>
Añado punto 2 a la Actividad2
</commit_message>
<xml_diff>
--- a/Despliegue_Actividad2_v1.docx
+++ b/Despliegue_Actividad2_v1.docx
@@ -7126,6 +7126,687 @@
     <w:p>
       <w:pPr>
         <w:rPr>
+          <w:rFonts w:ascii="Times New Roman" w:hAnsi="Times New Roman" w:cs="Times New Roman"/>
+          <w:sz w:val="24"/>
+          <w:szCs w:val="24"/>
+        </w:rPr>
+      </w:pPr>
+      <w:r>
+        <w:rPr>
+          <w:rFonts w:ascii="Times New Roman" w:hAnsi="Times New Roman" w:cs="Times New Roman"/>
+          <w:sz w:val="24"/>
+          <w:szCs w:val="24"/>
+        </w:rPr>
+        <w:t xml:space="preserve">Con </w:t>
+      </w:r>
+      <w:r>
+        <w:rPr>
+          <w:rFonts w:ascii="Times New Roman" w:hAnsi="Times New Roman" w:cs="Times New Roman"/>
+          <w:b/>
+          <w:bCs/>
+          <w:sz w:val="24"/>
+          <w:szCs w:val="24"/>
+        </w:rPr>
+        <w:t>echo $JAVA_HOME</w:t>
+      </w:r>
+      <w:r>
+        <w:rPr>
+          <w:rFonts w:ascii="Times New Roman" w:hAnsi="Times New Roman" w:cs="Times New Roman"/>
+          <w:sz w:val="24"/>
+          <w:szCs w:val="24"/>
+        </w:rPr>
+        <w:t xml:space="preserve"> verificamos que ahora esté cargada la variable de entorno.</w:t>
+      </w:r>
+    </w:p>
+    <w:p>
+      <w:pPr>
+        <w:rPr>
+          <w:rFonts w:ascii="Times New Roman" w:hAnsi="Times New Roman" w:cs="Times New Roman"/>
+          <w:sz w:val="24"/>
+          <w:szCs w:val="24"/>
+        </w:rPr>
+      </w:pPr>
+    </w:p>
+    <w:p>
+      <w:pPr>
+        <w:rPr>
+          <w:rFonts w:ascii="Times New Roman" w:hAnsi="Times New Roman" w:cs="Times New Roman"/>
+          <w:sz w:val="24"/>
+          <w:szCs w:val="24"/>
+        </w:rPr>
+      </w:pPr>
+    </w:p>
+    <w:p>
+      <w:pPr>
+        <w:pStyle w:val="Ttulo1"/>
+        <w:numPr>
+          <w:ilvl w:val="0"/>
+          <w:numId w:val="3"/>
+        </w:numPr>
+      </w:pPr>
+      <w:bookmarkStart w:id="1" w:name="_Toc63017225"/>
+      <w:r>
+        <w:t xml:space="preserve">Instalar </w:t>
+      </w:r>
+      <w:proofErr w:type="spellStart"/>
+      <w:r>
+        <w:t>OpenSSH</w:t>
+      </w:r>
+      <w:proofErr w:type="spellEnd"/>
+      <w:r>
+        <w:t xml:space="preserve"> en servidor Ubuntu</w:t>
+      </w:r>
+      <w:bookmarkEnd w:id="1"/>
+    </w:p>
+    <w:p>
+      <w:pPr>
+        <w:jc w:val="both"/>
+        <w:rPr>
+          <w:rFonts w:ascii="Times New Roman" w:hAnsi="Times New Roman" w:cs="Times New Roman"/>
+          <w:sz w:val="24"/>
+          <w:szCs w:val="24"/>
+        </w:rPr>
+      </w:pPr>
+    </w:p>
+    <w:p>
+      <w:pPr>
+        <w:jc w:val="both"/>
+        <w:rPr>
+          <w:rFonts w:ascii="Times New Roman" w:hAnsi="Times New Roman" w:cs="Times New Roman"/>
+          <w:sz w:val="24"/>
+          <w:szCs w:val="24"/>
+        </w:rPr>
+      </w:pPr>
+      <w:r>
+        <w:rPr>
+          <w:rFonts w:ascii="Times New Roman" w:hAnsi="Times New Roman" w:cs="Times New Roman"/>
+          <w:sz w:val="24"/>
+          <w:szCs w:val="24"/>
+        </w:rPr>
+        <w:t>En mi caso ya lo tenía instalado de la Actividad 1</w:t>
+      </w:r>
+      <w:r>
+        <w:rPr>
+          <w:rFonts w:ascii="Times New Roman" w:hAnsi="Times New Roman" w:cs="Times New Roman"/>
+          <w:sz w:val="24"/>
+          <w:szCs w:val="24"/>
+        </w:rPr>
+        <w:t>. Para confirmarlo v</w:t>
+      </w:r>
+      <w:r>
+        <w:rPr>
+          <w:rFonts w:ascii="Times New Roman" w:hAnsi="Times New Roman" w:cs="Times New Roman"/>
+          <w:sz w:val="24"/>
+          <w:szCs w:val="24"/>
+        </w:rPr>
+        <w:t xml:space="preserve">amos a ver si tenemos el </w:t>
+      </w:r>
+      <w:r>
+        <w:rPr>
+          <w:rFonts w:ascii="Times New Roman" w:hAnsi="Times New Roman" w:cs="Times New Roman"/>
+          <w:sz w:val="24"/>
+          <w:szCs w:val="24"/>
+        </w:rPr>
+        <w:t>servicio.</w:t>
+      </w:r>
+    </w:p>
+    <w:p>
+      <w:pPr>
+        <w:jc w:val="center"/>
+        <w:rPr>
+          <w:rFonts w:ascii="Times New Roman" w:hAnsi="Times New Roman" w:cs="Times New Roman"/>
+          <w:sz w:val="24"/>
+          <w:szCs w:val="24"/>
+        </w:rPr>
+      </w:pPr>
+      <w:r>
+        <w:rPr>
+          <w:rFonts w:ascii="Times New Roman" w:hAnsi="Times New Roman" w:cs="Times New Roman"/>
+          <w:sz w:val="24"/>
+          <w:szCs w:val="24"/>
+        </w:rPr>
+        <w:t xml:space="preserve">Sudo </w:t>
+      </w:r>
+      <w:proofErr w:type="spellStart"/>
+      <w:r>
+        <w:rPr>
+          <w:rFonts w:ascii="Times New Roman" w:hAnsi="Times New Roman" w:cs="Times New Roman"/>
+          <w:sz w:val="24"/>
+          <w:szCs w:val="24"/>
+        </w:rPr>
+        <w:t>ufw</w:t>
+      </w:r>
+      <w:proofErr w:type="spellEnd"/>
+      <w:r>
+        <w:rPr>
+          <w:rFonts w:ascii="Times New Roman" w:hAnsi="Times New Roman" w:cs="Times New Roman"/>
+          <w:sz w:val="24"/>
+          <w:szCs w:val="24"/>
+        </w:rPr>
+        <w:t xml:space="preserve"> app </w:t>
+      </w:r>
+      <w:proofErr w:type="spellStart"/>
+      <w:r>
+        <w:rPr>
+          <w:rFonts w:ascii="Times New Roman" w:hAnsi="Times New Roman" w:cs="Times New Roman"/>
+          <w:sz w:val="24"/>
+          <w:szCs w:val="24"/>
+        </w:rPr>
+        <w:t>list</w:t>
+      </w:r>
+      <w:proofErr w:type="spellEnd"/>
+    </w:p>
+    <w:p>
+      <w:pPr>
+        <w:jc w:val="both"/>
+        <w:rPr>
+          <w:rFonts w:ascii="Times New Roman" w:hAnsi="Times New Roman" w:cs="Times New Roman"/>
+          <w:sz w:val="24"/>
+          <w:szCs w:val="24"/>
+        </w:rPr>
+      </w:pPr>
+      <w:r>
+        <w:rPr>
+          <w:rFonts w:ascii="Times New Roman" w:hAnsi="Times New Roman" w:cs="Times New Roman"/>
+          <w:noProof/>
+          <w:sz w:val="24"/>
+          <w:szCs w:val="24"/>
+        </w:rPr>
+        <w:drawing>
+          <wp:inline distT="0" distB="0" distL="0" distR="0" wp14:anchorId="1A40D952" wp14:editId="44DDD88F">
+            <wp:extent cx="5400040" cy="1067435"/>
+            <wp:effectExtent l="0" t="0" r="0" b="0"/>
+            <wp:docPr id="47" name="Imagen 47"/>
+            <wp:cNvGraphicFramePr>
+              <a:graphicFrameLocks xmlns:a="http://schemas.openxmlformats.org/drawingml/2006/main" noChangeAspect="1"/>
+            </wp:cNvGraphicFramePr>
+            <a:graphic xmlns:a="http://schemas.openxmlformats.org/drawingml/2006/main">
+              <a:graphicData uri="http://schemas.openxmlformats.org/drawingml/2006/picture">
+                <pic:pic xmlns:pic="http://schemas.openxmlformats.org/drawingml/2006/picture">
+                  <pic:nvPicPr>
+                    <pic:cNvPr id="1" name=""/>
+                    <pic:cNvPicPr/>
+                  </pic:nvPicPr>
+                  <pic:blipFill>
+                    <a:blip r:embed="rId18"/>
+                    <a:stretch>
+                      <a:fillRect/>
+                    </a:stretch>
+                  </pic:blipFill>
+                  <pic:spPr>
+                    <a:xfrm>
+                      <a:off x="0" y="0"/>
+                      <a:ext cx="5400040" cy="1067435"/>
+                    </a:xfrm>
+                    <a:prstGeom prst="rect">
+                      <a:avLst/>
+                    </a:prstGeom>
+                  </pic:spPr>
+                </pic:pic>
+              </a:graphicData>
+            </a:graphic>
+          </wp:inline>
+        </w:drawing>
+      </w:r>
+    </w:p>
+    <w:p>
+      <w:pPr>
+        <w:jc w:val="both"/>
+        <w:rPr>
+          <w:rFonts w:ascii="Times New Roman" w:hAnsi="Times New Roman" w:cs="Times New Roman"/>
+          <w:sz w:val="24"/>
+          <w:szCs w:val="24"/>
+        </w:rPr>
+      </w:pPr>
+      <w:r>
+        <w:rPr>
+          <w:rFonts w:ascii="Times New Roman" w:hAnsi="Times New Roman" w:cs="Times New Roman"/>
+          <w:sz w:val="24"/>
+          <w:szCs w:val="24"/>
+        </w:rPr>
+        <w:lastRenderedPageBreak/>
+        <w:t xml:space="preserve">Me muestra que tengo instalado </w:t>
+      </w:r>
+      <w:proofErr w:type="spellStart"/>
+      <w:r>
+        <w:rPr>
+          <w:rFonts w:ascii="Times New Roman" w:hAnsi="Times New Roman" w:cs="Times New Roman"/>
+          <w:sz w:val="24"/>
+          <w:szCs w:val="24"/>
+        </w:rPr>
+        <w:t>OpenSSH</w:t>
+      </w:r>
+      <w:proofErr w:type="spellEnd"/>
+      <w:r>
+        <w:rPr>
+          <w:rFonts w:ascii="Times New Roman" w:hAnsi="Times New Roman" w:cs="Times New Roman"/>
+          <w:sz w:val="24"/>
+          <w:szCs w:val="24"/>
+        </w:rPr>
+        <w:t xml:space="preserve">, para instalarlo lo hice con </w:t>
+      </w:r>
+      <w:r>
+        <w:rPr>
+          <w:rFonts w:ascii="Times New Roman" w:hAnsi="Times New Roman" w:cs="Times New Roman"/>
+          <w:b/>
+          <w:bCs/>
+          <w:sz w:val="24"/>
+          <w:szCs w:val="24"/>
+        </w:rPr>
+        <w:t xml:space="preserve">sudo </w:t>
+      </w:r>
+      <w:proofErr w:type="spellStart"/>
+      <w:r>
+        <w:rPr>
+          <w:rFonts w:ascii="Times New Roman" w:hAnsi="Times New Roman" w:cs="Times New Roman"/>
+          <w:b/>
+          <w:bCs/>
+          <w:sz w:val="24"/>
+          <w:szCs w:val="24"/>
+        </w:rPr>
+        <w:t>apt</w:t>
+      </w:r>
+      <w:proofErr w:type="spellEnd"/>
+      <w:r>
+        <w:rPr>
+          <w:rFonts w:ascii="Times New Roman" w:hAnsi="Times New Roman" w:cs="Times New Roman"/>
+          <w:b/>
+          <w:bCs/>
+          <w:sz w:val="24"/>
+          <w:szCs w:val="24"/>
+        </w:rPr>
+        <w:t xml:space="preserve"> </w:t>
+      </w:r>
+      <w:proofErr w:type="spellStart"/>
+      <w:r>
+        <w:rPr>
+          <w:rFonts w:ascii="Times New Roman" w:hAnsi="Times New Roman" w:cs="Times New Roman"/>
+          <w:b/>
+          <w:bCs/>
+          <w:sz w:val="24"/>
+          <w:szCs w:val="24"/>
+        </w:rPr>
+        <w:t>install</w:t>
+      </w:r>
+      <w:proofErr w:type="spellEnd"/>
+      <w:r>
+        <w:rPr>
+          <w:rFonts w:ascii="Times New Roman" w:hAnsi="Times New Roman" w:cs="Times New Roman"/>
+          <w:b/>
+          <w:bCs/>
+          <w:sz w:val="24"/>
+          <w:szCs w:val="24"/>
+        </w:rPr>
+        <w:t xml:space="preserve"> -y </w:t>
+      </w:r>
+      <w:proofErr w:type="spellStart"/>
+      <w:r>
+        <w:rPr>
+          <w:rFonts w:ascii="Times New Roman" w:hAnsi="Times New Roman" w:cs="Times New Roman"/>
+          <w:b/>
+          <w:bCs/>
+          <w:sz w:val="24"/>
+          <w:szCs w:val="24"/>
+        </w:rPr>
+        <w:t>ssh</w:t>
+      </w:r>
+      <w:proofErr w:type="spellEnd"/>
+      <w:r>
+        <w:rPr>
+          <w:rFonts w:ascii="Times New Roman" w:hAnsi="Times New Roman" w:cs="Times New Roman"/>
+          <w:sz w:val="24"/>
+          <w:szCs w:val="24"/>
+        </w:rPr>
+        <w:t xml:space="preserve"> y el comando </w:t>
+      </w:r>
+      <w:proofErr w:type="spellStart"/>
+      <w:r>
+        <w:rPr>
+          <w:rFonts w:ascii="Times New Roman" w:hAnsi="Times New Roman" w:cs="Times New Roman"/>
+          <w:b/>
+          <w:bCs/>
+          <w:sz w:val="24"/>
+          <w:szCs w:val="24"/>
+        </w:rPr>
+        <w:t>systemctl</w:t>
+      </w:r>
+      <w:proofErr w:type="spellEnd"/>
+      <w:r>
+        <w:rPr>
+          <w:rFonts w:ascii="Times New Roman" w:hAnsi="Times New Roman" w:cs="Times New Roman"/>
+          <w:b/>
+          <w:bCs/>
+          <w:sz w:val="24"/>
+          <w:szCs w:val="24"/>
+        </w:rPr>
+        <w:t xml:space="preserve"> status </w:t>
+      </w:r>
+      <w:proofErr w:type="spellStart"/>
+      <w:r>
+        <w:rPr>
+          <w:rFonts w:ascii="Times New Roman" w:hAnsi="Times New Roman" w:cs="Times New Roman"/>
+          <w:b/>
+          <w:bCs/>
+          <w:sz w:val="24"/>
+          <w:szCs w:val="24"/>
+        </w:rPr>
+        <w:t>ssh</w:t>
+      </w:r>
+      <w:proofErr w:type="spellEnd"/>
+      <w:r>
+        <w:rPr>
+          <w:rFonts w:ascii="Times New Roman" w:hAnsi="Times New Roman" w:cs="Times New Roman"/>
+          <w:sz w:val="24"/>
+          <w:szCs w:val="24"/>
+        </w:rPr>
+        <w:t xml:space="preserve"> me permite ver si está o no activo. </w:t>
+      </w:r>
+      <w:r>
+        <w:rPr>
+          <w:rFonts w:ascii="Times New Roman" w:hAnsi="Times New Roman" w:cs="Times New Roman"/>
+          <w:sz w:val="24"/>
+          <w:szCs w:val="24"/>
+        </w:rPr>
+        <w:t xml:space="preserve">Para asegurarnos de que va a estar funcionando </w:t>
+      </w:r>
+      <w:r>
+        <w:rPr>
+          <w:rFonts w:ascii="Times New Roman" w:hAnsi="Times New Roman" w:cs="Times New Roman"/>
+          <w:sz w:val="24"/>
+          <w:szCs w:val="24"/>
+        </w:rPr>
+        <w:t>también puedo usar el comando</w:t>
+      </w:r>
+      <w:r>
+        <w:rPr>
+          <w:rFonts w:ascii="Times New Roman" w:hAnsi="Times New Roman" w:cs="Times New Roman"/>
+          <w:sz w:val="24"/>
+          <w:szCs w:val="24"/>
+        </w:rPr>
+        <w:t xml:space="preserve">: </w:t>
+      </w:r>
+      <w:r>
+        <w:rPr>
+          <w:rFonts w:ascii="Times New Roman" w:hAnsi="Times New Roman" w:cs="Times New Roman"/>
+          <w:b/>
+          <w:bCs/>
+          <w:sz w:val="24"/>
+          <w:szCs w:val="24"/>
+        </w:rPr>
+        <w:t xml:space="preserve">sudo </w:t>
+      </w:r>
+      <w:proofErr w:type="spellStart"/>
+      <w:r>
+        <w:rPr>
+          <w:rFonts w:ascii="Times New Roman" w:hAnsi="Times New Roman" w:cs="Times New Roman"/>
+          <w:b/>
+          <w:bCs/>
+          <w:sz w:val="24"/>
+          <w:szCs w:val="24"/>
+        </w:rPr>
+        <w:t>ufw</w:t>
+      </w:r>
+      <w:proofErr w:type="spellEnd"/>
+      <w:r>
+        <w:rPr>
+          <w:rFonts w:ascii="Times New Roman" w:hAnsi="Times New Roman" w:cs="Times New Roman"/>
+          <w:b/>
+          <w:bCs/>
+          <w:sz w:val="24"/>
+          <w:szCs w:val="24"/>
+        </w:rPr>
+        <w:t xml:space="preserve"> </w:t>
+      </w:r>
+      <w:proofErr w:type="spellStart"/>
+      <w:r>
+        <w:rPr>
+          <w:rFonts w:ascii="Times New Roman" w:hAnsi="Times New Roman" w:cs="Times New Roman"/>
+          <w:b/>
+          <w:bCs/>
+          <w:sz w:val="24"/>
+          <w:szCs w:val="24"/>
+        </w:rPr>
+        <w:t>allow</w:t>
+      </w:r>
+      <w:proofErr w:type="spellEnd"/>
+      <w:r>
+        <w:rPr>
+          <w:rFonts w:ascii="Times New Roman" w:hAnsi="Times New Roman" w:cs="Times New Roman"/>
+          <w:b/>
+          <w:bCs/>
+          <w:sz w:val="24"/>
+          <w:szCs w:val="24"/>
+        </w:rPr>
+        <w:t xml:space="preserve"> </w:t>
+      </w:r>
+      <w:proofErr w:type="spellStart"/>
+      <w:r>
+        <w:rPr>
+          <w:rFonts w:ascii="Times New Roman" w:hAnsi="Times New Roman" w:cs="Times New Roman"/>
+          <w:b/>
+          <w:bCs/>
+          <w:sz w:val="24"/>
+          <w:szCs w:val="24"/>
+        </w:rPr>
+        <w:t>OpenSSH</w:t>
+      </w:r>
+      <w:proofErr w:type="spellEnd"/>
+      <w:r>
+        <w:rPr>
+          <w:rFonts w:ascii="Times New Roman" w:hAnsi="Times New Roman" w:cs="Times New Roman"/>
+          <w:sz w:val="24"/>
+          <w:szCs w:val="24"/>
+        </w:rPr>
+        <w:t xml:space="preserve">. Y por último lo habilitamos con </w:t>
+      </w:r>
+      <w:r>
+        <w:rPr>
+          <w:rFonts w:ascii="Times New Roman" w:hAnsi="Times New Roman" w:cs="Times New Roman"/>
+          <w:b/>
+          <w:bCs/>
+          <w:sz w:val="24"/>
+          <w:szCs w:val="24"/>
+        </w:rPr>
+        <w:t xml:space="preserve">sudo </w:t>
+      </w:r>
+      <w:proofErr w:type="spellStart"/>
+      <w:r>
+        <w:rPr>
+          <w:rFonts w:ascii="Times New Roman" w:hAnsi="Times New Roman" w:cs="Times New Roman"/>
+          <w:b/>
+          <w:bCs/>
+          <w:sz w:val="24"/>
+          <w:szCs w:val="24"/>
+        </w:rPr>
+        <w:t>ufw</w:t>
+      </w:r>
+      <w:proofErr w:type="spellEnd"/>
+      <w:r>
+        <w:rPr>
+          <w:rFonts w:ascii="Times New Roman" w:hAnsi="Times New Roman" w:cs="Times New Roman"/>
+          <w:b/>
+          <w:bCs/>
+          <w:sz w:val="24"/>
+          <w:szCs w:val="24"/>
+        </w:rPr>
+        <w:t xml:space="preserve"> </w:t>
+      </w:r>
+      <w:proofErr w:type="spellStart"/>
+      <w:r>
+        <w:rPr>
+          <w:rFonts w:ascii="Times New Roman" w:hAnsi="Times New Roman" w:cs="Times New Roman"/>
+          <w:b/>
+          <w:bCs/>
+          <w:sz w:val="24"/>
+          <w:szCs w:val="24"/>
+        </w:rPr>
+        <w:t>enable</w:t>
+      </w:r>
+      <w:proofErr w:type="spellEnd"/>
+      <w:r>
+        <w:rPr>
+          <w:rFonts w:ascii="Times New Roman" w:hAnsi="Times New Roman" w:cs="Times New Roman"/>
+          <w:sz w:val="24"/>
+          <w:szCs w:val="24"/>
+        </w:rPr>
+        <w:t>.</w:t>
+      </w:r>
+    </w:p>
+    <w:p>
+      <w:pPr>
+        <w:jc w:val="both"/>
+        <w:rPr>
+          <w:rFonts w:ascii="Times New Roman" w:hAnsi="Times New Roman" w:cs="Times New Roman"/>
+          <w:sz w:val="24"/>
+          <w:szCs w:val="24"/>
+        </w:rPr>
+      </w:pPr>
+      <w:r>
+        <w:rPr>
+          <w:rFonts w:ascii="Times New Roman" w:hAnsi="Times New Roman" w:cs="Times New Roman"/>
+          <w:noProof/>
+          <w:sz w:val="24"/>
+          <w:szCs w:val="24"/>
+        </w:rPr>
+        <w:drawing>
+          <wp:inline distT="0" distB="0" distL="0" distR="0" wp14:anchorId="0DC9C184" wp14:editId="10119715">
+            <wp:extent cx="5400040" cy="1299845"/>
+            <wp:effectExtent l="0" t="0" r="0" b="0"/>
+            <wp:docPr id="48" name="Imagen 48"/>
+            <wp:cNvGraphicFramePr>
+              <a:graphicFrameLocks xmlns:a="http://schemas.openxmlformats.org/drawingml/2006/main" noChangeAspect="1"/>
+            </wp:cNvGraphicFramePr>
+            <a:graphic xmlns:a="http://schemas.openxmlformats.org/drawingml/2006/main">
+              <a:graphicData uri="http://schemas.openxmlformats.org/drawingml/2006/picture">
+                <pic:pic xmlns:pic="http://schemas.openxmlformats.org/drawingml/2006/picture">
+                  <pic:nvPicPr>
+                    <pic:cNvPr id="1" name=""/>
+                    <pic:cNvPicPr/>
+                  </pic:nvPicPr>
+                  <pic:blipFill>
+                    <a:blip r:embed="rId19"/>
+                    <a:stretch>
+                      <a:fillRect/>
+                    </a:stretch>
+                  </pic:blipFill>
+                  <pic:spPr>
+                    <a:xfrm>
+                      <a:off x="0" y="0"/>
+                      <a:ext cx="5400040" cy="1299845"/>
+                    </a:xfrm>
+                    <a:prstGeom prst="rect">
+                      <a:avLst/>
+                    </a:prstGeom>
+                  </pic:spPr>
+                </pic:pic>
+              </a:graphicData>
+            </a:graphic>
+          </wp:inline>
+        </w:drawing>
+      </w:r>
+    </w:p>
+    <w:p>
+      <w:pPr>
+        <w:jc w:val="both"/>
+        <w:rPr>
+          <w:rFonts w:ascii="Times New Roman" w:hAnsi="Times New Roman" w:cs="Times New Roman"/>
+          <w:sz w:val="24"/>
+          <w:szCs w:val="24"/>
+        </w:rPr>
+      </w:pPr>
+      <w:r>
+        <w:rPr>
+          <w:rFonts w:ascii="Times New Roman" w:hAnsi="Times New Roman" w:cs="Times New Roman"/>
+          <w:sz w:val="24"/>
+          <w:szCs w:val="24"/>
+        </w:rPr>
+        <w:t xml:space="preserve">Sudo </w:t>
+      </w:r>
+      <w:proofErr w:type="spellStart"/>
+      <w:r>
+        <w:rPr>
+          <w:rFonts w:ascii="Times New Roman" w:hAnsi="Times New Roman" w:cs="Times New Roman"/>
+          <w:sz w:val="24"/>
+          <w:szCs w:val="24"/>
+        </w:rPr>
+        <w:t>ufw</w:t>
+      </w:r>
+      <w:proofErr w:type="spellEnd"/>
+      <w:r>
+        <w:rPr>
+          <w:rFonts w:ascii="Times New Roman" w:hAnsi="Times New Roman" w:cs="Times New Roman"/>
+          <w:sz w:val="24"/>
+          <w:szCs w:val="24"/>
+        </w:rPr>
+        <w:t xml:space="preserve"> status vemos si ya lo tenemos activado y permite la conexión:</w:t>
+      </w:r>
+    </w:p>
+    <w:p>
+      <w:pPr>
+        <w:jc w:val="both"/>
+        <w:rPr>
+          <w:rFonts w:ascii="Times New Roman" w:hAnsi="Times New Roman" w:cs="Times New Roman"/>
+          <w:sz w:val="24"/>
+          <w:szCs w:val="24"/>
+        </w:rPr>
+      </w:pPr>
+      <w:r>
+        <w:rPr>
+          <w:rFonts w:ascii="Times New Roman" w:hAnsi="Times New Roman" w:cs="Times New Roman"/>
+          <w:noProof/>
+          <w:sz w:val="24"/>
+          <w:szCs w:val="24"/>
+        </w:rPr>
+        <w:drawing>
+          <wp:inline distT="0" distB="0" distL="0" distR="0" wp14:anchorId="0DDDC7F7" wp14:editId="104CFF36">
+            <wp:extent cx="5400040" cy="2006600"/>
+            <wp:effectExtent l="0" t="0" r="0" b="0"/>
+            <wp:docPr id="49" name="Imagen 49"/>
+            <wp:cNvGraphicFramePr>
+              <a:graphicFrameLocks xmlns:a="http://schemas.openxmlformats.org/drawingml/2006/main" noChangeAspect="1"/>
+            </wp:cNvGraphicFramePr>
+            <a:graphic xmlns:a="http://schemas.openxmlformats.org/drawingml/2006/main">
+              <a:graphicData uri="http://schemas.openxmlformats.org/drawingml/2006/picture">
+                <pic:pic xmlns:pic="http://schemas.openxmlformats.org/drawingml/2006/picture">
+                  <pic:nvPicPr>
+                    <pic:cNvPr id="1" name=""/>
+                    <pic:cNvPicPr/>
+                  </pic:nvPicPr>
+                  <pic:blipFill>
+                    <a:blip r:embed="rId20"/>
+                    <a:stretch>
+                      <a:fillRect/>
+                    </a:stretch>
+                  </pic:blipFill>
+                  <pic:spPr>
+                    <a:xfrm>
+                      <a:off x="0" y="0"/>
+                      <a:ext cx="5400040" cy="2006600"/>
+                    </a:xfrm>
+                    <a:prstGeom prst="rect">
+                      <a:avLst/>
+                    </a:prstGeom>
+                  </pic:spPr>
+                </pic:pic>
+              </a:graphicData>
+            </a:graphic>
+          </wp:inline>
+        </w:drawing>
+      </w:r>
+    </w:p>
+    <w:p>
+      <w:pPr>
+        <w:jc w:val="both"/>
+        <w:rPr>
+          <w:rFonts w:ascii="Times New Roman" w:hAnsi="Times New Roman" w:cs="Times New Roman"/>
+          <w:sz w:val="24"/>
+          <w:szCs w:val="24"/>
+        </w:rPr>
+      </w:pPr>
+    </w:p>
+    <w:p>
+      <w:pPr>
+        <w:rPr>
           <w:rFonts w:ascii="Times New Roman" w:eastAsia="Times New Roman" w:hAnsi="Times New Roman" w:cs="Times New Roman"/>
           <w:color w:val="333333"/>
           <w:sz w:val="24"/>
@@ -7133,32 +7814,6 @@
           <w:lang w:val="es-ES" w:eastAsia="es-ES"/>
         </w:rPr>
       </w:pPr>
-      <w:r>
-        <w:rPr>
-          <w:rFonts w:ascii="Times New Roman" w:hAnsi="Times New Roman" w:cs="Times New Roman"/>
-          <w:sz w:val="24"/>
-          <w:szCs w:val="24"/>
-        </w:rPr>
-        <w:t xml:space="preserve">Con </w:t>
-      </w:r>
-      <w:r>
-        <w:rPr>
-          <w:rFonts w:ascii="Times New Roman" w:hAnsi="Times New Roman" w:cs="Times New Roman"/>
-          <w:b/>
-          <w:bCs/>
-          <w:sz w:val="24"/>
-          <w:szCs w:val="24"/>
-        </w:rPr>
-        <w:t>echo $JAVA_HOME</w:t>
-      </w:r>
-      <w:r>
-        <w:rPr>
-          <w:rFonts w:ascii="Times New Roman" w:hAnsi="Times New Roman" w:cs="Times New Roman"/>
-          <w:sz w:val="24"/>
-          <w:szCs w:val="24"/>
-        </w:rPr>
-        <w:t xml:space="preserve"> verificamos que ahora esté cargada la variable de entorno.</w:t>
-      </w:r>
     </w:p>
     <w:sectPr>
       <w:pgSz w:w="11906" w:h="16838"/>

</xml_diff>

<commit_message>
Añado punto 3 a la Actividad2
</commit_message>
<xml_diff>
--- a/Despliegue_Actividad2_v1.docx
+++ b/Despliegue_Actividad2_v1.docx
@@ -7806,6 +7806,1043 @@
     </w:p>
     <w:p>
       <w:pPr>
+        <w:jc w:val="both"/>
+        <w:rPr>
+          <w:rFonts w:ascii="Times New Roman" w:hAnsi="Times New Roman" w:cs="Times New Roman"/>
+          <w:sz w:val="24"/>
+          <w:szCs w:val="24"/>
+        </w:rPr>
+      </w:pPr>
+    </w:p>
+    <w:p>
+      <w:pPr>
+        <w:pStyle w:val="Ttulo1"/>
+        <w:numPr>
+          <w:ilvl w:val="0"/>
+          <w:numId w:val="3"/>
+        </w:numPr>
+      </w:pPr>
+      <w:bookmarkStart w:id="2" w:name="_Toc63017226"/>
+      <w:r>
+        <w:t>Instalación de Apache en el servidor Ubuntu</w:t>
+      </w:r>
+      <w:bookmarkEnd w:id="2"/>
+    </w:p>
+    <w:p/>
+    <w:p>
+      <w:pPr>
+        <w:pStyle w:val="Ttulo2"/>
+        <w:numPr>
+          <w:ilvl w:val="0"/>
+          <w:numId w:val="24"/>
+        </w:numPr>
+      </w:pPr>
+      <w:bookmarkStart w:id="3" w:name="_Toc63017227"/>
+      <w:r>
+        <w:t>Requisitos previos</w:t>
+      </w:r>
+      <w:bookmarkEnd w:id="3"/>
+    </w:p>
+    <w:p/>
+    <w:p>
+      <w:pPr>
+        <w:jc w:val="both"/>
+        <w:rPr>
+          <w:rFonts w:ascii="Times New Roman" w:hAnsi="Times New Roman" w:cs="Times New Roman"/>
+          <w:sz w:val="24"/>
+          <w:szCs w:val="24"/>
+        </w:rPr>
+      </w:pPr>
+      <w:r>
+        <w:rPr>
+          <w:rFonts w:ascii="Times New Roman" w:hAnsi="Times New Roman" w:cs="Times New Roman"/>
+          <w:sz w:val="24"/>
+          <w:szCs w:val="24"/>
+        </w:rPr>
+        <w:t xml:space="preserve">Para instalar Apache debemos tener un usuario que no sea </w:t>
+      </w:r>
+      <w:proofErr w:type="spellStart"/>
+      <w:r>
+        <w:rPr>
+          <w:rFonts w:ascii="Times New Roman" w:hAnsi="Times New Roman" w:cs="Times New Roman"/>
+          <w:sz w:val="24"/>
+          <w:szCs w:val="24"/>
+        </w:rPr>
+        <w:t>root</w:t>
+      </w:r>
+      <w:proofErr w:type="spellEnd"/>
+      <w:r>
+        <w:rPr>
+          <w:rFonts w:ascii="Times New Roman" w:hAnsi="Times New Roman" w:cs="Times New Roman"/>
+          <w:sz w:val="24"/>
+          <w:szCs w:val="24"/>
+        </w:rPr>
+        <w:t>, pero tenga permisos</w:t>
+      </w:r>
+      <w:r>
+        <w:rPr>
+          <w:rFonts w:ascii="Times New Roman" w:hAnsi="Times New Roman" w:cs="Times New Roman"/>
+          <w:sz w:val="24"/>
+          <w:szCs w:val="24"/>
+        </w:rPr>
+        <w:t xml:space="preserve"> de administrador</w:t>
+      </w:r>
+      <w:r>
+        <w:rPr>
+          <w:rFonts w:ascii="Times New Roman" w:hAnsi="Times New Roman" w:cs="Times New Roman"/>
+          <w:sz w:val="24"/>
+          <w:szCs w:val="24"/>
+        </w:rPr>
+        <w:t xml:space="preserve"> y también un firewall configurado con los puertos no esenciales cerrados.</w:t>
+      </w:r>
+      <w:r>
+        <w:rPr>
+          <w:rFonts w:ascii="Times New Roman" w:hAnsi="Times New Roman" w:cs="Times New Roman"/>
+          <w:sz w:val="24"/>
+          <w:szCs w:val="24"/>
+        </w:rPr>
+        <w:t xml:space="preserve"> </w:t>
+      </w:r>
+    </w:p>
+    <w:p>
+      <w:pPr>
+        <w:pStyle w:val="Ttulo3"/>
+      </w:pPr>
+      <w:bookmarkStart w:id="4" w:name="_Toc63017228"/>
+      <w:r>
+        <w:t>Crear un usuario nuevo</w:t>
+      </w:r>
+      <w:bookmarkEnd w:id="4"/>
+    </w:p>
+    <w:p/>
+    <w:p>
+      <w:pPr>
+        <w:jc w:val="both"/>
+        <w:rPr>
+          <w:rFonts w:ascii="Times New Roman" w:hAnsi="Times New Roman" w:cs="Times New Roman"/>
+          <w:sz w:val="24"/>
+          <w:szCs w:val="24"/>
+        </w:rPr>
+      </w:pPr>
+      <w:r>
+        <w:rPr>
+          <w:rFonts w:ascii="Times New Roman" w:hAnsi="Times New Roman" w:cs="Times New Roman"/>
+          <w:sz w:val="24"/>
+          <w:szCs w:val="24"/>
+        </w:rPr>
+        <w:t xml:space="preserve">Nosotros ya tenemos un usuario así: </w:t>
+      </w:r>
+      <w:proofErr w:type="spellStart"/>
+      <w:r>
+        <w:rPr>
+          <w:rFonts w:ascii="Times New Roman" w:hAnsi="Times New Roman" w:cs="Times New Roman"/>
+          <w:sz w:val="24"/>
+          <w:szCs w:val="24"/>
+        </w:rPr>
+        <w:t>tricia_server</w:t>
+      </w:r>
+      <w:proofErr w:type="spellEnd"/>
+      <w:r>
+        <w:rPr>
+          <w:rFonts w:ascii="Times New Roman" w:hAnsi="Times New Roman" w:cs="Times New Roman"/>
+          <w:sz w:val="24"/>
+          <w:szCs w:val="24"/>
+        </w:rPr>
+        <w:t xml:space="preserve"> y que hemos creado en la actividad 1. Pero para crear uno nuevo solo haría falta lo siguiente:</w:t>
+      </w:r>
+    </w:p>
+    <w:p>
+      <w:pPr>
+        <w:jc w:val="center"/>
+        <w:rPr>
+          <w:rFonts w:ascii="Times New Roman" w:hAnsi="Times New Roman" w:cs="Times New Roman"/>
+          <w:sz w:val="24"/>
+          <w:szCs w:val="24"/>
+        </w:rPr>
+      </w:pPr>
+      <w:r>
+        <w:rPr>
+          <w:rFonts w:ascii="Times New Roman" w:hAnsi="Times New Roman" w:cs="Times New Roman"/>
+          <w:sz w:val="24"/>
+          <w:szCs w:val="24"/>
+        </w:rPr>
+        <w:t xml:space="preserve">Sudo </w:t>
+      </w:r>
+      <w:proofErr w:type="spellStart"/>
+      <w:r>
+        <w:rPr>
+          <w:rFonts w:ascii="Times New Roman" w:hAnsi="Times New Roman" w:cs="Times New Roman"/>
+          <w:sz w:val="24"/>
+          <w:szCs w:val="24"/>
+        </w:rPr>
+        <w:t>adduser</w:t>
+      </w:r>
+      <w:proofErr w:type="spellEnd"/>
+      <w:r>
+        <w:rPr>
+          <w:rFonts w:ascii="Times New Roman" w:hAnsi="Times New Roman" w:cs="Times New Roman"/>
+          <w:sz w:val="24"/>
+          <w:szCs w:val="24"/>
+        </w:rPr>
+        <w:t xml:space="preserve"> </w:t>
+      </w:r>
+      <w:proofErr w:type="spellStart"/>
+      <w:r>
+        <w:rPr>
+          <w:rFonts w:ascii="Times New Roman" w:hAnsi="Times New Roman" w:cs="Times New Roman"/>
+          <w:sz w:val="24"/>
+          <w:szCs w:val="24"/>
+        </w:rPr>
+        <w:t>nomUsuario</w:t>
+      </w:r>
+      <w:proofErr w:type="spellEnd"/>
+    </w:p>
+    <w:p>
+      <w:pPr>
+        <w:jc w:val="both"/>
+        <w:rPr>
+          <w:rFonts w:ascii="Times New Roman" w:hAnsi="Times New Roman" w:cs="Times New Roman"/>
+          <w:sz w:val="24"/>
+          <w:szCs w:val="24"/>
+        </w:rPr>
+      </w:pPr>
+      <w:r>
+        <w:rPr>
+          <w:rFonts w:ascii="Times New Roman" w:hAnsi="Times New Roman" w:cs="Times New Roman"/>
+          <w:sz w:val="24"/>
+          <w:szCs w:val="24"/>
+        </w:rPr>
+        <w:t>Luego debemos meterlo en el grupo sudo para que</w:t>
+      </w:r>
+      <w:r>
+        <w:rPr>
+          <w:rFonts w:ascii="Times New Roman" w:hAnsi="Times New Roman" w:cs="Times New Roman"/>
+          <w:sz w:val="24"/>
+          <w:szCs w:val="24"/>
+        </w:rPr>
+        <w:t xml:space="preserve"> tenga permisos de </w:t>
+      </w:r>
+      <w:proofErr w:type="spellStart"/>
+      <w:r>
+        <w:rPr>
+          <w:rFonts w:ascii="Times New Roman" w:hAnsi="Times New Roman" w:cs="Times New Roman"/>
+          <w:sz w:val="24"/>
+          <w:szCs w:val="24"/>
+        </w:rPr>
+        <w:t>adminsitrador</w:t>
+      </w:r>
+      <w:proofErr w:type="spellEnd"/>
+      <w:r>
+        <w:rPr>
+          <w:rFonts w:ascii="Times New Roman" w:hAnsi="Times New Roman" w:cs="Times New Roman"/>
+          <w:sz w:val="24"/>
+          <w:szCs w:val="24"/>
+        </w:rPr>
+        <w:t>:</w:t>
+      </w:r>
+    </w:p>
+    <w:p>
+      <w:pPr>
+        <w:jc w:val="center"/>
+        <w:rPr>
+          <w:rFonts w:ascii="Times New Roman" w:hAnsi="Times New Roman" w:cs="Times New Roman"/>
+          <w:sz w:val="24"/>
+          <w:szCs w:val="24"/>
+        </w:rPr>
+      </w:pPr>
+      <w:bookmarkStart w:id="5" w:name="_Hlk64807304"/>
+      <w:proofErr w:type="spellStart"/>
+      <w:r>
+        <w:rPr>
+          <w:rFonts w:ascii="Times New Roman" w:hAnsi="Times New Roman" w:cs="Times New Roman"/>
+          <w:sz w:val="24"/>
+          <w:szCs w:val="24"/>
+        </w:rPr>
+        <w:t>usermod</w:t>
+      </w:r>
+      <w:proofErr w:type="spellEnd"/>
+      <w:r>
+        <w:rPr>
+          <w:rFonts w:ascii="Times New Roman" w:hAnsi="Times New Roman" w:cs="Times New Roman"/>
+          <w:sz w:val="24"/>
+          <w:szCs w:val="24"/>
+        </w:rPr>
+        <w:t xml:space="preserve"> -</w:t>
+      </w:r>
+      <w:proofErr w:type="spellStart"/>
+      <w:r>
+        <w:rPr>
+          <w:rFonts w:ascii="Times New Roman" w:hAnsi="Times New Roman" w:cs="Times New Roman"/>
+          <w:sz w:val="24"/>
+          <w:szCs w:val="24"/>
+        </w:rPr>
+        <w:t>aG</w:t>
+      </w:r>
+      <w:proofErr w:type="spellEnd"/>
+      <w:r>
+        <w:rPr>
+          <w:rFonts w:ascii="Times New Roman" w:hAnsi="Times New Roman" w:cs="Times New Roman"/>
+          <w:sz w:val="24"/>
+          <w:szCs w:val="24"/>
+        </w:rPr>
+        <w:t xml:space="preserve"> sudo </w:t>
+      </w:r>
+      <w:proofErr w:type="spellStart"/>
+      <w:r>
+        <w:rPr>
+          <w:rFonts w:ascii="Times New Roman" w:hAnsi="Times New Roman" w:cs="Times New Roman"/>
+          <w:sz w:val="24"/>
+          <w:szCs w:val="24"/>
+        </w:rPr>
+        <w:t>user_apch</w:t>
+      </w:r>
+      <w:proofErr w:type="spellEnd"/>
+    </w:p>
+    <w:p>
+      <w:pPr>
+        <w:pStyle w:val="Ttulo3"/>
+      </w:pPr>
+      <w:bookmarkStart w:id="6" w:name="_Toc63017229"/>
+      <w:bookmarkEnd w:id="5"/>
+      <w:r>
+        <w:lastRenderedPageBreak/>
+        <w:t>Configuración Firewall</w:t>
+      </w:r>
+      <w:bookmarkEnd w:id="6"/>
+    </w:p>
+    <w:p/>
+    <w:p>
+      <w:pPr>
+        <w:jc w:val="both"/>
+        <w:rPr>
+          <w:rFonts w:ascii="Times New Roman" w:hAnsi="Times New Roman" w:cs="Times New Roman"/>
+          <w:sz w:val="24"/>
+          <w:szCs w:val="24"/>
+        </w:rPr>
+      </w:pPr>
+      <w:r>
+        <w:rPr>
+          <w:rFonts w:ascii="Times New Roman" w:hAnsi="Times New Roman" w:cs="Times New Roman"/>
+          <w:sz w:val="24"/>
+          <w:szCs w:val="24"/>
+        </w:rPr>
+        <w:t>Nos</w:t>
+      </w:r>
+      <w:r>
+        <w:rPr>
+          <w:rFonts w:ascii="Times New Roman" w:hAnsi="Times New Roman" w:cs="Times New Roman"/>
+          <w:sz w:val="24"/>
+          <w:szCs w:val="24"/>
+        </w:rPr>
+        <w:t xml:space="preserve"> aseguramos de tener acceso al </w:t>
+      </w:r>
+      <w:r>
+        <w:rPr>
+          <w:rFonts w:ascii="Times New Roman" w:hAnsi="Times New Roman" w:cs="Times New Roman"/>
+          <w:sz w:val="24"/>
+          <w:szCs w:val="24"/>
+        </w:rPr>
+        <w:t xml:space="preserve">servicio </w:t>
+      </w:r>
+      <w:proofErr w:type="spellStart"/>
+      <w:r>
+        <w:rPr>
+          <w:rFonts w:ascii="Times New Roman" w:hAnsi="Times New Roman" w:cs="Times New Roman"/>
+          <w:sz w:val="24"/>
+          <w:szCs w:val="24"/>
+        </w:rPr>
+        <w:t>ssh</w:t>
+      </w:r>
+      <w:proofErr w:type="spellEnd"/>
+      <w:r>
+        <w:rPr>
+          <w:rFonts w:ascii="Times New Roman" w:hAnsi="Times New Roman" w:cs="Times New Roman"/>
+          <w:sz w:val="24"/>
+          <w:szCs w:val="24"/>
+        </w:rPr>
+        <w:t xml:space="preserve"> desde nuestro usuario:</w:t>
+      </w:r>
+    </w:p>
+    <w:p>
+      <w:pPr>
+        <w:jc w:val="center"/>
+        <w:rPr>
+          <w:rFonts w:ascii="Times New Roman" w:hAnsi="Times New Roman" w:cs="Times New Roman"/>
+          <w:sz w:val="24"/>
+          <w:szCs w:val="24"/>
+        </w:rPr>
+      </w:pPr>
+      <w:proofErr w:type="spellStart"/>
+      <w:r>
+        <w:rPr>
+          <w:rFonts w:ascii="Times New Roman" w:hAnsi="Times New Roman" w:cs="Times New Roman"/>
+          <w:sz w:val="24"/>
+          <w:szCs w:val="24"/>
+        </w:rPr>
+        <w:t>Ssh</w:t>
+      </w:r>
+      <w:proofErr w:type="spellEnd"/>
+      <w:r>
+        <w:rPr>
+          <w:rFonts w:ascii="Times New Roman" w:hAnsi="Times New Roman" w:cs="Times New Roman"/>
+          <w:sz w:val="24"/>
+          <w:szCs w:val="24"/>
+        </w:rPr>
+        <w:t xml:space="preserve"> </w:t>
+      </w:r>
+      <w:proofErr w:type="spellStart"/>
+      <w:r>
+        <w:rPr>
+          <w:rFonts w:ascii="Times New Roman" w:hAnsi="Times New Roman" w:cs="Times New Roman"/>
+          <w:sz w:val="24"/>
+          <w:szCs w:val="24"/>
+        </w:rPr>
+        <w:t>tricia_server</w:t>
+      </w:r>
+      <w:proofErr w:type="spellEnd"/>
+    </w:p>
+    <w:p>
+      <w:pPr>
+        <w:jc w:val="both"/>
+        <w:rPr>
+          <w:rFonts w:ascii="Times New Roman" w:hAnsi="Times New Roman" w:cs="Times New Roman"/>
+          <w:sz w:val="24"/>
+          <w:szCs w:val="24"/>
+        </w:rPr>
+      </w:pPr>
+    </w:p>
+    <w:p>
+      <w:pPr>
+        <w:jc w:val="both"/>
+        <w:rPr>
+          <w:rFonts w:ascii="Times New Roman" w:hAnsi="Times New Roman" w:cs="Times New Roman"/>
+          <w:sz w:val="24"/>
+          <w:szCs w:val="24"/>
+        </w:rPr>
+      </w:pPr>
+      <w:r>
+        <w:rPr>
+          <w:rFonts w:ascii="Times New Roman" w:hAnsi="Times New Roman" w:cs="Times New Roman"/>
+          <w:noProof/>
+          <w:sz w:val="24"/>
+          <w:szCs w:val="24"/>
+        </w:rPr>
+        <w:drawing>
+          <wp:inline distT="0" distB="0" distL="0" distR="0" wp14:anchorId="43F14F7D" wp14:editId="1B8336A5">
+            <wp:extent cx="5400040" cy="3368040"/>
+            <wp:effectExtent l="0" t="0" r="0" b="3810"/>
+            <wp:docPr id="50" name="Imagen 50"/>
+            <wp:cNvGraphicFramePr>
+              <a:graphicFrameLocks xmlns:a="http://schemas.openxmlformats.org/drawingml/2006/main" noChangeAspect="1"/>
+            </wp:cNvGraphicFramePr>
+            <a:graphic xmlns:a="http://schemas.openxmlformats.org/drawingml/2006/main">
+              <a:graphicData uri="http://schemas.openxmlformats.org/drawingml/2006/picture">
+                <pic:pic xmlns:pic="http://schemas.openxmlformats.org/drawingml/2006/picture">
+                  <pic:nvPicPr>
+                    <pic:cNvPr id="1" name=""/>
+                    <pic:cNvPicPr/>
+                  </pic:nvPicPr>
+                  <pic:blipFill>
+                    <a:blip r:embed="rId21"/>
+                    <a:stretch>
+                      <a:fillRect/>
+                    </a:stretch>
+                  </pic:blipFill>
+                  <pic:spPr>
+                    <a:xfrm>
+                      <a:off x="0" y="0"/>
+                      <a:ext cx="5400040" cy="3368040"/>
+                    </a:xfrm>
+                    <a:prstGeom prst="rect">
+                      <a:avLst/>
+                    </a:prstGeom>
+                  </pic:spPr>
+                </pic:pic>
+              </a:graphicData>
+            </a:graphic>
+          </wp:inline>
+        </w:drawing>
+      </w:r>
+    </w:p>
+    <w:p>
+      <w:pPr>
+        <w:pStyle w:val="Ttulo2"/>
+        <w:numPr>
+          <w:ilvl w:val="0"/>
+          <w:numId w:val="24"/>
+        </w:numPr>
+      </w:pPr>
+      <w:bookmarkStart w:id="7" w:name="_Toc63017230"/>
+      <w:r>
+        <w:t>Instalando Apache</w:t>
+      </w:r>
+      <w:bookmarkEnd w:id="7"/>
+    </w:p>
+    <w:p/>
+    <w:p>
+      <w:pPr>
+        <w:jc w:val="both"/>
+        <w:rPr>
+          <w:rFonts w:ascii="Times New Roman" w:hAnsi="Times New Roman" w:cs="Times New Roman"/>
+          <w:sz w:val="24"/>
+          <w:szCs w:val="24"/>
+        </w:rPr>
+      </w:pPr>
+      <w:r>
+        <w:rPr>
+          <w:rFonts w:ascii="Times New Roman" w:hAnsi="Times New Roman" w:cs="Times New Roman"/>
+          <w:sz w:val="24"/>
+          <w:szCs w:val="24"/>
+        </w:rPr>
+        <w:t>Usamos el siguiente comando para instalar Apache en nuestro servidor Ubuntu</w:t>
+      </w:r>
+    </w:p>
+    <w:p>
+      <w:pPr>
+        <w:jc w:val="center"/>
+        <w:rPr>
+          <w:rFonts w:ascii="Times New Roman" w:hAnsi="Times New Roman" w:cs="Times New Roman"/>
+          <w:sz w:val="24"/>
+          <w:szCs w:val="24"/>
+        </w:rPr>
+      </w:pPr>
+      <w:bookmarkStart w:id="8" w:name="_Hlk64807332"/>
+      <w:r>
+        <w:rPr>
+          <w:rFonts w:ascii="Times New Roman" w:hAnsi="Times New Roman" w:cs="Times New Roman"/>
+          <w:sz w:val="24"/>
+          <w:szCs w:val="24"/>
+        </w:rPr>
+        <w:t xml:space="preserve">Sudo </w:t>
+      </w:r>
+      <w:proofErr w:type="spellStart"/>
+      <w:r>
+        <w:rPr>
+          <w:rFonts w:ascii="Times New Roman" w:hAnsi="Times New Roman" w:cs="Times New Roman"/>
+          <w:sz w:val="24"/>
+          <w:szCs w:val="24"/>
+        </w:rPr>
+        <w:t>apt</w:t>
+      </w:r>
+      <w:proofErr w:type="spellEnd"/>
+      <w:r>
+        <w:rPr>
+          <w:rFonts w:ascii="Times New Roman" w:hAnsi="Times New Roman" w:cs="Times New Roman"/>
+          <w:sz w:val="24"/>
+          <w:szCs w:val="24"/>
+        </w:rPr>
+        <w:t xml:space="preserve"> </w:t>
+      </w:r>
+      <w:proofErr w:type="spellStart"/>
+      <w:r>
+        <w:rPr>
+          <w:rFonts w:ascii="Times New Roman" w:hAnsi="Times New Roman" w:cs="Times New Roman"/>
+          <w:sz w:val="24"/>
+          <w:szCs w:val="24"/>
+        </w:rPr>
+        <w:t>install</w:t>
+      </w:r>
+      <w:proofErr w:type="spellEnd"/>
+      <w:r>
+        <w:rPr>
+          <w:rFonts w:ascii="Times New Roman" w:hAnsi="Times New Roman" w:cs="Times New Roman"/>
+          <w:sz w:val="24"/>
+          <w:szCs w:val="24"/>
+        </w:rPr>
+        <w:t xml:space="preserve"> apache2</w:t>
+      </w:r>
+    </w:p>
+    <w:bookmarkEnd w:id="8"/>
+    <w:p>
+      <w:pPr>
+        <w:jc w:val="both"/>
+        <w:rPr>
+          <w:rFonts w:ascii="Times New Roman" w:hAnsi="Times New Roman" w:cs="Times New Roman"/>
+          <w:sz w:val="24"/>
+          <w:szCs w:val="24"/>
+        </w:rPr>
+      </w:pPr>
+      <w:r>
+        <w:rPr>
+          <w:rFonts w:ascii="Times New Roman" w:hAnsi="Times New Roman" w:cs="Times New Roman"/>
+          <w:noProof/>
+          <w:sz w:val="24"/>
+          <w:szCs w:val="24"/>
+        </w:rPr>
+        <w:drawing>
+          <wp:inline distT="0" distB="0" distL="0" distR="0" wp14:anchorId="13D40F51" wp14:editId="495C52D1">
+            <wp:extent cx="5400040" cy="2028190"/>
+            <wp:effectExtent l="0" t="0" r="0" b="0"/>
+            <wp:docPr id="51" name="Imagen 51"/>
+            <wp:cNvGraphicFramePr>
+              <a:graphicFrameLocks xmlns:a="http://schemas.openxmlformats.org/drawingml/2006/main" noChangeAspect="1"/>
+            </wp:cNvGraphicFramePr>
+            <a:graphic xmlns:a="http://schemas.openxmlformats.org/drawingml/2006/main">
+              <a:graphicData uri="http://schemas.openxmlformats.org/drawingml/2006/picture">
+                <pic:pic xmlns:pic="http://schemas.openxmlformats.org/drawingml/2006/picture">
+                  <pic:nvPicPr>
+                    <pic:cNvPr id="1" name=""/>
+                    <pic:cNvPicPr/>
+                  </pic:nvPicPr>
+                  <pic:blipFill>
+                    <a:blip r:embed="rId22"/>
+                    <a:stretch>
+                      <a:fillRect/>
+                    </a:stretch>
+                  </pic:blipFill>
+                  <pic:spPr>
+                    <a:xfrm>
+                      <a:off x="0" y="0"/>
+                      <a:ext cx="5400040" cy="2028190"/>
+                    </a:xfrm>
+                    <a:prstGeom prst="rect">
+                      <a:avLst/>
+                    </a:prstGeom>
+                  </pic:spPr>
+                </pic:pic>
+              </a:graphicData>
+            </a:graphic>
+          </wp:inline>
+        </w:drawing>
+      </w:r>
+    </w:p>
+    <w:p>
+      <w:pPr>
+        <w:jc w:val="both"/>
+        <w:rPr>
+          <w:rFonts w:ascii="Times New Roman" w:hAnsi="Times New Roman" w:cs="Times New Roman"/>
+          <w:sz w:val="24"/>
+          <w:szCs w:val="24"/>
+        </w:rPr>
+      </w:pPr>
+      <w:r>
+        <w:rPr>
+          <w:rFonts w:ascii="Times New Roman" w:hAnsi="Times New Roman" w:cs="Times New Roman"/>
+          <w:sz w:val="24"/>
+          <w:szCs w:val="24"/>
+        </w:rPr>
+        <w:t xml:space="preserve">Empieza la instalación tras pulsar Y e </w:t>
+      </w:r>
+      <w:proofErr w:type="spellStart"/>
+      <w:r>
+        <w:rPr>
+          <w:rFonts w:ascii="Times New Roman" w:hAnsi="Times New Roman" w:cs="Times New Roman"/>
+          <w:sz w:val="24"/>
+          <w:szCs w:val="24"/>
+        </w:rPr>
+        <w:t>intro</w:t>
+      </w:r>
+      <w:proofErr w:type="spellEnd"/>
+      <w:r>
+        <w:rPr>
+          <w:rFonts w:ascii="Times New Roman" w:hAnsi="Times New Roman" w:cs="Times New Roman"/>
+          <w:sz w:val="24"/>
+          <w:szCs w:val="24"/>
+        </w:rPr>
+        <w:t>:</w:t>
+      </w:r>
+    </w:p>
+    <w:p>
+      <w:pPr>
+        <w:jc w:val="both"/>
+        <w:rPr>
+          <w:rFonts w:ascii="Times New Roman" w:hAnsi="Times New Roman" w:cs="Times New Roman"/>
+          <w:sz w:val="24"/>
+          <w:szCs w:val="24"/>
+        </w:rPr>
+      </w:pPr>
+      <w:r>
+        <w:rPr>
+          <w:rFonts w:ascii="Times New Roman" w:hAnsi="Times New Roman" w:cs="Times New Roman"/>
+          <w:noProof/>
+          <w:sz w:val="24"/>
+          <w:szCs w:val="24"/>
+        </w:rPr>
+        <w:lastRenderedPageBreak/>
+        <w:drawing>
+          <wp:inline distT="0" distB="0" distL="0" distR="0" wp14:anchorId="75E20532" wp14:editId="7AEE573B">
+            <wp:extent cx="5400040" cy="4130675"/>
+            <wp:effectExtent l="0" t="0" r="0" b="3175"/>
+            <wp:docPr id="52" name="Imagen 52"/>
+            <wp:cNvGraphicFramePr>
+              <a:graphicFrameLocks xmlns:a="http://schemas.openxmlformats.org/drawingml/2006/main" noChangeAspect="1"/>
+            </wp:cNvGraphicFramePr>
+            <a:graphic xmlns:a="http://schemas.openxmlformats.org/drawingml/2006/main">
+              <a:graphicData uri="http://schemas.openxmlformats.org/drawingml/2006/picture">
+                <pic:pic xmlns:pic="http://schemas.openxmlformats.org/drawingml/2006/picture">
+                  <pic:nvPicPr>
+                    <pic:cNvPr id="1" name=""/>
+                    <pic:cNvPicPr/>
+                  </pic:nvPicPr>
+                  <pic:blipFill>
+                    <a:blip r:embed="rId23"/>
+                    <a:stretch>
+                      <a:fillRect/>
+                    </a:stretch>
+                  </pic:blipFill>
+                  <pic:spPr>
+                    <a:xfrm>
+                      <a:off x="0" y="0"/>
+                      <a:ext cx="5400040" cy="4130675"/>
+                    </a:xfrm>
+                    <a:prstGeom prst="rect">
+                      <a:avLst/>
+                    </a:prstGeom>
+                  </pic:spPr>
+                </pic:pic>
+              </a:graphicData>
+            </a:graphic>
+          </wp:inline>
+        </w:drawing>
+      </w:r>
+    </w:p>
+    <w:p>
+      <w:pPr>
+        <w:jc w:val="both"/>
+        <w:rPr>
+          <w:rFonts w:ascii="Times New Roman" w:hAnsi="Times New Roman" w:cs="Times New Roman"/>
+          <w:sz w:val="24"/>
+          <w:szCs w:val="24"/>
+        </w:rPr>
+      </w:pPr>
+      <w:r>
+        <w:rPr>
+          <w:rFonts w:ascii="Times New Roman" w:hAnsi="Times New Roman" w:cs="Times New Roman"/>
+          <w:sz w:val="24"/>
+          <w:szCs w:val="24"/>
+        </w:rPr>
+        <w:t>Y acaba:</w:t>
+      </w:r>
+    </w:p>
+    <w:p>
+      <w:pPr>
+        <w:jc w:val="both"/>
+        <w:rPr>
+          <w:rFonts w:ascii="Times New Roman" w:hAnsi="Times New Roman" w:cs="Times New Roman"/>
+          <w:sz w:val="24"/>
+          <w:szCs w:val="24"/>
+        </w:rPr>
+      </w:pPr>
+      <w:r>
+        <w:rPr>
+          <w:rFonts w:ascii="Times New Roman" w:hAnsi="Times New Roman" w:cs="Times New Roman"/>
+          <w:noProof/>
+          <w:sz w:val="24"/>
+          <w:szCs w:val="24"/>
+        </w:rPr>
+        <w:drawing>
+          <wp:inline distT="0" distB="0" distL="0" distR="0" wp14:anchorId="24956D3E" wp14:editId="138CB247">
+            <wp:extent cx="5400040" cy="1857375"/>
+            <wp:effectExtent l="0" t="0" r="0" b="9525"/>
+            <wp:docPr id="53" name="Imagen 53"/>
+            <wp:cNvGraphicFramePr>
+              <a:graphicFrameLocks xmlns:a="http://schemas.openxmlformats.org/drawingml/2006/main" noChangeAspect="1"/>
+            </wp:cNvGraphicFramePr>
+            <a:graphic xmlns:a="http://schemas.openxmlformats.org/drawingml/2006/main">
+              <a:graphicData uri="http://schemas.openxmlformats.org/drawingml/2006/picture">
+                <pic:pic xmlns:pic="http://schemas.openxmlformats.org/drawingml/2006/picture">
+                  <pic:nvPicPr>
+                    <pic:cNvPr id="1" name=""/>
+                    <pic:cNvPicPr/>
+                  </pic:nvPicPr>
+                  <pic:blipFill>
+                    <a:blip r:embed="rId24"/>
+                    <a:stretch>
+                      <a:fillRect/>
+                    </a:stretch>
+                  </pic:blipFill>
+                  <pic:spPr>
+                    <a:xfrm>
+                      <a:off x="0" y="0"/>
+                      <a:ext cx="5400040" cy="1857375"/>
+                    </a:xfrm>
+                    <a:prstGeom prst="rect">
+                      <a:avLst/>
+                    </a:prstGeom>
+                  </pic:spPr>
+                </pic:pic>
+              </a:graphicData>
+            </a:graphic>
+          </wp:inline>
+        </w:drawing>
+      </w:r>
+    </w:p>
+    <w:p>
+      <w:pPr>
+        <w:jc w:val="both"/>
+        <w:rPr>
+          <w:rFonts w:ascii="Times New Roman" w:hAnsi="Times New Roman" w:cs="Times New Roman"/>
+          <w:sz w:val="24"/>
+          <w:szCs w:val="24"/>
+        </w:rPr>
+      </w:pPr>
+      <w:r>
+        <w:rPr>
+          <w:rFonts w:ascii="Times New Roman" w:hAnsi="Times New Roman" w:cs="Times New Roman"/>
+          <w:sz w:val="24"/>
+          <w:szCs w:val="24"/>
+        </w:rPr>
+        <w:t xml:space="preserve">Comprobamos la instalación con </w:t>
+      </w:r>
+      <w:r>
+        <w:rPr>
+          <w:rFonts w:ascii="Times New Roman" w:hAnsi="Times New Roman" w:cs="Times New Roman"/>
+          <w:b/>
+          <w:bCs/>
+          <w:sz w:val="24"/>
+          <w:szCs w:val="24"/>
+        </w:rPr>
+        <w:t xml:space="preserve">sudo </w:t>
+      </w:r>
+      <w:proofErr w:type="spellStart"/>
+      <w:r>
+        <w:rPr>
+          <w:rFonts w:ascii="Times New Roman" w:hAnsi="Times New Roman" w:cs="Times New Roman"/>
+          <w:b/>
+          <w:bCs/>
+          <w:sz w:val="24"/>
+          <w:szCs w:val="24"/>
+        </w:rPr>
+        <w:t>ufw</w:t>
+      </w:r>
+      <w:proofErr w:type="spellEnd"/>
+      <w:r>
+        <w:rPr>
+          <w:rFonts w:ascii="Times New Roman" w:hAnsi="Times New Roman" w:cs="Times New Roman"/>
+          <w:b/>
+          <w:bCs/>
+          <w:sz w:val="24"/>
+          <w:szCs w:val="24"/>
+        </w:rPr>
+        <w:t xml:space="preserve"> app </w:t>
+      </w:r>
+      <w:proofErr w:type="spellStart"/>
+      <w:r>
+        <w:rPr>
+          <w:rFonts w:ascii="Times New Roman" w:hAnsi="Times New Roman" w:cs="Times New Roman"/>
+          <w:b/>
+          <w:bCs/>
+          <w:sz w:val="24"/>
+          <w:szCs w:val="24"/>
+        </w:rPr>
+        <w:t>list</w:t>
+      </w:r>
+      <w:proofErr w:type="spellEnd"/>
+    </w:p>
+    <w:p>
+      <w:pPr>
+        <w:jc w:val="both"/>
+        <w:rPr>
+          <w:rFonts w:ascii="Times New Roman" w:hAnsi="Times New Roman" w:cs="Times New Roman"/>
+          <w:color w:val="333333"/>
+          <w:sz w:val="24"/>
+          <w:szCs w:val="24"/>
+          <w:shd w:val="clear" w:color="auto" w:fill="FFFFFF"/>
+        </w:rPr>
+      </w:pPr>
+      <w:r>
+        <w:rPr>
+          <w:rFonts w:ascii="Times New Roman" w:hAnsi="Times New Roman" w:cs="Times New Roman"/>
+          <w:noProof/>
+          <w:sz w:val="24"/>
+          <w:szCs w:val="24"/>
+        </w:rPr>
+        <w:drawing>
+          <wp:inline distT="0" distB="0" distL="0" distR="0" wp14:anchorId="179FFD9A" wp14:editId="6FD0AC13">
+            <wp:extent cx="5400040" cy="1310005"/>
+            <wp:effectExtent l="0" t="0" r="0" b="4445"/>
+            <wp:docPr id="54" name="Imagen 54"/>
+            <wp:cNvGraphicFramePr>
+              <a:graphicFrameLocks xmlns:a="http://schemas.openxmlformats.org/drawingml/2006/main" noChangeAspect="1"/>
+            </wp:cNvGraphicFramePr>
+            <a:graphic xmlns:a="http://schemas.openxmlformats.org/drawingml/2006/main">
+              <a:graphicData uri="http://schemas.openxmlformats.org/drawingml/2006/picture">
+                <pic:pic xmlns:pic="http://schemas.openxmlformats.org/drawingml/2006/picture">
+                  <pic:nvPicPr>
+                    <pic:cNvPr id="1" name=""/>
+                    <pic:cNvPicPr/>
+                  </pic:nvPicPr>
+                  <pic:blipFill>
+                    <a:blip r:embed="rId25"/>
+                    <a:stretch>
+                      <a:fillRect/>
+                    </a:stretch>
+                  </pic:blipFill>
+                  <pic:spPr>
+                    <a:xfrm>
+                      <a:off x="0" y="0"/>
+                      <a:ext cx="5400040" cy="1310005"/>
+                    </a:xfrm>
+                    <a:prstGeom prst="rect">
+                      <a:avLst/>
+                    </a:prstGeom>
+                  </pic:spPr>
+                </pic:pic>
+              </a:graphicData>
+            </a:graphic>
+          </wp:inline>
+        </w:drawing>
+      </w:r>
+    </w:p>
+    <w:p>
+      <w:pPr>
+        <w:jc w:val="both"/>
+        <w:rPr>
+          <w:rFonts w:ascii="Times New Roman" w:hAnsi="Times New Roman" w:cs="Times New Roman"/>
+          <w:color w:val="333333"/>
+          <w:sz w:val="24"/>
+          <w:szCs w:val="24"/>
+          <w:shd w:val="clear" w:color="auto" w:fill="FFFFFF"/>
+        </w:rPr>
+      </w:pPr>
+      <w:r>
+        <w:rPr>
+          <w:rFonts w:ascii="Times New Roman" w:hAnsi="Times New Roman" w:cs="Times New Roman"/>
+          <w:color w:val="333333"/>
+          <w:sz w:val="24"/>
+          <w:szCs w:val="24"/>
+          <w:shd w:val="clear" w:color="auto" w:fill="FFFFFF"/>
+        </w:rPr>
+        <w:t>Vemos que nos aparecen 3:</w:t>
+      </w:r>
+    </w:p>
+    <w:p>
+      <w:pPr>
+        <w:numPr>
+          <w:ilvl w:val="0"/>
+          <w:numId w:val="17"/>
+        </w:numPr>
+        <w:shd w:val="clear" w:color="auto" w:fill="FFFFFF"/>
+        <w:spacing w:before="100" w:beforeAutospacing="1" w:after="100" w:afterAutospacing="1" w:line="240" w:lineRule="auto"/>
+        <w:jc w:val="both"/>
+        <w:rPr>
+          <w:rFonts w:ascii="Times New Roman" w:eastAsia="Times New Roman" w:hAnsi="Times New Roman" w:cs="Times New Roman"/>
+          <w:color w:val="333333"/>
+          <w:sz w:val="24"/>
+          <w:szCs w:val="24"/>
+          <w:lang w:val="es-ES" w:eastAsia="es-ES"/>
+        </w:rPr>
+      </w:pPr>
+      <w:r>
+        <w:rPr>
+          <w:rFonts w:ascii="Times New Roman" w:eastAsia="Times New Roman" w:hAnsi="Times New Roman" w:cs="Times New Roman"/>
+          <w:b/>
+          <w:bCs/>
+          <w:color w:val="333333"/>
+          <w:sz w:val="24"/>
+          <w:szCs w:val="24"/>
+          <w:lang w:val="es-ES" w:eastAsia="es-ES"/>
+        </w:rPr>
+        <w:t>Apache</w:t>
+      </w:r>
+      <w:r>
+        <w:rPr>
+          <w:rFonts w:ascii="Times New Roman" w:eastAsia="Times New Roman" w:hAnsi="Times New Roman" w:cs="Times New Roman"/>
+          <w:color w:val="333333"/>
+          <w:sz w:val="24"/>
+          <w:szCs w:val="24"/>
+          <w:lang w:val="es-ES" w:eastAsia="es-ES"/>
+        </w:rPr>
+        <w:t>: este perfil abre solo el puerto 80 (tráfico web normal no cifrado)</w:t>
+      </w:r>
+    </w:p>
+    <w:p>
+      <w:pPr>
+        <w:numPr>
+          <w:ilvl w:val="0"/>
+          <w:numId w:val="17"/>
+        </w:numPr>
+        <w:shd w:val="clear" w:color="auto" w:fill="FFFFFF"/>
+        <w:spacing w:before="100" w:beforeAutospacing="1" w:after="100" w:afterAutospacing="1" w:line="240" w:lineRule="auto"/>
+        <w:jc w:val="both"/>
+        <w:rPr>
+          <w:rFonts w:ascii="Times New Roman" w:eastAsia="Times New Roman" w:hAnsi="Times New Roman" w:cs="Times New Roman"/>
+          <w:color w:val="333333"/>
+          <w:sz w:val="24"/>
+          <w:szCs w:val="24"/>
+          <w:lang w:val="es-ES" w:eastAsia="es-ES"/>
+        </w:rPr>
+      </w:pPr>
+      <w:r>
+        <w:rPr>
+          <w:rFonts w:ascii="Times New Roman" w:eastAsia="Times New Roman" w:hAnsi="Times New Roman" w:cs="Times New Roman"/>
+          <w:b/>
+          <w:bCs/>
+          <w:color w:val="333333"/>
+          <w:sz w:val="24"/>
+          <w:szCs w:val="24"/>
+          <w:lang w:val="es-ES" w:eastAsia="es-ES"/>
+        </w:rPr>
+        <w:lastRenderedPageBreak/>
+        <w:t>Apache Full</w:t>
+      </w:r>
+      <w:r>
+        <w:rPr>
+          <w:rFonts w:ascii="Times New Roman" w:eastAsia="Times New Roman" w:hAnsi="Times New Roman" w:cs="Times New Roman"/>
+          <w:color w:val="333333"/>
+          <w:sz w:val="24"/>
+          <w:szCs w:val="24"/>
+          <w:lang w:val="es-ES" w:eastAsia="es-ES"/>
+        </w:rPr>
+        <w:t>: este perfil abre el puerto 80 (tráfico web normal no cifrado) y el puerto 443 (tráfico TLS/SSL cifrado)</w:t>
+      </w:r>
+    </w:p>
+    <w:p>
+      <w:pPr>
+        <w:numPr>
+          <w:ilvl w:val="0"/>
+          <w:numId w:val="17"/>
+        </w:numPr>
+        <w:shd w:val="clear" w:color="auto" w:fill="FFFFFF"/>
+        <w:spacing w:before="100" w:beforeAutospacing="1" w:after="100" w:afterAutospacing="1" w:line="240" w:lineRule="auto"/>
+        <w:jc w:val="both"/>
+        <w:rPr>
+          <w:rFonts w:ascii="Times New Roman" w:eastAsia="Times New Roman" w:hAnsi="Times New Roman" w:cs="Times New Roman"/>
+          <w:color w:val="333333"/>
+          <w:sz w:val="24"/>
+          <w:szCs w:val="24"/>
+          <w:lang w:val="es-ES" w:eastAsia="es-ES"/>
+        </w:rPr>
+      </w:pPr>
+      <w:r>
+        <w:rPr>
+          <w:rFonts w:ascii="Times New Roman" w:eastAsia="Times New Roman" w:hAnsi="Times New Roman" w:cs="Times New Roman"/>
+          <w:b/>
+          <w:bCs/>
+          <w:color w:val="333333"/>
+          <w:sz w:val="24"/>
+          <w:szCs w:val="24"/>
+          <w:lang w:val="es-ES" w:eastAsia="es-ES"/>
+        </w:rPr>
+        <w:t xml:space="preserve">Apache </w:t>
+      </w:r>
+      <w:proofErr w:type="spellStart"/>
+      <w:r>
+        <w:rPr>
+          <w:rFonts w:ascii="Times New Roman" w:eastAsia="Times New Roman" w:hAnsi="Times New Roman" w:cs="Times New Roman"/>
+          <w:b/>
+          <w:bCs/>
+          <w:color w:val="333333"/>
+          <w:sz w:val="24"/>
+          <w:szCs w:val="24"/>
+          <w:lang w:val="es-ES" w:eastAsia="es-ES"/>
+        </w:rPr>
+        <w:t>Secure</w:t>
+      </w:r>
+      <w:proofErr w:type="spellEnd"/>
+      <w:r>
+        <w:rPr>
+          <w:rFonts w:ascii="Times New Roman" w:eastAsia="Times New Roman" w:hAnsi="Times New Roman" w:cs="Times New Roman"/>
+          <w:color w:val="333333"/>
+          <w:sz w:val="24"/>
+          <w:szCs w:val="24"/>
+          <w:lang w:val="es-ES" w:eastAsia="es-ES"/>
+        </w:rPr>
+        <w:t>: este perfil abre solo el puerto 443 (tráfico TLS/SSL cifrado)</w:t>
+      </w:r>
+    </w:p>
+    <w:p>
+      <w:pPr>
         <w:rPr>
           <w:rFonts w:ascii="Times New Roman" w:eastAsia="Times New Roman" w:hAnsi="Times New Roman" w:cs="Times New Roman"/>
           <w:color w:val="333333"/>

</xml_diff>

<commit_message>
Añado punto 4 a la Actividad2
</commit_message>
<xml_diff>
--- a/Despliegue_Actividad2_v1.docx
+++ b/Despliegue_Actividad2_v1.docx
@@ -8843,6 +8843,378 @@
     </w:p>
     <w:p>
       <w:pPr>
+        <w:numPr>
+          <w:ilvl w:val="0"/>
+          <w:numId w:val="17"/>
+        </w:numPr>
+        <w:shd w:val="clear" w:color="auto" w:fill="FFFFFF"/>
+        <w:spacing w:before="100" w:beforeAutospacing="1" w:after="100" w:afterAutospacing="1" w:line="240" w:lineRule="auto"/>
+        <w:jc w:val="both"/>
+        <w:rPr>
+          <w:rFonts w:ascii="Times New Roman" w:eastAsia="Times New Roman" w:hAnsi="Times New Roman" w:cs="Times New Roman"/>
+          <w:color w:val="333333"/>
+          <w:sz w:val="24"/>
+          <w:szCs w:val="24"/>
+          <w:lang w:val="es-ES" w:eastAsia="es-ES"/>
+        </w:rPr>
+      </w:pPr>
+    </w:p>
+    <w:p>
+      <w:pPr>
+        <w:pStyle w:val="Ttulo1"/>
+        <w:numPr>
+          <w:ilvl w:val="0"/>
+          <w:numId w:val="3"/>
+        </w:numPr>
+      </w:pPr>
+      <w:bookmarkStart w:id="9" w:name="_Toc63017231"/>
+      <w:r>
+        <w:t>Instalar Tomcat en servidor Ubuntu</w:t>
+      </w:r>
+      <w:bookmarkEnd w:id="9"/>
+    </w:p>
+    <w:p>
+      <w:pPr>
+        <w:jc w:val="both"/>
+        <w:rPr>
+          <w:rFonts w:ascii="Times New Roman" w:hAnsi="Times New Roman" w:cs="Times New Roman"/>
+          <w:sz w:val="24"/>
+          <w:szCs w:val="24"/>
+        </w:rPr>
+      </w:pPr>
+    </w:p>
+    <w:p>
+      <w:pPr>
+        <w:jc w:val="both"/>
+        <w:rPr>
+          <w:rFonts w:ascii="Times New Roman" w:hAnsi="Times New Roman" w:cs="Times New Roman"/>
+          <w:sz w:val="24"/>
+          <w:szCs w:val="24"/>
+        </w:rPr>
+      </w:pPr>
+      <w:r>
+        <w:rPr>
+          <w:rFonts w:ascii="Times New Roman" w:hAnsi="Times New Roman" w:cs="Times New Roman"/>
+          <w:sz w:val="24"/>
+          <w:szCs w:val="24"/>
+        </w:rPr>
+        <w:t>El comando para instalar Tomcat en Ubuntu es el siguiente:</w:t>
+      </w:r>
+    </w:p>
+    <w:p>
+      <w:pPr>
+        <w:jc w:val="center"/>
+        <w:rPr>
+          <w:rFonts w:ascii="Times New Roman" w:hAnsi="Times New Roman" w:cs="Times New Roman"/>
+          <w:sz w:val="24"/>
+          <w:szCs w:val="24"/>
+        </w:rPr>
+      </w:pPr>
+      <w:bookmarkStart w:id="10" w:name="_Hlk64807727"/>
+      <w:r>
+        <w:rPr>
+          <w:rFonts w:ascii="Times New Roman" w:hAnsi="Times New Roman" w:cs="Times New Roman"/>
+          <w:sz w:val="24"/>
+          <w:szCs w:val="24"/>
+        </w:rPr>
+        <w:t xml:space="preserve">Sudo </w:t>
+      </w:r>
+      <w:proofErr w:type="spellStart"/>
+      <w:r>
+        <w:rPr>
+          <w:rFonts w:ascii="Times New Roman" w:hAnsi="Times New Roman" w:cs="Times New Roman"/>
+          <w:sz w:val="24"/>
+          <w:szCs w:val="24"/>
+        </w:rPr>
+        <w:t>apt</w:t>
+      </w:r>
+      <w:proofErr w:type="spellEnd"/>
+      <w:r>
+        <w:rPr>
+          <w:rFonts w:ascii="Times New Roman" w:hAnsi="Times New Roman" w:cs="Times New Roman"/>
+          <w:sz w:val="24"/>
+          <w:szCs w:val="24"/>
+        </w:rPr>
+        <w:t xml:space="preserve"> </w:t>
+      </w:r>
+      <w:proofErr w:type="spellStart"/>
+      <w:r>
+        <w:rPr>
+          <w:rFonts w:ascii="Times New Roman" w:hAnsi="Times New Roman" w:cs="Times New Roman"/>
+          <w:sz w:val="24"/>
+          <w:szCs w:val="24"/>
+        </w:rPr>
+        <w:t>install</w:t>
+      </w:r>
+      <w:proofErr w:type="spellEnd"/>
+      <w:r>
+        <w:rPr>
+          <w:rFonts w:ascii="Times New Roman" w:hAnsi="Times New Roman" w:cs="Times New Roman"/>
+          <w:sz w:val="24"/>
+          <w:szCs w:val="24"/>
+        </w:rPr>
+        <w:t xml:space="preserve"> -y tomcat9 tomcat9-admin</w:t>
+      </w:r>
+    </w:p>
+    <w:bookmarkEnd w:id="10"/>
+    <w:p>
+      <w:pPr>
+        <w:rPr>
+          <w:rFonts w:ascii="Times New Roman" w:hAnsi="Times New Roman" w:cs="Times New Roman"/>
+          <w:sz w:val="24"/>
+          <w:szCs w:val="24"/>
+        </w:rPr>
+      </w:pPr>
+      <w:r>
+        <w:rPr>
+          <w:rFonts w:ascii="Times New Roman" w:hAnsi="Times New Roman" w:cs="Times New Roman"/>
+          <w:noProof/>
+          <w:sz w:val="24"/>
+          <w:szCs w:val="24"/>
+        </w:rPr>
+        <w:drawing>
+          <wp:inline distT="0" distB="0" distL="0" distR="0" wp14:anchorId="186ECDEC" wp14:editId="6DDE8D81">
+            <wp:extent cx="5400040" cy="2038985"/>
+            <wp:effectExtent l="0" t="0" r="0" b="0"/>
+            <wp:docPr id="59" name="Imagen 59"/>
+            <wp:cNvGraphicFramePr>
+              <a:graphicFrameLocks xmlns:a="http://schemas.openxmlformats.org/drawingml/2006/main" noChangeAspect="1"/>
+            </wp:cNvGraphicFramePr>
+            <a:graphic xmlns:a="http://schemas.openxmlformats.org/drawingml/2006/main">
+              <a:graphicData uri="http://schemas.openxmlformats.org/drawingml/2006/picture">
+                <pic:pic xmlns:pic="http://schemas.openxmlformats.org/drawingml/2006/picture">
+                  <pic:nvPicPr>
+                    <pic:cNvPr id="1" name=""/>
+                    <pic:cNvPicPr/>
+                  </pic:nvPicPr>
+                  <pic:blipFill rotWithShape="1">
+                    <a:blip r:embed="rId26"/>
+                    <a:srcRect t="17164"/>
+                    <a:stretch/>
+                  </pic:blipFill>
+                  <pic:spPr bwMode="auto">
+                    <a:xfrm>
+                      <a:off x="0" y="0"/>
+                      <a:ext cx="5400040" cy="2038985"/>
+                    </a:xfrm>
+                    <a:prstGeom prst="rect">
+                      <a:avLst/>
+                    </a:prstGeom>
+                    <a:ln>
+                      <a:noFill/>
+                    </a:ln>
+                    <a:extLst>
+                      <a:ext uri="{53640926-AAD7-44D8-BBD7-CCE9431645EC}">
+                        <a14:shadowObscured xmlns:a14="http://schemas.microsoft.com/office/drawing/2010/main"/>
+                      </a:ext>
+                    </a:extLst>
+                  </pic:spPr>
+                </pic:pic>
+              </a:graphicData>
+            </a:graphic>
+          </wp:inline>
+        </w:drawing>
+      </w:r>
+    </w:p>
+    <w:p>
+      <w:pPr>
+        <w:rPr>
+          <w:rFonts w:ascii="Times New Roman" w:hAnsi="Times New Roman" w:cs="Times New Roman"/>
+          <w:sz w:val="24"/>
+          <w:szCs w:val="24"/>
+        </w:rPr>
+      </w:pPr>
+      <w:r>
+        <w:rPr>
+          <w:rFonts w:ascii="Times New Roman" w:hAnsi="Times New Roman" w:cs="Times New Roman"/>
+          <w:noProof/>
+          <w:sz w:val="24"/>
+          <w:szCs w:val="24"/>
+        </w:rPr>
+        <w:drawing>
+          <wp:inline distT="0" distB="0" distL="0" distR="0" wp14:anchorId="0DE7859A" wp14:editId="05FD229D">
+            <wp:extent cx="5400040" cy="2511425"/>
+            <wp:effectExtent l="0" t="0" r="0" b="3175"/>
+            <wp:docPr id="60" name="Imagen 60"/>
+            <wp:cNvGraphicFramePr>
+              <a:graphicFrameLocks xmlns:a="http://schemas.openxmlformats.org/drawingml/2006/main" noChangeAspect="1"/>
+            </wp:cNvGraphicFramePr>
+            <a:graphic xmlns:a="http://schemas.openxmlformats.org/drawingml/2006/main">
+              <a:graphicData uri="http://schemas.openxmlformats.org/drawingml/2006/picture">
+                <pic:pic xmlns:pic="http://schemas.openxmlformats.org/drawingml/2006/picture">
+                  <pic:nvPicPr>
+                    <pic:cNvPr id="1" name=""/>
+                    <pic:cNvPicPr/>
+                  </pic:nvPicPr>
+                  <pic:blipFill>
+                    <a:blip r:embed="rId27"/>
+                    <a:stretch>
+                      <a:fillRect/>
+                    </a:stretch>
+                  </pic:blipFill>
+                  <pic:spPr>
+                    <a:xfrm>
+                      <a:off x="0" y="0"/>
+                      <a:ext cx="5400040" cy="2511425"/>
+                    </a:xfrm>
+                    <a:prstGeom prst="rect">
+                      <a:avLst/>
+                    </a:prstGeom>
+                  </pic:spPr>
+                </pic:pic>
+              </a:graphicData>
+            </a:graphic>
+          </wp:inline>
+        </w:drawing>
+      </w:r>
+    </w:p>
+    <w:p>
+      <w:pPr>
+        <w:rPr>
+          <w:rFonts w:ascii="Times New Roman" w:hAnsi="Times New Roman" w:cs="Times New Roman"/>
+          <w:sz w:val="24"/>
+          <w:szCs w:val="24"/>
+        </w:rPr>
+      </w:pPr>
+      <w:r>
+        <w:rPr>
+          <w:noProof/>
+        </w:rPr>
+        <w:drawing>
+          <wp:inline distT="0" distB="0" distL="0" distR="0" wp14:anchorId="5B25A751" wp14:editId="4E90B6CD">
+            <wp:extent cx="5400040" cy="612140"/>
+            <wp:effectExtent l="0" t="0" r="0" b="0"/>
+            <wp:docPr id="11" name="Imagen 11"/>
+            <wp:cNvGraphicFramePr>
+              <a:graphicFrameLocks xmlns:a="http://schemas.openxmlformats.org/drawingml/2006/main" noChangeAspect="1"/>
+            </wp:cNvGraphicFramePr>
+            <a:graphic xmlns:a="http://schemas.openxmlformats.org/drawingml/2006/main">
+              <a:graphicData uri="http://schemas.openxmlformats.org/drawingml/2006/picture">
+                <pic:pic xmlns:pic="http://schemas.openxmlformats.org/drawingml/2006/picture">
+                  <pic:nvPicPr>
+                    <pic:cNvPr id="1" name=""/>
+                    <pic:cNvPicPr/>
+                  </pic:nvPicPr>
+                  <pic:blipFill>
+                    <a:blip r:embed="rId28"/>
+                    <a:stretch>
+                      <a:fillRect/>
+                    </a:stretch>
+                  </pic:blipFill>
+                  <pic:spPr>
+                    <a:xfrm>
+                      <a:off x="0" y="0"/>
+                      <a:ext cx="5400040" cy="612140"/>
+                    </a:xfrm>
+                    <a:prstGeom prst="rect">
+                      <a:avLst/>
+                    </a:prstGeom>
+                  </pic:spPr>
+                </pic:pic>
+              </a:graphicData>
+            </a:graphic>
+          </wp:inline>
+        </w:drawing>
+      </w:r>
+    </w:p>
+    <w:p>
+      <w:pPr>
+        <w:rPr>
+          <w:rFonts w:ascii="Times New Roman" w:hAnsi="Times New Roman" w:cs="Times New Roman"/>
+          <w:sz w:val="24"/>
+          <w:szCs w:val="24"/>
+        </w:rPr>
+      </w:pPr>
+      <w:r>
+        <w:rPr>
+          <w:rFonts w:ascii="Times New Roman" w:hAnsi="Times New Roman" w:cs="Times New Roman"/>
+          <w:sz w:val="24"/>
+          <w:szCs w:val="24"/>
+        </w:rPr>
+        <w:t>Una vez finaliza la instalación podemos c</w:t>
+      </w:r>
+      <w:r>
+        <w:rPr>
+          <w:rFonts w:ascii="Times New Roman" w:hAnsi="Times New Roman" w:cs="Times New Roman"/>
+          <w:sz w:val="24"/>
+          <w:szCs w:val="24"/>
+        </w:rPr>
+        <w:t xml:space="preserve">omprobamos el estado de </w:t>
+      </w:r>
+      <w:proofErr w:type="spellStart"/>
+      <w:r>
+        <w:rPr>
+          <w:rFonts w:ascii="Times New Roman" w:hAnsi="Times New Roman" w:cs="Times New Roman"/>
+          <w:sz w:val="24"/>
+          <w:szCs w:val="24"/>
+        </w:rPr>
+        <w:t>tomcat</w:t>
+      </w:r>
+      <w:proofErr w:type="spellEnd"/>
+      <w:r>
+        <w:rPr>
+          <w:rFonts w:ascii="Times New Roman" w:hAnsi="Times New Roman" w:cs="Times New Roman"/>
+          <w:sz w:val="24"/>
+          <w:szCs w:val="24"/>
+        </w:rPr>
+        <w:t xml:space="preserve">: </w:t>
+      </w:r>
+    </w:p>
+    <w:p>
+      <w:pPr>
+        <w:rPr>
+          <w:rFonts w:ascii="Times New Roman" w:hAnsi="Times New Roman" w:cs="Times New Roman"/>
+          <w:sz w:val="24"/>
+          <w:szCs w:val="24"/>
+        </w:rPr>
+      </w:pPr>
+      <w:r>
+        <w:rPr>
+          <w:rFonts w:ascii="Times New Roman" w:hAnsi="Times New Roman" w:cs="Times New Roman"/>
+          <w:noProof/>
+          <w:sz w:val="24"/>
+          <w:szCs w:val="24"/>
+        </w:rPr>
+        <w:lastRenderedPageBreak/>
+        <w:drawing>
+          <wp:inline distT="0" distB="0" distL="0" distR="0" wp14:anchorId="20C1B14A" wp14:editId="41BB1D0E">
+            <wp:extent cx="5400040" cy="2458085"/>
+            <wp:effectExtent l="0" t="0" r="0" b="0"/>
+            <wp:docPr id="61" name="Imagen 61"/>
+            <wp:cNvGraphicFramePr>
+              <a:graphicFrameLocks xmlns:a="http://schemas.openxmlformats.org/drawingml/2006/main" noChangeAspect="1"/>
+            </wp:cNvGraphicFramePr>
+            <a:graphic xmlns:a="http://schemas.openxmlformats.org/drawingml/2006/main">
+              <a:graphicData uri="http://schemas.openxmlformats.org/drawingml/2006/picture">
+                <pic:pic xmlns:pic="http://schemas.openxmlformats.org/drawingml/2006/picture">
+                  <pic:nvPicPr>
+                    <pic:cNvPr id="1" name=""/>
+                    <pic:cNvPicPr/>
+                  </pic:nvPicPr>
+                  <pic:blipFill>
+                    <a:blip r:embed="rId29"/>
+                    <a:stretch>
+                      <a:fillRect/>
+                    </a:stretch>
+                  </pic:blipFill>
+                  <pic:spPr>
+                    <a:xfrm>
+                      <a:off x="0" y="0"/>
+                      <a:ext cx="5400040" cy="2458085"/>
+                    </a:xfrm>
+                    <a:prstGeom prst="rect">
+                      <a:avLst/>
+                    </a:prstGeom>
+                  </pic:spPr>
+                </pic:pic>
+              </a:graphicData>
+            </a:graphic>
+          </wp:inline>
+        </w:drawing>
+      </w:r>
+    </w:p>
+    <w:p>
+      <w:pPr>
         <w:rPr>
           <w:rFonts w:ascii="Times New Roman" w:eastAsia="Times New Roman" w:hAnsi="Times New Roman" w:cs="Times New Roman"/>
           <w:color w:val="333333"/>

</xml_diff>

<commit_message>
Añado punto 5 a la Actividad2
</commit_message>
<xml_diff>
--- a/Despliegue_Actividad2_v1.docx
+++ b/Despliegue_Actividad2_v1.docx
@@ -9216,6 +9216,1227 @@
     <w:p>
       <w:pPr>
         <w:rPr>
+          <w:rFonts w:ascii="Times New Roman" w:hAnsi="Times New Roman" w:cs="Times New Roman"/>
+          <w:sz w:val="24"/>
+          <w:szCs w:val="24"/>
+        </w:rPr>
+      </w:pPr>
+    </w:p>
+    <w:p>
+      <w:pPr>
+        <w:pStyle w:val="Ttulo1"/>
+        <w:numPr>
+          <w:ilvl w:val="0"/>
+          <w:numId w:val="3"/>
+        </w:numPr>
+      </w:pPr>
+      <w:bookmarkStart w:id="11" w:name="_Toc63017232"/>
+      <w:r>
+        <w:t xml:space="preserve">Instalar </w:t>
+      </w:r>
+      <w:proofErr w:type="spellStart"/>
+      <w:r>
+        <w:t>MariaDB</w:t>
+      </w:r>
+      <w:proofErr w:type="spellEnd"/>
+      <w:r>
+        <w:t xml:space="preserve"> en servidor Ubuntu</w:t>
+      </w:r>
+      <w:bookmarkEnd w:id="11"/>
+    </w:p>
+    <w:p>
+      <w:pPr>
+        <w:rPr>
+          <w:rFonts w:ascii="Times New Roman" w:hAnsi="Times New Roman" w:cs="Times New Roman"/>
+          <w:sz w:val="24"/>
+          <w:szCs w:val="24"/>
+        </w:rPr>
+      </w:pPr>
+    </w:p>
+    <w:p>
+      <w:pPr>
+        <w:rPr>
+          <w:rFonts w:ascii="Times New Roman" w:hAnsi="Times New Roman" w:cs="Times New Roman"/>
+          <w:sz w:val="24"/>
+          <w:szCs w:val="24"/>
+        </w:rPr>
+      </w:pPr>
+      <w:r>
+        <w:rPr>
+          <w:rFonts w:ascii="Times New Roman" w:hAnsi="Times New Roman" w:cs="Times New Roman"/>
+          <w:sz w:val="24"/>
+          <w:szCs w:val="24"/>
+        </w:rPr>
+        <w:t>La instalación se hace con:</w:t>
+      </w:r>
+    </w:p>
+    <w:p>
+      <w:pPr>
+        <w:jc w:val="center"/>
+        <w:rPr>
+          <w:rFonts w:ascii="Times New Roman" w:hAnsi="Times New Roman" w:cs="Times New Roman"/>
+          <w:sz w:val="24"/>
+          <w:szCs w:val="24"/>
+        </w:rPr>
+      </w:pPr>
+      <w:r>
+        <w:rPr>
+          <w:rFonts w:ascii="Times New Roman" w:hAnsi="Times New Roman" w:cs="Times New Roman"/>
+          <w:sz w:val="24"/>
+          <w:szCs w:val="24"/>
+        </w:rPr>
+        <w:t xml:space="preserve">Sudo </w:t>
+      </w:r>
+      <w:proofErr w:type="spellStart"/>
+      <w:r>
+        <w:rPr>
+          <w:rFonts w:ascii="Times New Roman" w:hAnsi="Times New Roman" w:cs="Times New Roman"/>
+          <w:sz w:val="24"/>
+          <w:szCs w:val="24"/>
+        </w:rPr>
+        <w:t>apt</w:t>
+      </w:r>
+      <w:proofErr w:type="spellEnd"/>
+      <w:r>
+        <w:rPr>
+          <w:rFonts w:ascii="Times New Roman" w:hAnsi="Times New Roman" w:cs="Times New Roman"/>
+          <w:sz w:val="24"/>
+          <w:szCs w:val="24"/>
+        </w:rPr>
+        <w:t xml:space="preserve"> </w:t>
+      </w:r>
+      <w:proofErr w:type="spellStart"/>
+      <w:r>
+        <w:rPr>
+          <w:rFonts w:ascii="Times New Roman" w:hAnsi="Times New Roman" w:cs="Times New Roman"/>
+          <w:sz w:val="24"/>
+          <w:szCs w:val="24"/>
+        </w:rPr>
+        <w:t>install</w:t>
+      </w:r>
+      <w:proofErr w:type="spellEnd"/>
+      <w:r>
+        <w:rPr>
+          <w:rFonts w:ascii="Times New Roman" w:hAnsi="Times New Roman" w:cs="Times New Roman"/>
+          <w:sz w:val="24"/>
+          <w:szCs w:val="24"/>
+        </w:rPr>
+        <w:t xml:space="preserve"> </w:t>
+      </w:r>
+      <w:proofErr w:type="spellStart"/>
+      <w:r>
+        <w:rPr>
+          <w:rFonts w:ascii="Times New Roman" w:hAnsi="Times New Roman" w:cs="Times New Roman"/>
+          <w:sz w:val="24"/>
+          <w:szCs w:val="24"/>
+        </w:rPr>
+        <w:t>mariadb</w:t>
+      </w:r>
+      <w:proofErr w:type="spellEnd"/>
+      <w:r>
+        <w:rPr>
+          <w:rFonts w:ascii="Times New Roman" w:hAnsi="Times New Roman" w:cs="Times New Roman"/>
+          <w:sz w:val="24"/>
+          <w:szCs w:val="24"/>
+        </w:rPr>
+        <w:t>-server</w:t>
+      </w:r>
+    </w:p>
+    <w:p>
+      <w:pPr>
+        <w:rPr>
+          <w:rFonts w:ascii="Times New Roman" w:hAnsi="Times New Roman" w:cs="Times New Roman"/>
+          <w:sz w:val="24"/>
+          <w:szCs w:val="24"/>
+        </w:rPr>
+      </w:pPr>
+      <w:r>
+        <w:rPr>
+          <w:rFonts w:ascii="Times New Roman" w:hAnsi="Times New Roman" w:cs="Times New Roman"/>
+          <w:noProof/>
+          <w:sz w:val="24"/>
+          <w:szCs w:val="24"/>
+        </w:rPr>
+        <w:drawing>
+          <wp:inline distT="0" distB="0" distL="0" distR="0" wp14:anchorId="5A0D66A2" wp14:editId="4F274B8A">
+            <wp:extent cx="5400040" cy="2750820"/>
+            <wp:effectExtent l="0" t="0" r="0" b="0"/>
+            <wp:docPr id="65" name="Imagen 65"/>
+            <wp:cNvGraphicFramePr>
+              <a:graphicFrameLocks xmlns:a="http://schemas.openxmlformats.org/drawingml/2006/main" noChangeAspect="1"/>
+            </wp:cNvGraphicFramePr>
+            <a:graphic xmlns:a="http://schemas.openxmlformats.org/drawingml/2006/main">
+              <a:graphicData uri="http://schemas.openxmlformats.org/drawingml/2006/picture">
+                <pic:pic xmlns:pic="http://schemas.openxmlformats.org/drawingml/2006/picture">
+                  <pic:nvPicPr>
+                    <pic:cNvPr id="1" name=""/>
+                    <pic:cNvPicPr/>
+                  </pic:nvPicPr>
+                  <pic:blipFill>
+                    <a:blip r:embed="rId30"/>
+                    <a:stretch>
+                      <a:fillRect/>
+                    </a:stretch>
+                  </pic:blipFill>
+                  <pic:spPr>
+                    <a:xfrm>
+                      <a:off x="0" y="0"/>
+                      <a:ext cx="5400040" cy="2750820"/>
+                    </a:xfrm>
+                    <a:prstGeom prst="rect">
+                      <a:avLst/>
+                    </a:prstGeom>
+                  </pic:spPr>
+                </pic:pic>
+              </a:graphicData>
+            </a:graphic>
+          </wp:inline>
+        </w:drawing>
+      </w:r>
+    </w:p>
+    <w:p>
+      <w:pPr>
+        <w:rPr>
+          <w:rFonts w:ascii="Times New Roman" w:hAnsi="Times New Roman" w:cs="Times New Roman"/>
+          <w:sz w:val="24"/>
+          <w:szCs w:val="24"/>
+        </w:rPr>
+      </w:pPr>
+      <w:r>
+        <w:rPr>
+          <w:rFonts w:ascii="Times New Roman" w:hAnsi="Times New Roman" w:cs="Times New Roman"/>
+          <w:sz w:val="24"/>
+          <w:szCs w:val="24"/>
+        </w:rPr>
+        <w:t xml:space="preserve">Pulsamos “Y” e </w:t>
+      </w:r>
+      <w:proofErr w:type="spellStart"/>
+      <w:r>
+        <w:rPr>
+          <w:rFonts w:ascii="Times New Roman" w:hAnsi="Times New Roman" w:cs="Times New Roman"/>
+          <w:sz w:val="24"/>
+          <w:szCs w:val="24"/>
+        </w:rPr>
+        <w:t>intro</w:t>
+      </w:r>
+      <w:proofErr w:type="spellEnd"/>
+      <w:r>
+        <w:rPr>
+          <w:rFonts w:ascii="Times New Roman" w:hAnsi="Times New Roman" w:cs="Times New Roman"/>
+          <w:sz w:val="24"/>
+          <w:szCs w:val="24"/>
+        </w:rPr>
+        <w:t xml:space="preserve"> y empezará la instalación:</w:t>
+      </w:r>
+    </w:p>
+    <w:p>
+      <w:pPr>
+        <w:rPr>
+          <w:rFonts w:ascii="Times New Roman" w:hAnsi="Times New Roman" w:cs="Times New Roman"/>
+          <w:sz w:val="24"/>
+          <w:szCs w:val="24"/>
+        </w:rPr>
+      </w:pPr>
+      <w:r>
+        <w:rPr>
+          <w:rFonts w:ascii="Times New Roman" w:hAnsi="Times New Roman" w:cs="Times New Roman"/>
+          <w:noProof/>
+          <w:sz w:val="24"/>
+          <w:szCs w:val="24"/>
+        </w:rPr>
+        <w:drawing>
+          <wp:inline distT="0" distB="0" distL="0" distR="0" wp14:anchorId="3189BC2F" wp14:editId="0C0522C1">
+            <wp:extent cx="5400040" cy="1643380"/>
+            <wp:effectExtent l="0" t="0" r="0" b="0"/>
+            <wp:docPr id="66" name="Imagen 66"/>
+            <wp:cNvGraphicFramePr>
+              <a:graphicFrameLocks xmlns:a="http://schemas.openxmlformats.org/drawingml/2006/main" noChangeAspect="1"/>
+            </wp:cNvGraphicFramePr>
+            <a:graphic xmlns:a="http://schemas.openxmlformats.org/drawingml/2006/main">
+              <a:graphicData uri="http://schemas.openxmlformats.org/drawingml/2006/picture">
+                <pic:pic xmlns:pic="http://schemas.openxmlformats.org/drawingml/2006/picture">
+                  <pic:nvPicPr>
+                    <pic:cNvPr id="1" name=""/>
+                    <pic:cNvPicPr/>
+                  </pic:nvPicPr>
+                  <pic:blipFill>
+                    <a:blip r:embed="rId31"/>
+                    <a:stretch>
+                      <a:fillRect/>
+                    </a:stretch>
+                  </pic:blipFill>
+                  <pic:spPr>
+                    <a:xfrm>
+                      <a:off x="0" y="0"/>
+                      <a:ext cx="5400040" cy="1643380"/>
+                    </a:xfrm>
+                    <a:prstGeom prst="rect">
+                      <a:avLst/>
+                    </a:prstGeom>
+                  </pic:spPr>
+                </pic:pic>
+              </a:graphicData>
+            </a:graphic>
+          </wp:inline>
+        </w:drawing>
+      </w:r>
+    </w:p>
+    <w:p>
+      <w:pPr>
+        <w:jc w:val="both"/>
+        <w:rPr>
+          <w:rFonts w:ascii="Times New Roman" w:hAnsi="Times New Roman" w:cs="Times New Roman"/>
+          <w:color w:val="000000" w:themeColor="text1"/>
+          <w:sz w:val="24"/>
+          <w:szCs w:val="24"/>
+          <w:shd w:val="clear" w:color="auto" w:fill="F2F2F2"/>
+        </w:rPr>
+      </w:pPr>
+      <w:r>
+        <w:rPr>
+          <w:rFonts w:ascii="Times New Roman" w:hAnsi="Times New Roman" w:cs="Times New Roman"/>
+          <w:sz w:val="24"/>
+          <w:szCs w:val="24"/>
+        </w:rPr>
+        <w:lastRenderedPageBreak/>
+        <w:t xml:space="preserve">Una vez que ha terminado de instalarse podemos configurar su </w:t>
+      </w:r>
+      <w:r>
+        <w:rPr>
+          <w:rFonts w:ascii="Times New Roman" w:hAnsi="Times New Roman" w:cs="Times New Roman"/>
+          <w:color w:val="000000" w:themeColor="text1"/>
+          <w:sz w:val="24"/>
+          <w:szCs w:val="24"/>
+        </w:rPr>
+        <w:t xml:space="preserve">seguridad, es </w:t>
+      </w:r>
+      <w:proofErr w:type="gramStart"/>
+      <w:r>
+        <w:rPr>
+          <w:rFonts w:ascii="Times New Roman" w:hAnsi="Times New Roman" w:cs="Times New Roman"/>
+          <w:color w:val="000000" w:themeColor="text1"/>
+          <w:sz w:val="24"/>
+          <w:szCs w:val="24"/>
+        </w:rPr>
+        <w:t xml:space="preserve">decir, </w:t>
+      </w:r>
+      <w:r>
+        <w:rPr>
+          <w:rFonts w:ascii="Times New Roman" w:hAnsi="Times New Roman" w:cs="Times New Roman"/>
+          <w:color w:val="000000" w:themeColor="text1"/>
+          <w:sz w:val="24"/>
+          <w:szCs w:val="24"/>
+          <w:shd w:val="clear" w:color="auto" w:fill="FFFFFF"/>
+        </w:rPr>
+        <w:t xml:space="preserve"> restringir</w:t>
+      </w:r>
+      <w:proofErr w:type="gramEnd"/>
+      <w:r>
+        <w:rPr>
+          <w:rFonts w:ascii="Times New Roman" w:hAnsi="Times New Roman" w:cs="Times New Roman"/>
+          <w:color w:val="000000" w:themeColor="text1"/>
+          <w:sz w:val="24"/>
+          <w:szCs w:val="24"/>
+          <w:shd w:val="clear" w:color="auto" w:fill="FFFFFF"/>
+        </w:rPr>
+        <w:t xml:space="preserve"> el acceso al servidor y eliminar cuentas no utilizadas. Para eso utilizamos un paquete que trae la propia </w:t>
+      </w:r>
+      <w:proofErr w:type="spellStart"/>
+      <w:r>
+        <w:rPr>
+          <w:rFonts w:ascii="Times New Roman" w:hAnsi="Times New Roman" w:cs="Times New Roman"/>
+          <w:color w:val="000000" w:themeColor="text1"/>
+          <w:sz w:val="24"/>
+          <w:szCs w:val="24"/>
+          <w:shd w:val="clear" w:color="auto" w:fill="FFFFFF"/>
+        </w:rPr>
+        <w:t>mariadb</w:t>
+      </w:r>
+      <w:proofErr w:type="spellEnd"/>
+      <w:r>
+        <w:rPr>
+          <w:rFonts w:ascii="Times New Roman" w:hAnsi="Times New Roman" w:cs="Times New Roman"/>
+          <w:color w:val="000000" w:themeColor="text1"/>
+          <w:sz w:val="24"/>
+          <w:szCs w:val="24"/>
+          <w:shd w:val="clear" w:color="auto" w:fill="FFFFFF"/>
+        </w:rPr>
+        <w:t xml:space="preserve">: </w:t>
+      </w:r>
+      <w:r>
+        <w:rPr>
+          <w:rStyle w:val="token"/>
+          <w:rFonts w:ascii="Times New Roman" w:hAnsi="Times New Roman" w:cs="Times New Roman"/>
+          <w:b/>
+          <w:bCs/>
+          <w:color w:val="000000" w:themeColor="text1"/>
+          <w:sz w:val="24"/>
+          <w:szCs w:val="24"/>
+        </w:rPr>
+        <w:t>sudo</w:t>
+      </w:r>
+      <w:r>
+        <w:rPr>
+          <w:rFonts w:ascii="Times New Roman" w:hAnsi="Times New Roman" w:cs="Times New Roman"/>
+          <w:b/>
+          <w:bCs/>
+          <w:color w:val="000000" w:themeColor="text1"/>
+          <w:sz w:val="24"/>
+          <w:szCs w:val="24"/>
+        </w:rPr>
+        <w:t xml:space="preserve"> </w:t>
+      </w:r>
+      <w:proofErr w:type="spellStart"/>
+      <w:r>
+        <w:rPr>
+          <w:rFonts w:ascii="Times New Roman" w:hAnsi="Times New Roman" w:cs="Times New Roman"/>
+          <w:b/>
+          <w:bCs/>
+          <w:color w:val="000000" w:themeColor="text1"/>
+          <w:sz w:val="24"/>
+          <w:szCs w:val="24"/>
+        </w:rPr>
+        <w:t>mysql_secure_installation</w:t>
+      </w:r>
+      <w:proofErr w:type="spellEnd"/>
+    </w:p>
+    <w:p>
+      <w:pPr>
+        <w:rPr>
+          <w:rFonts w:ascii="Times New Roman" w:hAnsi="Times New Roman" w:cs="Times New Roman"/>
+          <w:color w:val="545454"/>
+          <w:sz w:val="24"/>
+          <w:szCs w:val="24"/>
+          <w:shd w:val="clear" w:color="auto" w:fill="F2F2F2"/>
+        </w:rPr>
+      </w:pPr>
+    </w:p>
+    <w:p>
+      <w:pPr>
+        <w:rPr>
+          <w:rFonts w:ascii="Times New Roman" w:hAnsi="Times New Roman" w:cs="Times New Roman"/>
+          <w:color w:val="333333"/>
+          <w:sz w:val="24"/>
+          <w:szCs w:val="24"/>
+          <w:shd w:val="clear" w:color="auto" w:fill="FFFFFF"/>
+        </w:rPr>
+      </w:pPr>
+      <w:r>
+        <w:rPr>
+          <w:rFonts w:ascii="Times New Roman" w:hAnsi="Times New Roman" w:cs="Times New Roman"/>
+          <w:noProof/>
+          <w:sz w:val="24"/>
+          <w:szCs w:val="24"/>
+        </w:rPr>
+        <w:drawing>
+          <wp:inline distT="0" distB="0" distL="0" distR="0" wp14:anchorId="3C130B1F" wp14:editId="419E8944">
+            <wp:extent cx="5400040" cy="1319530"/>
+            <wp:effectExtent l="0" t="0" r="0" b="0"/>
+            <wp:docPr id="67" name="Imagen 67"/>
+            <wp:cNvGraphicFramePr>
+              <a:graphicFrameLocks xmlns:a="http://schemas.openxmlformats.org/drawingml/2006/main" noChangeAspect="1"/>
+            </wp:cNvGraphicFramePr>
+            <a:graphic xmlns:a="http://schemas.openxmlformats.org/drawingml/2006/main">
+              <a:graphicData uri="http://schemas.openxmlformats.org/drawingml/2006/picture">
+                <pic:pic xmlns:pic="http://schemas.openxmlformats.org/drawingml/2006/picture">
+                  <pic:nvPicPr>
+                    <pic:cNvPr id="1" name=""/>
+                    <pic:cNvPicPr/>
+                  </pic:nvPicPr>
+                  <pic:blipFill>
+                    <a:blip r:embed="rId32"/>
+                    <a:stretch>
+                      <a:fillRect/>
+                    </a:stretch>
+                  </pic:blipFill>
+                  <pic:spPr>
+                    <a:xfrm>
+                      <a:off x="0" y="0"/>
+                      <a:ext cx="5400040" cy="1319530"/>
+                    </a:xfrm>
+                    <a:prstGeom prst="rect">
+                      <a:avLst/>
+                    </a:prstGeom>
+                  </pic:spPr>
+                </pic:pic>
+              </a:graphicData>
+            </a:graphic>
+          </wp:inline>
+        </w:drawing>
+      </w:r>
+    </w:p>
+    <w:p>
+      <w:pPr>
+        <w:rPr>
+          <w:rFonts w:ascii="Times New Roman" w:hAnsi="Times New Roman" w:cs="Times New Roman"/>
+          <w:color w:val="333333"/>
+          <w:sz w:val="24"/>
+          <w:szCs w:val="24"/>
+          <w:shd w:val="clear" w:color="auto" w:fill="FFFFFF"/>
+        </w:rPr>
+      </w:pPr>
+      <w:r>
+        <w:rPr>
+          <w:rFonts w:ascii="Times New Roman" w:hAnsi="Times New Roman" w:cs="Times New Roman"/>
+          <w:color w:val="333333"/>
+          <w:sz w:val="24"/>
+          <w:szCs w:val="24"/>
+          <w:shd w:val="clear" w:color="auto" w:fill="FFFFFF"/>
+        </w:rPr>
+        <w:t xml:space="preserve">Le damos a </w:t>
+      </w:r>
+      <w:proofErr w:type="spellStart"/>
+      <w:r>
+        <w:rPr>
+          <w:rFonts w:ascii="Times New Roman" w:hAnsi="Times New Roman" w:cs="Times New Roman"/>
+          <w:color w:val="333333"/>
+          <w:sz w:val="24"/>
+          <w:szCs w:val="24"/>
+          <w:shd w:val="clear" w:color="auto" w:fill="FFFFFF"/>
+        </w:rPr>
+        <w:t>enter</w:t>
+      </w:r>
+      <w:proofErr w:type="spellEnd"/>
+      <w:r>
+        <w:rPr>
+          <w:rFonts w:ascii="Times New Roman" w:hAnsi="Times New Roman" w:cs="Times New Roman"/>
+          <w:color w:val="333333"/>
+          <w:sz w:val="24"/>
+          <w:szCs w:val="24"/>
+          <w:shd w:val="clear" w:color="auto" w:fill="FFFFFF"/>
+        </w:rPr>
+        <w:t xml:space="preserve"> porque todavía no tenemos ninguna.</w:t>
+      </w:r>
+    </w:p>
+    <w:p>
+      <w:pPr>
+        <w:rPr>
+          <w:rFonts w:ascii="Times New Roman" w:hAnsi="Times New Roman" w:cs="Times New Roman"/>
+          <w:color w:val="333333"/>
+          <w:sz w:val="24"/>
+          <w:szCs w:val="24"/>
+          <w:shd w:val="clear" w:color="auto" w:fill="FFFFFF"/>
+        </w:rPr>
+      </w:pPr>
+      <w:r>
+        <w:rPr>
+          <w:rFonts w:ascii="Times New Roman" w:hAnsi="Times New Roman" w:cs="Times New Roman"/>
+          <w:noProof/>
+          <w:sz w:val="24"/>
+          <w:szCs w:val="24"/>
+        </w:rPr>
+        <w:drawing>
+          <wp:inline distT="0" distB="0" distL="0" distR="0" wp14:anchorId="7A04C9D8" wp14:editId="24C06300">
+            <wp:extent cx="5400040" cy="973455"/>
+            <wp:effectExtent l="0" t="0" r="0" b="0"/>
+            <wp:docPr id="68" name="Imagen 68"/>
+            <wp:cNvGraphicFramePr>
+              <a:graphicFrameLocks xmlns:a="http://schemas.openxmlformats.org/drawingml/2006/main" noChangeAspect="1"/>
+            </wp:cNvGraphicFramePr>
+            <a:graphic xmlns:a="http://schemas.openxmlformats.org/drawingml/2006/main">
+              <a:graphicData uri="http://schemas.openxmlformats.org/drawingml/2006/picture">
+                <pic:pic xmlns:pic="http://schemas.openxmlformats.org/drawingml/2006/picture">
+                  <pic:nvPicPr>
+                    <pic:cNvPr id="1" name=""/>
+                    <pic:cNvPicPr/>
+                  </pic:nvPicPr>
+                  <pic:blipFill>
+                    <a:blip r:embed="rId33"/>
+                    <a:stretch>
+                      <a:fillRect/>
+                    </a:stretch>
+                  </pic:blipFill>
+                  <pic:spPr>
+                    <a:xfrm>
+                      <a:off x="0" y="0"/>
+                      <a:ext cx="5400040" cy="973455"/>
+                    </a:xfrm>
+                    <a:prstGeom prst="rect">
+                      <a:avLst/>
+                    </a:prstGeom>
+                  </pic:spPr>
+                </pic:pic>
+              </a:graphicData>
+            </a:graphic>
+          </wp:inline>
+        </w:drawing>
+      </w:r>
+    </w:p>
+    <w:p>
+      <w:pPr>
+        <w:rPr>
+          <w:rFonts w:ascii="Times New Roman" w:hAnsi="Times New Roman" w:cs="Times New Roman"/>
+          <w:color w:val="333333"/>
+          <w:sz w:val="24"/>
+          <w:szCs w:val="24"/>
+          <w:shd w:val="clear" w:color="auto" w:fill="FFFFFF"/>
+        </w:rPr>
+      </w:pPr>
+      <w:r>
+        <w:rPr>
+          <w:rFonts w:ascii="Times New Roman" w:hAnsi="Times New Roman" w:cs="Times New Roman"/>
+          <w:color w:val="333333"/>
+          <w:sz w:val="24"/>
+          <w:szCs w:val="24"/>
+          <w:shd w:val="clear" w:color="auto" w:fill="FFFFFF"/>
+        </w:rPr>
+        <w:t xml:space="preserve">Decimos que N y </w:t>
+      </w:r>
+      <w:proofErr w:type="spellStart"/>
+      <w:r>
+        <w:rPr>
+          <w:rFonts w:ascii="Times New Roman" w:hAnsi="Times New Roman" w:cs="Times New Roman"/>
+          <w:color w:val="333333"/>
+          <w:sz w:val="24"/>
+          <w:szCs w:val="24"/>
+          <w:shd w:val="clear" w:color="auto" w:fill="FFFFFF"/>
+        </w:rPr>
+        <w:t>enter</w:t>
+      </w:r>
+      <w:proofErr w:type="spellEnd"/>
+      <w:r>
+        <w:rPr>
+          <w:rFonts w:ascii="Times New Roman" w:hAnsi="Times New Roman" w:cs="Times New Roman"/>
+          <w:color w:val="333333"/>
+          <w:sz w:val="24"/>
+          <w:szCs w:val="24"/>
+          <w:shd w:val="clear" w:color="auto" w:fill="FFFFFF"/>
+        </w:rPr>
+        <w:t xml:space="preserve">. A partir de aquí le daremos Y </w:t>
+      </w:r>
+      <w:proofErr w:type="spellStart"/>
+      <w:r>
+        <w:rPr>
+          <w:rFonts w:ascii="Times New Roman" w:hAnsi="Times New Roman" w:cs="Times New Roman"/>
+          <w:color w:val="333333"/>
+          <w:sz w:val="24"/>
+          <w:szCs w:val="24"/>
+          <w:shd w:val="clear" w:color="auto" w:fill="FFFFFF"/>
+        </w:rPr>
+        <w:t>y</w:t>
+      </w:r>
+      <w:proofErr w:type="spellEnd"/>
+      <w:r>
+        <w:rPr>
+          <w:rFonts w:ascii="Times New Roman" w:hAnsi="Times New Roman" w:cs="Times New Roman"/>
+          <w:color w:val="333333"/>
+          <w:sz w:val="24"/>
+          <w:szCs w:val="24"/>
+          <w:shd w:val="clear" w:color="auto" w:fill="FFFFFF"/>
+        </w:rPr>
+        <w:t xml:space="preserve"> </w:t>
+      </w:r>
+      <w:proofErr w:type="spellStart"/>
+      <w:r>
+        <w:rPr>
+          <w:rFonts w:ascii="Times New Roman" w:hAnsi="Times New Roman" w:cs="Times New Roman"/>
+          <w:color w:val="333333"/>
+          <w:sz w:val="24"/>
+          <w:szCs w:val="24"/>
+          <w:shd w:val="clear" w:color="auto" w:fill="FFFFFF"/>
+        </w:rPr>
+        <w:t>enter</w:t>
+      </w:r>
+      <w:proofErr w:type="spellEnd"/>
+      <w:r>
+        <w:rPr>
+          <w:rFonts w:ascii="Times New Roman" w:hAnsi="Times New Roman" w:cs="Times New Roman"/>
+          <w:color w:val="333333"/>
+          <w:sz w:val="24"/>
+          <w:szCs w:val="24"/>
+          <w:shd w:val="clear" w:color="auto" w:fill="FFFFFF"/>
+        </w:rPr>
+        <w:t xml:space="preserve"> a todo para borrar usuarios anónimos, deshabilitar el poder hacer </w:t>
+      </w:r>
+      <w:proofErr w:type="spellStart"/>
+      <w:r>
+        <w:rPr>
+          <w:rFonts w:ascii="Times New Roman" w:hAnsi="Times New Roman" w:cs="Times New Roman"/>
+          <w:color w:val="333333"/>
+          <w:sz w:val="24"/>
+          <w:szCs w:val="24"/>
+          <w:shd w:val="clear" w:color="auto" w:fill="FFFFFF"/>
+        </w:rPr>
+        <w:t>login</w:t>
+      </w:r>
+      <w:proofErr w:type="spellEnd"/>
+      <w:r>
+        <w:rPr>
+          <w:rFonts w:ascii="Times New Roman" w:hAnsi="Times New Roman" w:cs="Times New Roman"/>
+          <w:color w:val="333333"/>
+          <w:sz w:val="24"/>
+          <w:szCs w:val="24"/>
+          <w:shd w:val="clear" w:color="auto" w:fill="FFFFFF"/>
+        </w:rPr>
+        <w:t xml:space="preserve"> con </w:t>
+      </w:r>
+      <w:proofErr w:type="spellStart"/>
+      <w:r>
+        <w:rPr>
+          <w:rFonts w:ascii="Times New Roman" w:hAnsi="Times New Roman" w:cs="Times New Roman"/>
+          <w:color w:val="333333"/>
+          <w:sz w:val="24"/>
+          <w:szCs w:val="24"/>
+          <w:shd w:val="clear" w:color="auto" w:fill="FFFFFF"/>
+        </w:rPr>
+        <w:t>root</w:t>
+      </w:r>
+      <w:proofErr w:type="spellEnd"/>
+      <w:r>
+        <w:rPr>
+          <w:rFonts w:ascii="Times New Roman" w:hAnsi="Times New Roman" w:cs="Times New Roman"/>
+          <w:color w:val="333333"/>
+          <w:sz w:val="24"/>
+          <w:szCs w:val="24"/>
+          <w:shd w:val="clear" w:color="auto" w:fill="FFFFFF"/>
+        </w:rPr>
+        <w:t xml:space="preserve"> en remoto, borrar la base de datos de test y su acceso y </w:t>
+      </w:r>
+      <w:proofErr w:type="spellStart"/>
+      <w:r>
+        <w:rPr>
+          <w:rFonts w:ascii="Times New Roman" w:hAnsi="Times New Roman" w:cs="Times New Roman"/>
+          <w:color w:val="333333"/>
+          <w:sz w:val="24"/>
+          <w:szCs w:val="24"/>
+          <w:shd w:val="clear" w:color="auto" w:fill="FFFFFF"/>
+        </w:rPr>
+        <w:t>recarlar</w:t>
+      </w:r>
+      <w:proofErr w:type="spellEnd"/>
+      <w:r>
+        <w:rPr>
+          <w:rFonts w:ascii="Times New Roman" w:hAnsi="Times New Roman" w:cs="Times New Roman"/>
+          <w:color w:val="333333"/>
+          <w:sz w:val="24"/>
+          <w:szCs w:val="24"/>
+          <w:shd w:val="clear" w:color="auto" w:fill="FFFFFF"/>
+        </w:rPr>
+        <w:t xml:space="preserve"> las tablas de permisos.</w:t>
+      </w:r>
+    </w:p>
+    <w:p>
+      <w:pPr>
+        <w:rPr>
+          <w:rFonts w:ascii="Times New Roman" w:hAnsi="Times New Roman" w:cs="Times New Roman"/>
+          <w:color w:val="333333"/>
+          <w:sz w:val="24"/>
+          <w:szCs w:val="24"/>
+          <w:shd w:val="clear" w:color="auto" w:fill="FFFFFF"/>
+        </w:rPr>
+      </w:pPr>
+      <w:r>
+        <w:rPr>
+          <w:rFonts w:ascii="Times New Roman" w:hAnsi="Times New Roman" w:cs="Times New Roman"/>
+          <w:noProof/>
+          <w:sz w:val="24"/>
+          <w:szCs w:val="24"/>
+        </w:rPr>
+        <w:lastRenderedPageBreak/>
+        <w:drawing>
+          <wp:inline distT="0" distB="0" distL="0" distR="0" wp14:anchorId="03A2B079" wp14:editId="1358D1A6">
+            <wp:extent cx="5400040" cy="4690110"/>
+            <wp:effectExtent l="0" t="0" r="0" b="0"/>
+            <wp:docPr id="70" name="Imagen 70"/>
+            <wp:cNvGraphicFramePr>
+              <a:graphicFrameLocks xmlns:a="http://schemas.openxmlformats.org/drawingml/2006/main" noChangeAspect="1"/>
+            </wp:cNvGraphicFramePr>
+            <a:graphic xmlns:a="http://schemas.openxmlformats.org/drawingml/2006/main">
+              <a:graphicData uri="http://schemas.openxmlformats.org/drawingml/2006/picture">
+                <pic:pic xmlns:pic="http://schemas.openxmlformats.org/drawingml/2006/picture">
+                  <pic:nvPicPr>
+                    <pic:cNvPr id="1" name=""/>
+                    <pic:cNvPicPr/>
+                  </pic:nvPicPr>
+                  <pic:blipFill>
+                    <a:blip r:embed="rId34"/>
+                    <a:stretch>
+                      <a:fillRect/>
+                    </a:stretch>
+                  </pic:blipFill>
+                  <pic:spPr>
+                    <a:xfrm>
+                      <a:off x="0" y="0"/>
+                      <a:ext cx="5400040" cy="4690110"/>
+                    </a:xfrm>
+                    <a:prstGeom prst="rect">
+                      <a:avLst/>
+                    </a:prstGeom>
+                  </pic:spPr>
+                </pic:pic>
+              </a:graphicData>
+            </a:graphic>
+          </wp:inline>
+        </w:drawing>
+      </w:r>
+    </w:p>
+    <w:p>
+      <w:pPr>
+        <w:rPr>
+          <w:rFonts w:ascii="Times New Roman" w:hAnsi="Times New Roman" w:cs="Times New Roman"/>
+          <w:color w:val="333333"/>
+          <w:sz w:val="24"/>
+          <w:szCs w:val="24"/>
+          <w:shd w:val="clear" w:color="auto" w:fill="FFFFFF"/>
+        </w:rPr>
+      </w:pPr>
+      <w:r>
+        <w:rPr>
+          <w:rFonts w:ascii="Times New Roman" w:hAnsi="Times New Roman" w:cs="Times New Roman"/>
+          <w:color w:val="333333"/>
+          <w:sz w:val="24"/>
+          <w:szCs w:val="24"/>
+          <w:shd w:val="clear" w:color="auto" w:fill="FFFFFF"/>
+        </w:rPr>
+        <w:t xml:space="preserve">Ahora crearemos una cuenta para acceder usando contraseña sin tener que tocar el </w:t>
+      </w:r>
+      <w:proofErr w:type="spellStart"/>
+      <w:r>
+        <w:rPr>
+          <w:rFonts w:ascii="Times New Roman" w:hAnsi="Times New Roman" w:cs="Times New Roman"/>
+          <w:color w:val="333333"/>
+          <w:sz w:val="24"/>
+          <w:szCs w:val="24"/>
+          <w:shd w:val="clear" w:color="auto" w:fill="FFFFFF"/>
+        </w:rPr>
+        <w:t>root</w:t>
+      </w:r>
+      <w:proofErr w:type="spellEnd"/>
+      <w:r>
+        <w:rPr>
+          <w:rFonts w:ascii="Times New Roman" w:hAnsi="Times New Roman" w:cs="Times New Roman"/>
+          <w:color w:val="333333"/>
+          <w:sz w:val="24"/>
+          <w:szCs w:val="24"/>
+          <w:shd w:val="clear" w:color="auto" w:fill="FFFFFF"/>
+        </w:rPr>
+        <w:t>, que en ocasiones puede ser peliagudo.</w:t>
+      </w:r>
+    </w:p>
+    <w:p>
+      <w:pPr>
+        <w:jc w:val="center"/>
+        <w:rPr>
+          <w:rFonts w:ascii="Times New Roman" w:hAnsi="Times New Roman" w:cs="Times New Roman"/>
+          <w:color w:val="333333"/>
+          <w:sz w:val="24"/>
+          <w:szCs w:val="24"/>
+          <w:shd w:val="clear" w:color="auto" w:fill="FFFFFF"/>
+        </w:rPr>
+      </w:pPr>
+      <w:r>
+        <w:rPr>
+          <w:rFonts w:ascii="Times New Roman" w:hAnsi="Times New Roman" w:cs="Times New Roman"/>
+          <w:color w:val="333333"/>
+          <w:sz w:val="24"/>
+          <w:szCs w:val="24"/>
+          <w:shd w:val="clear" w:color="auto" w:fill="FFFFFF"/>
+        </w:rPr>
+        <w:t xml:space="preserve">Sudo </w:t>
+      </w:r>
+      <w:proofErr w:type="spellStart"/>
+      <w:r>
+        <w:rPr>
+          <w:rFonts w:ascii="Times New Roman" w:hAnsi="Times New Roman" w:cs="Times New Roman"/>
+          <w:color w:val="333333"/>
+          <w:sz w:val="24"/>
+          <w:szCs w:val="24"/>
+          <w:shd w:val="clear" w:color="auto" w:fill="FFFFFF"/>
+        </w:rPr>
+        <w:t>mariadb</w:t>
+      </w:r>
+      <w:proofErr w:type="spellEnd"/>
+    </w:p>
+    <w:p>
+      <w:pPr>
+        <w:jc w:val="both"/>
+        <w:rPr>
+          <w:rFonts w:ascii="Times New Roman" w:hAnsi="Times New Roman" w:cs="Times New Roman"/>
+          <w:color w:val="333333"/>
+          <w:sz w:val="24"/>
+          <w:szCs w:val="24"/>
+          <w:shd w:val="clear" w:color="auto" w:fill="FFFFFF"/>
+        </w:rPr>
+      </w:pPr>
+      <w:r>
+        <w:rPr>
+          <w:rFonts w:ascii="Times New Roman" w:hAnsi="Times New Roman" w:cs="Times New Roman"/>
+          <w:color w:val="333333"/>
+          <w:sz w:val="24"/>
+          <w:szCs w:val="24"/>
+          <w:shd w:val="clear" w:color="auto" w:fill="FFFFFF"/>
+        </w:rPr>
+        <w:t xml:space="preserve">Generamos el usuario con los siguientes comandos de </w:t>
+      </w:r>
+      <w:proofErr w:type="spellStart"/>
+      <w:r>
+        <w:rPr>
+          <w:rFonts w:ascii="Times New Roman" w:hAnsi="Times New Roman" w:cs="Times New Roman"/>
+          <w:color w:val="333333"/>
+          <w:sz w:val="24"/>
+          <w:szCs w:val="24"/>
+          <w:shd w:val="clear" w:color="auto" w:fill="FFFFFF"/>
+        </w:rPr>
+        <w:t>mariadb</w:t>
+      </w:r>
+      <w:proofErr w:type="spellEnd"/>
+      <w:r>
+        <w:rPr>
+          <w:rFonts w:ascii="Times New Roman" w:hAnsi="Times New Roman" w:cs="Times New Roman"/>
+          <w:color w:val="333333"/>
+          <w:sz w:val="24"/>
+          <w:szCs w:val="24"/>
+          <w:shd w:val="clear" w:color="auto" w:fill="FFFFFF"/>
+        </w:rPr>
+        <w:t>:</w:t>
+      </w:r>
+    </w:p>
+    <w:p>
+      <w:pPr>
+        <w:jc w:val="both"/>
+        <w:rPr>
+          <w:rFonts w:ascii="Times New Roman" w:hAnsi="Times New Roman" w:cs="Times New Roman"/>
+          <w:color w:val="333333"/>
+          <w:sz w:val="24"/>
+          <w:szCs w:val="24"/>
+          <w:shd w:val="clear" w:color="auto" w:fill="FFFFFF"/>
+        </w:rPr>
+      </w:pPr>
+      <w:r>
+        <w:rPr>
+          <w:rFonts w:ascii="Times New Roman" w:hAnsi="Times New Roman" w:cs="Times New Roman"/>
+          <w:color w:val="333333"/>
+          <w:sz w:val="24"/>
+          <w:szCs w:val="24"/>
+          <w:shd w:val="clear" w:color="auto" w:fill="FFFFFF"/>
+        </w:rPr>
+        <w:t xml:space="preserve">GRANT ALL ON </w:t>
+      </w:r>
+      <w:proofErr w:type="gramStart"/>
+      <w:r>
+        <w:rPr>
+          <w:rFonts w:ascii="Times New Roman" w:hAnsi="Times New Roman" w:cs="Times New Roman"/>
+          <w:color w:val="333333"/>
+          <w:sz w:val="24"/>
+          <w:szCs w:val="24"/>
+          <w:shd w:val="clear" w:color="auto" w:fill="FFFFFF"/>
+        </w:rPr>
+        <w:t>*.*</w:t>
+      </w:r>
+      <w:proofErr w:type="gramEnd"/>
+      <w:r>
+        <w:rPr>
+          <w:rFonts w:ascii="Times New Roman" w:hAnsi="Times New Roman" w:cs="Times New Roman"/>
+          <w:color w:val="333333"/>
+          <w:sz w:val="24"/>
+          <w:szCs w:val="24"/>
+          <w:shd w:val="clear" w:color="auto" w:fill="FFFFFF"/>
+        </w:rPr>
+        <w:t xml:space="preserve"> TO ‘</w:t>
+      </w:r>
+      <w:proofErr w:type="spellStart"/>
+      <w:r>
+        <w:rPr>
+          <w:rFonts w:ascii="Times New Roman" w:hAnsi="Times New Roman" w:cs="Times New Roman"/>
+          <w:color w:val="333333"/>
+          <w:sz w:val="24"/>
+          <w:szCs w:val="24"/>
+          <w:shd w:val="clear" w:color="auto" w:fill="FFFFFF"/>
+        </w:rPr>
+        <w:t>admin</w:t>
+      </w:r>
+      <w:proofErr w:type="spellEnd"/>
+      <w:r>
+        <w:rPr>
+          <w:rFonts w:ascii="Times New Roman" w:hAnsi="Times New Roman" w:cs="Times New Roman"/>
+          <w:color w:val="333333"/>
+          <w:sz w:val="24"/>
+          <w:szCs w:val="24"/>
+          <w:shd w:val="clear" w:color="auto" w:fill="FFFFFF"/>
+        </w:rPr>
+        <w:t>’@’localhost’ IDENTIFIED BY ‘1234’ WITH GRANT OPTION;</w:t>
+      </w:r>
+    </w:p>
+    <w:p>
+      <w:pPr>
+        <w:jc w:val="both"/>
+        <w:rPr>
+          <w:rFonts w:ascii="Times New Roman" w:hAnsi="Times New Roman" w:cs="Times New Roman"/>
+          <w:color w:val="333333"/>
+          <w:sz w:val="24"/>
+          <w:szCs w:val="24"/>
+          <w:shd w:val="clear" w:color="auto" w:fill="FFFFFF"/>
+        </w:rPr>
+      </w:pPr>
+      <w:r>
+        <w:rPr>
+          <w:rFonts w:ascii="Times New Roman" w:hAnsi="Times New Roman" w:cs="Times New Roman"/>
+          <w:color w:val="333333"/>
+          <w:sz w:val="24"/>
+          <w:szCs w:val="24"/>
+          <w:shd w:val="clear" w:color="auto" w:fill="FFFFFF"/>
+        </w:rPr>
+        <w:t xml:space="preserve">Las instrucciones acaban </w:t>
+      </w:r>
+      <w:proofErr w:type="gramStart"/>
+      <w:r>
+        <w:rPr>
+          <w:rFonts w:ascii="Times New Roman" w:hAnsi="Times New Roman" w:cs="Times New Roman"/>
+          <w:color w:val="333333"/>
+          <w:sz w:val="24"/>
+          <w:szCs w:val="24"/>
+          <w:shd w:val="clear" w:color="auto" w:fill="FFFFFF"/>
+        </w:rPr>
+        <w:t>en ;</w:t>
+      </w:r>
+      <w:proofErr w:type="gramEnd"/>
+      <w:r>
+        <w:rPr>
+          <w:rFonts w:ascii="Times New Roman" w:hAnsi="Times New Roman" w:cs="Times New Roman"/>
+          <w:color w:val="333333"/>
+          <w:sz w:val="24"/>
+          <w:szCs w:val="24"/>
+          <w:shd w:val="clear" w:color="auto" w:fill="FFFFFF"/>
+        </w:rPr>
+        <w:t xml:space="preserve"> </w:t>
+      </w:r>
+      <w:proofErr w:type="spellStart"/>
+      <w:r>
+        <w:rPr>
+          <w:rFonts w:ascii="Times New Roman" w:hAnsi="Times New Roman" w:cs="Times New Roman"/>
+          <w:color w:val="333333"/>
+          <w:sz w:val="24"/>
+          <w:szCs w:val="24"/>
+          <w:shd w:val="clear" w:color="auto" w:fill="FFFFFF"/>
+        </w:rPr>
+        <w:t>admin</w:t>
+      </w:r>
+      <w:proofErr w:type="spellEnd"/>
+      <w:r>
+        <w:rPr>
+          <w:rFonts w:ascii="Times New Roman" w:hAnsi="Times New Roman" w:cs="Times New Roman"/>
+          <w:color w:val="333333"/>
+          <w:sz w:val="24"/>
+          <w:szCs w:val="24"/>
+          <w:shd w:val="clear" w:color="auto" w:fill="FFFFFF"/>
+        </w:rPr>
+        <w:t xml:space="preserve"> es el usuario y 1234 la contraseña.</w:t>
+      </w:r>
+    </w:p>
+    <w:p>
+      <w:pPr>
+        <w:rPr>
+          <w:rFonts w:ascii="Times New Roman" w:hAnsi="Times New Roman" w:cs="Times New Roman"/>
+          <w:color w:val="333333"/>
+          <w:sz w:val="24"/>
+          <w:szCs w:val="24"/>
+          <w:shd w:val="clear" w:color="auto" w:fill="FFFFFF"/>
+        </w:rPr>
+      </w:pPr>
+      <w:r>
+        <w:rPr>
+          <w:rFonts w:ascii="Times New Roman" w:hAnsi="Times New Roman" w:cs="Times New Roman"/>
+          <w:noProof/>
+          <w:sz w:val="24"/>
+          <w:szCs w:val="24"/>
+        </w:rPr>
+        <w:drawing>
+          <wp:inline distT="0" distB="0" distL="0" distR="0" wp14:anchorId="516F8FEA" wp14:editId="3FF0F034">
+            <wp:extent cx="5400040" cy="554990"/>
+            <wp:effectExtent l="0" t="0" r="0" b="0"/>
+            <wp:docPr id="72" name="Imagen 72"/>
+            <wp:cNvGraphicFramePr>
+              <a:graphicFrameLocks xmlns:a="http://schemas.openxmlformats.org/drawingml/2006/main" noChangeAspect="1"/>
+            </wp:cNvGraphicFramePr>
+            <a:graphic xmlns:a="http://schemas.openxmlformats.org/drawingml/2006/main">
+              <a:graphicData uri="http://schemas.openxmlformats.org/drawingml/2006/picture">
+                <pic:pic xmlns:pic="http://schemas.openxmlformats.org/drawingml/2006/picture">
+                  <pic:nvPicPr>
+                    <pic:cNvPr id="1" name=""/>
+                    <pic:cNvPicPr/>
+                  </pic:nvPicPr>
+                  <pic:blipFill>
+                    <a:blip r:embed="rId35"/>
+                    <a:stretch>
+                      <a:fillRect/>
+                    </a:stretch>
+                  </pic:blipFill>
+                  <pic:spPr>
+                    <a:xfrm>
+                      <a:off x="0" y="0"/>
+                      <a:ext cx="5400040" cy="554990"/>
+                    </a:xfrm>
+                    <a:prstGeom prst="rect">
+                      <a:avLst/>
+                    </a:prstGeom>
+                  </pic:spPr>
+                </pic:pic>
+              </a:graphicData>
+            </a:graphic>
+          </wp:inline>
+        </w:drawing>
+      </w:r>
+    </w:p>
+    <w:p>
+      <w:pPr>
+        <w:rPr>
+          <w:rFonts w:ascii="Times New Roman" w:hAnsi="Times New Roman" w:cs="Times New Roman"/>
+          <w:color w:val="333333"/>
+          <w:sz w:val="24"/>
+          <w:szCs w:val="24"/>
+          <w:shd w:val="clear" w:color="auto" w:fill="FFFFFF"/>
+        </w:rPr>
+      </w:pPr>
+      <w:r>
+        <w:rPr>
+          <w:rFonts w:ascii="Times New Roman" w:hAnsi="Times New Roman" w:cs="Times New Roman"/>
+          <w:color w:val="333333"/>
+          <w:sz w:val="24"/>
+          <w:szCs w:val="24"/>
+          <w:shd w:val="clear" w:color="auto" w:fill="FFFFFF"/>
+        </w:rPr>
+        <w:t xml:space="preserve">Lo siguiente será vaciar los privilegios para garantizar que se guarden y estén disponibles en la sesión actual y por último ya podremos cerrar el Shell de </w:t>
+      </w:r>
+      <w:proofErr w:type="spellStart"/>
+      <w:r>
+        <w:rPr>
+          <w:rFonts w:ascii="Times New Roman" w:hAnsi="Times New Roman" w:cs="Times New Roman"/>
+          <w:color w:val="333333"/>
+          <w:sz w:val="24"/>
+          <w:szCs w:val="24"/>
+          <w:shd w:val="clear" w:color="auto" w:fill="FFFFFF"/>
+        </w:rPr>
+        <w:t>mariadb</w:t>
+      </w:r>
+      <w:proofErr w:type="spellEnd"/>
+    </w:p>
+    <w:p>
+      <w:pPr>
+        <w:jc w:val="center"/>
+        <w:rPr>
+          <w:rFonts w:ascii="Times New Roman" w:hAnsi="Times New Roman" w:cs="Times New Roman"/>
+          <w:color w:val="333333"/>
+          <w:sz w:val="24"/>
+          <w:szCs w:val="24"/>
+          <w:shd w:val="clear" w:color="auto" w:fill="FFFFFF"/>
+        </w:rPr>
+      </w:pPr>
+      <w:r>
+        <w:rPr>
+          <w:rFonts w:ascii="Times New Roman" w:hAnsi="Times New Roman" w:cs="Times New Roman"/>
+          <w:color w:val="333333"/>
+          <w:sz w:val="24"/>
+          <w:szCs w:val="24"/>
+          <w:shd w:val="clear" w:color="auto" w:fill="FFFFFF"/>
+        </w:rPr>
+        <w:t>FLUSH PRIVILEGES;</w:t>
+      </w:r>
+    </w:p>
+    <w:p>
+      <w:pPr>
+        <w:jc w:val="center"/>
+        <w:rPr>
+          <w:rFonts w:ascii="Times New Roman" w:eastAsia="Times New Roman" w:hAnsi="Times New Roman" w:cs="Times New Roman"/>
+          <w:color w:val="333333"/>
+          <w:sz w:val="24"/>
+          <w:szCs w:val="24"/>
+          <w:lang w:val="es-ES" w:eastAsia="es-ES"/>
+        </w:rPr>
+      </w:pPr>
+      <w:r>
+        <w:rPr>
+          <w:rFonts w:ascii="Times New Roman" w:hAnsi="Times New Roman" w:cs="Times New Roman"/>
+          <w:color w:val="333333"/>
+          <w:sz w:val="24"/>
+          <w:szCs w:val="24"/>
+          <w:shd w:val="clear" w:color="auto" w:fill="FFFFFF"/>
+        </w:rPr>
+        <w:t>EXIT;</w:t>
+      </w:r>
+    </w:p>
+    <w:p>
+      <w:pPr>
+        <w:shd w:val="clear" w:color="auto" w:fill="FFFFFF"/>
+        <w:spacing w:after="0" w:line="240" w:lineRule="auto"/>
+        <w:rPr>
+          <w:rFonts w:ascii="Times New Roman" w:eastAsia="Times New Roman" w:hAnsi="Times New Roman" w:cs="Times New Roman"/>
+          <w:color w:val="333333"/>
+          <w:sz w:val="24"/>
+          <w:szCs w:val="24"/>
+          <w:lang w:val="es-ES" w:eastAsia="es-ES"/>
+        </w:rPr>
+      </w:pPr>
+      <w:proofErr w:type="spellStart"/>
+      <w:r>
+        <w:rPr>
+          <w:rFonts w:ascii="Times New Roman" w:eastAsia="Times New Roman" w:hAnsi="Times New Roman" w:cs="Times New Roman"/>
+          <w:color w:val="333333"/>
+          <w:sz w:val="24"/>
+          <w:szCs w:val="24"/>
+          <w:lang w:val="es-ES" w:eastAsia="es-ES"/>
+        </w:rPr>
+        <w:t>Copy</w:t>
+      </w:r>
+      <w:proofErr w:type="spellEnd"/>
+    </w:p>
+    <w:p>
+      <w:pPr>
+        <w:rPr>
+          <w:rFonts w:ascii="Times New Roman" w:hAnsi="Times New Roman" w:cs="Times New Roman"/>
+          <w:color w:val="333333"/>
+          <w:sz w:val="24"/>
+          <w:szCs w:val="24"/>
+          <w:shd w:val="clear" w:color="auto" w:fill="FFFFFF"/>
+        </w:rPr>
+      </w:pPr>
+      <w:r>
+        <w:rPr>
+          <w:rFonts w:ascii="Times New Roman" w:hAnsi="Times New Roman" w:cs="Times New Roman"/>
+          <w:noProof/>
+          <w:sz w:val="24"/>
+          <w:szCs w:val="24"/>
+        </w:rPr>
+        <w:lastRenderedPageBreak/>
+        <w:drawing>
+          <wp:inline distT="0" distB="0" distL="0" distR="0" wp14:anchorId="193BDFD2" wp14:editId="29064878">
+            <wp:extent cx="4600575" cy="1628775"/>
+            <wp:effectExtent l="0" t="0" r="9525" b="9525"/>
+            <wp:docPr id="73" name="Imagen 73"/>
+            <wp:cNvGraphicFramePr>
+              <a:graphicFrameLocks xmlns:a="http://schemas.openxmlformats.org/drawingml/2006/main" noChangeAspect="1"/>
+            </wp:cNvGraphicFramePr>
+            <a:graphic xmlns:a="http://schemas.openxmlformats.org/drawingml/2006/main">
+              <a:graphicData uri="http://schemas.openxmlformats.org/drawingml/2006/picture">
+                <pic:pic xmlns:pic="http://schemas.openxmlformats.org/drawingml/2006/picture">
+                  <pic:nvPicPr>
+                    <pic:cNvPr id="1" name=""/>
+                    <pic:cNvPicPr/>
+                  </pic:nvPicPr>
+                  <pic:blipFill>
+                    <a:blip r:embed="rId36"/>
+                    <a:stretch>
+                      <a:fillRect/>
+                    </a:stretch>
+                  </pic:blipFill>
+                  <pic:spPr>
+                    <a:xfrm>
+                      <a:off x="0" y="0"/>
+                      <a:ext cx="4600575" cy="1628775"/>
+                    </a:xfrm>
+                    <a:prstGeom prst="rect">
+                      <a:avLst/>
+                    </a:prstGeom>
+                  </pic:spPr>
+                </pic:pic>
+              </a:graphicData>
+            </a:graphic>
+          </wp:inline>
+        </w:drawing>
+      </w:r>
+    </w:p>
+    <w:p>
+      <w:pPr>
+        <w:rPr>
           <w:rFonts w:ascii="Times New Roman" w:eastAsia="Times New Roman" w:hAnsi="Times New Roman" w:cs="Times New Roman"/>
           <w:color w:val="333333"/>
           <w:sz w:val="24"/>

</xml_diff>

<commit_message>
Añado punto 6 a la Actividad2
</commit_message>
<xml_diff>
--- a/Despliegue_Actividad2_v1.docx
+++ b/Despliegue_Actividad2_v1.docx
@@ -10437,6 +10437,1870 @@
     <w:p>
       <w:pPr>
         <w:rPr>
+          <w:rFonts w:ascii="Times New Roman" w:hAnsi="Times New Roman" w:cs="Times New Roman"/>
+          <w:color w:val="333333"/>
+          <w:sz w:val="24"/>
+          <w:szCs w:val="24"/>
+          <w:shd w:val="clear" w:color="auto" w:fill="FFFFFF"/>
+        </w:rPr>
+      </w:pPr>
+    </w:p>
+    <w:p>
+      <w:pPr>
+        <w:pStyle w:val="Ttulo1"/>
+        <w:numPr>
+          <w:ilvl w:val="0"/>
+          <w:numId w:val="3"/>
+        </w:numPr>
+      </w:pPr>
+      <w:bookmarkStart w:id="12" w:name="_Toc63017233"/>
+      <w:r>
+        <w:t>Comprobación, configuración y accesibilidad</w:t>
+      </w:r>
+      <w:bookmarkEnd w:id="12"/>
+    </w:p>
+    <w:p>
+      <w:pPr>
+        <w:rPr>
+          <w:rFonts w:ascii="Times New Roman" w:hAnsi="Times New Roman" w:cs="Times New Roman"/>
+          <w:sz w:val="24"/>
+          <w:szCs w:val="24"/>
+        </w:rPr>
+      </w:pPr>
+    </w:p>
+    <w:p>
+      <w:pPr>
+        <w:jc w:val="both"/>
+        <w:rPr>
+          <w:rFonts w:ascii="Times New Roman" w:hAnsi="Times New Roman" w:cs="Times New Roman"/>
+          <w:sz w:val="24"/>
+          <w:szCs w:val="24"/>
+        </w:rPr>
+      </w:pPr>
+      <w:r>
+        <w:rPr>
+          <w:rFonts w:ascii="Times New Roman" w:hAnsi="Times New Roman" w:cs="Times New Roman"/>
+          <w:sz w:val="24"/>
+          <w:szCs w:val="24"/>
+        </w:rPr>
+        <w:t>Una vez hemos instalado todos los paquetes requeridos, es hora de probar que la conexión con el servidor y los puertos para todas estas aplicaciones y servicios es la correcta.</w:t>
+      </w:r>
+    </w:p>
+    <w:p>
+      <w:pPr>
+        <w:jc w:val="both"/>
+        <w:rPr>
+          <w:rFonts w:ascii="Times New Roman" w:hAnsi="Times New Roman" w:cs="Times New Roman"/>
+          <w:sz w:val="24"/>
+          <w:szCs w:val="24"/>
+        </w:rPr>
+      </w:pPr>
+      <w:r>
+        <w:rPr>
+          <w:rFonts w:ascii="Times New Roman" w:hAnsi="Times New Roman" w:cs="Times New Roman"/>
+          <w:sz w:val="24"/>
+          <w:szCs w:val="24"/>
+        </w:rPr>
+        <w:t>Si estamos usando un servidor Ubuntu instalado en una VirtualBox, hay que asegurarse de que la máquina virtual esté correctamente configurada:</w:t>
+      </w:r>
+    </w:p>
+    <w:p>
+      <w:pPr>
+        <w:jc w:val="both"/>
+        <w:rPr>
+          <w:rFonts w:ascii="Times New Roman" w:hAnsi="Times New Roman" w:cs="Times New Roman"/>
+          <w:sz w:val="24"/>
+          <w:szCs w:val="24"/>
+        </w:rPr>
+      </w:pPr>
+      <w:r>
+        <w:rPr>
+          <w:rFonts w:ascii="Times New Roman" w:hAnsi="Times New Roman" w:cs="Times New Roman"/>
+          <w:sz w:val="24"/>
+          <w:szCs w:val="24"/>
+        </w:rPr>
+        <w:t xml:space="preserve">Nos aseguramos que tenemos una </w:t>
+      </w:r>
+      <w:proofErr w:type="gramStart"/>
+      <w:r>
+        <w:rPr>
+          <w:rFonts w:ascii="Times New Roman" w:hAnsi="Times New Roman" w:cs="Times New Roman"/>
+          <w:sz w:val="24"/>
+          <w:szCs w:val="24"/>
+        </w:rPr>
+        <w:t>red anfitrión</w:t>
+      </w:r>
+      <w:proofErr w:type="gramEnd"/>
+      <w:r>
+        <w:rPr>
+          <w:rFonts w:ascii="Times New Roman" w:hAnsi="Times New Roman" w:cs="Times New Roman"/>
+          <w:sz w:val="24"/>
+          <w:szCs w:val="24"/>
+        </w:rPr>
+        <w:t>:</w:t>
+      </w:r>
+    </w:p>
+    <w:p>
+      <w:pPr>
+        <w:jc w:val="both"/>
+        <w:rPr>
+          <w:rFonts w:ascii="Times New Roman" w:hAnsi="Times New Roman" w:cs="Times New Roman"/>
+          <w:sz w:val="24"/>
+          <w:szCs w:val="24"/>
+        </w:rPr>
+      </w:pPr>
+      <w:r>
+        <w:rPr>
+          <w:noProof/>
+        </w:rPr>
+        <w:drawing>
+          <wp:inline distT="0" distB="0" distL="0" distR="0" wp14:anchorId="7B363BD1" wp14:editId="6AA1B00B">
+            <wp:extent cx="5400040" cy="4375150"/>
+            <wp:effectExtent l="0" t="0" r="0" b="6350"/>
+            <wp:docPr id="77" name="Imagen 77"/>
+            <wp:cNvGraphicFramePr>
+              <a:graphicFrameLocks xmlns:a="http://schemas.openxmlformats.org/drawingml/2006/main" noChangeAspect="1"/>
+            </wp:cNvGraphicFramePr>
+            <a:graphic xmlns:a="http://schemas.openxmlformats.org/drawingml/2006/main">
+              <a:graphicData uri="http://schemas.openxmlformats.org/drawingml/2006/picture">
+                <pic:pic xmlns:pic="http://schemas.openxmlformats.org/drawingml/2006/picture">
+                  <pic:nvPicPr>
+                    <pic:cNvPr id="1" name=""/>
+                    <pic:cNvPicPr/>
+                  </pic:nvPicPr>
+                  <pic:blipFill>
+                    <a:blip r:embed="rId37"/>
+                    <a:stretch>
+                      <a:fillRect/>
+                    </a:stretch>
+                  </pic:blipFill>
+                  <pic:spPr>
+                    <a:xfrm>
+                      <a:off x="0" y="0"/>
+                      <a:ext cx="5400040" cy="4375150"/>
+                    </a:xfrm>
+                    <a:prstGeom prst="rect">
+                      <a:avLst/>
+                    </a:prstGeom>
+                  </pic:spPr>
+                </pic:pic>
+              </a:graphicData>
+            </a:graphic>
+          </wp:inline>
+        </w:drawing>
+      </w:r>
+    </w:p>
+    <w:p>
+      <w:pPr>
+        <w:jc w:val="both"/>
+        <w:rPr>
+          <w:rFonts w:ascii="Times New Roman" w:hAnsi="Times New Roman" w:cs="Times New Roman"/>
+          <w:sz w:val="24"/>
+          <w:szCs w:val="24"/>
+        </w:rPr>
+      </w:pPr>
+    </w:p>
+    <w:p>
+      <w:pPr>
+        <w:jc w:val="both"/>
+        <w:rPr>
+          <w:rFonts w:ascii="Times New Roman" w:hAnsi="Times New Roman" w:cs="Times New Roman"/>
+          <w:sz w:val="24"/>
+          <w:szCs w:val="24"/>
+        </w:rPr>
+      </w:pPr>
+      <w:r>
+        <w:rPr>
+          <w:noProof/>
+        </w:rPr>
+        <w:lastRenderedPageBreak/>
+        <w:drawing>
+          <wp:inline distT="0" distB="0" distL="0" distR="0" wp14:anchorId="57EB7E38" wp14:editId="00561D96">
+            <wp:extent cx="5400040" cy="3270250"/>
+            <wp:effectExtent l="0" t="0" r="0" b="6350"/>
+            <wp:docPr id="78" name="Imagen 78"/>
+            <wp:cNvGraphicFramePr>
+              <a:graphicFrameLocks xmlns:a="http://schemas.openxmlformats.org/drawingml/2006/main" noChangeAspect="1"/>
+            </wp:cNvGraphicFramePr>
+            <a:graphic xmlns:a="http://schemas.openxmlformats.org/drawingml/2006/main">
+              <a:graphicData uri="http://schemas.openxmlformats.org/drawingml/2006/picture">
+                <pic:pic xmlns:pic="http://schemas.openxmlformats.org/drawingml/2006/picture">
+                  <pic:nvPicPr>
+                    <pic:cNvPr id="1" name=""/>
+                    <pic:cNvPicPr/>
+                  </pic:nvPicPr>
+                  <pic:blipFill>
+                    <a:blip r:embed="rId38"/>
+                    <a:stretch>
+                      <a:fillRect/>
+                    </a:stretch>
+                  </pic:blipFill>
+                  <pic:spPr>
+                    <a:xfrm>
+                      <a:off x="0" y="0"/>
+                      <a:ext cx="5400040" cy="3270250"/>
+                    </a:xfrm>
+                    <a:prstGeom prst="rect">
+                      <a:avLst/>
+                    </a:prstGeom>
+                  </pic:spPr>
+                </pic:pic>
+              </a:graphicData>
+            </a:graphic>
+          </wp:inline>
+        </w:drawing>
+      </w:r>
+    </w:p>
+    <w:p>
+      <w:pPr>
+        <w:jc w:val="both"/>
+        <w:rPr>
+          <w:rFonts w:ascii="Times New Roman" w:hAnsi="Times New Roman" w:cs="Times New Roman"/>
+          <w:sz w:val="24"/>
+          <w:szCs w:val="24"/>
+        </w:rPr>
+      </w:pPr>
+      <w:r>
+        <w:rPr>
+          <w:rFonts w:ascii="Times New Roman" w:hAnsi="Times New Roman" w:cs="Times New Roman"/>
+          <w:sz w:val="24"/>
+          <w:szCs w:val="24"/>
+        </w:rPr>
+        <w:t>Y ahora debemos conectar dicha red a la máquina virtual de Ubuntu, para eso seleccionamos la que tiene nuestro servidor y damos a la opción “Configuración”:</w:t>
+      </w:r>
+    </w:p>
+    <w:p>
+      <w:pPr>
+        <w:jc w:val="both"/>
+        <w:rPr>
+          <w:rFonts w:ascii="Times New Roman" w:hAnsi="Times New Roman" w:cs="Times New Roman"/>
+          <w:sz w:val="24"/>
+          <w:szCs w:val="24"/>
+        </w:rPr>
+      </w:pPr>
+      <w:r>
+        <w:rPr>
+          <w:noProof/>
+        </w:rPr>
+        <w:drawing>
+          <wp:inline distT="0" distB="0" distL="0" distR="0" wp14:anchorId="02B9C4E9" wp14:editId="2BC3C1B7">
+            <wp:extent cx="5400040" cy="3448050"/>
+            <wp:effectExtent l="0" t="0" r="0" b="0"/>
+            <wp:docPr id="79" name="Imagen 79"/>
+            <wp:cNvGraphicFramePr>
+              <a:graphicFrameLocks xmlns:a="http://schemas.openxmlformats.org/drawingml/2006/main" noChangeAspect="1"/>
+            </wp:cNvGraphicFramePr>
+            <a:graphic xmlns:a="http://schemas.openxmlformats.org/drawingml/2006/main">
+              <a:graphicData uri="http://schemas.openxmlformats.org/drawingml/2006/picture">
+                <pic:pic xmlns:pic="http://schemas.openxmlformats.org/drawingml/2006/picture">
+                  <pic:nvPicPr>
+                    <pic:cNvPr id="1" name=""/>
+                    <pic:cNvPicPr/>
+                  </pic:nvPicPr>
+                  <pic:blipFill>
+                    <a:blip r:embed="rId39"/>
+                    <a:stretch>
+                      <a:fillRect/>
+                    </a:stretch>
+                  </pic:blipFill>
+                  <pic:spPr>
+                    <a:xfrm>
+                      <a:off x="0" y="0"/>
+                      <a:ext cx="5400040" cy="3448050"/>
+                    </a:xfrm>
+                    <a:prstGeom prst="rect">
+                      <a:avLst/>
+                    </a:prstGeom>
+                  </pic:spPr>
+                </pic:pic>
+              </a:graphicData>
+            </a:graphic>
+          </wp:inline>
+        </w:drawing>
+      </w:r>
+    </w:p>
+    <w:p>
+      <w:pPr>
+        <w:jc w:val="both"/>
+        <w:rPr>
+          <w:rFonts w:ascii="Times New Roman" w:hAnsi="Times New Roman" w:cs="Times New Roman"/>
+          <w:sz w:val="24"/>
+          <w:szCs w:val="24"/>
+        </w:rPr>
+      </w:pPr>
+      <w:r>
+        <w:rPr>
+          <w:rFonts w:ascii="Times New Roman" w:hAnsi="Times New Roman" w:cs="Times New Roman"/>
+          <w:sz w:val="24"/>
+          <w:szCs w:val="24"/>
+        </w:rPr>
+        <w:t>Navegamos a la opción Red y configuramos el Adaptador1 tal y como viene en la imagen:</w:t>
+      </w:r>
+    </w:p>
+    <w:p>
+      <w:pPr>
+        <w:jc w:val="both"/>
+        <w:rPr>
+          <w:rFonts w:ascii="Times New Roman" w:hAnsi="Times New Roman" w:cs="Times New Roman"/>
+          <w:sz w:val="24"/>
+          <w:szCs w:val="24"/>
+        </w:rPr>
+      </w:pPr>
+    </w:p>
+    <w:p>
+      <w:pPr>
+        <w:jc w:val="both"/>
+        <w:rPr>
+          <w:rFonts w:ascii="Times New Roman" w:hAnsi="Times New Roman" w:cs="Times New Roman"/>
+          <w:sz w:val="24"/>
+          <w:szCs w:val="24"/>
+        </w:rPr>
+      </w:pPr>
+      <w:r>
+        <w:rPr>
+          <w:noProof/>
+        </w:rPr>
+        <w:lastRenderedPageBreak/>
+        <w:drawing>
+          <wp:inline distT="0" distB="0" distL="0" distR="0" wp14:anchorId="0FEB4BA2" wp14:editId="50C1485A">
+            <wp:extent cx="5400040" cy="3847465"/>
+            <wp:effectExtent l="0" t="0" r="0" b="635"/>
+            <wp:docPr id="80" name="Imagen 80"/>
+            <wp:cNvGraphicFramePr>
+              <a:graphicFrameLocks xmlns:a="http://schemas.openxmlformats.org/drawingml/2006/main" noChangeAspect="1"/>
+            </wp:cNvGraphicFramePr>
+            <a:graphic xmlns:a="http://schemas.openxmlformats.org/drawingml/2006/main">
+              <a:graphicData uri="http://schemas.openxmlformats.org/drawingml/2006/picture">
+                <pic:pic xmlns:pic="http://schemas.openxmlformats.org/drawingml/2006/picture">
+                  <pic:nvPicPr>
+                    <pic:cNvPr id="1" name=""/>
+                    <pic:cNvPicPr/>
+                  </pic:nvPicPr>
+                  <pic:blipFill>
+                    <a:blip r:embed="rId40"/>
+                    <a:stretch>
+                      <a:fillRect/>
+                    </a:stretch>
+                  </pic:blipFill>
+                  <pic:spPr>
+                    <a:xfrm>
+                      <a:off x="0" y="0"/>
+                      <a:ext cx="5400040" cy="3847465"/>
+                    </a:xfrm>
+                    <a:prstGeom prst="rect">
+                      <a:avLst/>
+                    </a:prstGeom>
+                  </pic:spPr>
+                </pic:pic>
+              </a:graphicData>
+            </a:graphic>
+          </wp:inline>
+        </w:drawing>
+      </w:r>
+    </w:p>
+    <w:p>
+      <w:pPr>
+        <w:pStyle w:val="Ttulo2"/>
+        <w:numPr>
+          <w:ilvl w:val="0"/>
+          <w:numId w:val="25"/>
+        </w:numPr>
+      </w:pPr>
+      <w:bookmarkStart w:id="13" w:name="_Toc63017234"/>
+      <w:r>
+        <w:t>Apache</w:t>
+      </w:r>
+      <w:bookmarkEnd w:id="13"/>
+    </w:p>
+    <w:p/>
+    <w:p>
+      <w:pPr>
+        <w:jc w:val="both"/>
+        <w:rPr>
+          <w:rFonts w:ascii="Times New Roman" w:hAnsi="Times New Roman" w:cs="Times New Roman"/>
+          <w:color w:val="333333"/>
+          <w:sz w:val="24"/>
+          <w:szCs w:val="24"/>
+          <w:shd w:val="clear" w:color="auto" w:fill="FFFFFF"/>
+        </w:rPr>
+      </w:pPr>
+      <w:r>
+        <w:rPr>
+          <w:rFonts w:ascii="Times New Roman" w:hAnsi="Times New Roman" w:cs="Times New Roman"/>
+          <w:color w:val="333333"/>
+          <w:sz w:val="24"/>
+          <w:szCs w:val="24"/>
+          <w:shd w:val="clear" w:color="auto" w:fill="FFFFFF"/>
+        </w:rPr>
+        <w:t>Antes de probar Apache, es necesario modificar los ajustes de firewall para permitir el acceso externo a los puertos web predeterminados</w:t>
+      </w:r>
+      <w:r>
+        <w:rPr>
+          <w:rFonts w:ascii="Times New Roman" w:hAnsi="Times New Roman" w:cs="Times New Roman"/>
+          <w:color w:val="333333"/>
+          <w:sz w:val="24"/>
+          <w:szCs w:val="24"/>
+          <w:shd w:val="clear" w:color="auto" w:fill="FFFFFF"/>
+        </w:rPr>
+        <w:t>. Por defecto se recomienda habilitar el más restrictivo que, en este caso, es Apache (puerto 80). Para ello usamos:</w:t>
+      </w:r>
+    </w:p>
+    <w:p>
+      <w:pPr>
+        <w:jc w:val="center"/>
+        <w:rPr>
+          <w:rFonts w:ascii="Times New Roman" w:hAnsi="Times New Roman" w:cs="Times New Roman"/>
+          <w:color w:val="333333"/>
+          <w:sz w:val="24"/>
+          <w:szCs w:val="24"/>
+          <w:shd w:val="clear" w:color="auto" w:fill="FFFFFF"/>
+        </w:rPr>
+      </w:pPr>
+      <w:r>
+        <w:rPr>
+          <w:rFonts w:ascii="Times New Roman" w:hAnsi="Times New Roman" w:cs="Times New Roman"/>
+          <w:color w:val="333333"/>
+          <w:sz w:val="24"/>
+          <w:szCs w:val="24"/>
+          <w:shd w:val="clear" w:color="auto" w:fill="FFFFFF"/>
+        </w:rPr>
+        <w:t xml:space="preserve">Sudo </w:t>
+      </w:r>
+      <w:proofErr w:type="spellStart"/>
+      <w:r>
+        <w:rPr>
+          <w:rFonts w:ascii="Times New Roman" w:hAnsi="Times New Roman" w:cs="Times New Roman"/>
+          <w:color w:val="333333"/>
+          <w:sz w:val="24"/>
+          <w:szCs w:val="24"/>
+          <w:shd w:val="clear" w:color="auto" w:fill="FFFFFF"/>
+        </w:rPr>
+        <w:t>ufw</w:t>
+      </w:r>
+      <w:proofErr w:type="spellEnd"/>
+      <w:r>
+        <w:rPr>
+          <w:rFonts w:ascii="Times New Roman" w:hAnsi="Times New Roman" w:cs="Times New Roman"/>
+          <w:color w:val="333333"/>
+          <w:sz w:val="24"/>
+          <w:szCs w:val="24"/>
+          <w:shd w:val="clear" w:color="auto" w:fill="FFFFFF"/>
+        </w:rPr>
+        <w:t xml:space="preserve"> </w:t>
+      </w:r>
+      <w:proofErr w:type="spellStart"/>
+      <w:r>
+        <w:rPr>
+          <w:rFonts w:ascii="Times New Roman" w:hAnsi="Times New Roman" w:cs="Times New Roman"/>
+          <w:color w:val="333333"/>
+          <w:sz w:val="24"/>
+          <w:szCs w:val="24"/>
+          <w:shd w:val="clear" w:color="auto" w:fill="FFFFFF"/>
+        </w:rPr>
+        <w:t>allow</w:t>
+      </w:r>
+      <w:proofErr w:type="spellEnd"/>
+      <w:r>
+        <w:rPr>
+          <w:rFonts w:ascii="Times New Roman" w:hAnsi="Times New Roman" w:cs="Times New Roman"/>
+          <w:color w:val="333333"/>
+          <w:sz w:val="24"/>
+          <w:szCs w:val="24"/>
+          <w:shd w:val="clear" w:color="auto" w:fill="FFFFFF"/>
+        </w:rPr>
+        <w:t xml:space="preserve"> Apache</w:t>
+      </w:r>
+    </w:p>
+    <w:p>
+      <w:pPr>
+        <w:jc w:val="both"/>
+        <w:rPr>
+          <w:rFonts w:ascii="Times New Roman" w:hAnsi="Times New Roman" w:cs="Times New Roman"/>
+          <w:sz w:val="24"/>
+          <w:szCs w:val="24"/>
+        </w:rPr>
+      </w:pPr>
+      <w:r>
+        <w:rPr>
+          <w:rFonts w:ascii="Times New Roman" w:hAnsi="Times New Roman" w:cs="Times New Roman"/>
+          <w:noProof/>
+          <w:sz w:val="24"/>
+          <w:szCs w:val="24"/>
+        </w:rPr>
+        <w:drawing>
+          <wp:inline distT="0" distB="0" distL="0" distR="0" wp14:anchorId="22017343" wp14:editId="2CAF82F2">
+            <wp:extent cx="5400040" cy="996950"/>
+            <wp:effectExtent l="0" t="0" r="0" b="0"/>
+            <wp:docPr id="55" name="Imagen 55"/>
+            <wp:cNvGraphicFramePr>
+              <a:graphicFrameLocks xmlns:a="http://schemas.openxmlformats.org/drawingml/2006/main" noChangeAspect="1"/>
+            </wp:cNvGraphicFramePr>
+            <a:graphic xmlns:a="http://schemas.openxmlformats.org/drawingml/2006/main">
+              <a:graphicData uri="http://schemas.openxmlformats.org/drawingml/2006/picture">
+                <pic:pic xmlns:pic="http://schemas.openxmlformats.org/drawingml/2006/picture">
+                  <pic:nvPicPr>
+                    <pic:cNvPr id="1" name=""/>
+                    <pic:cNvPicPr/>
+                  </pic:nvPicPr>
+                  <pic:blipFill>
+                    <a:blip r:embed="rId41"/>
+                    <a:stretch>
+                      <a:fillRect/>
+                    </a:stretch>
+                  </pic:blipFill>
+                  <pic:spPr>
+                    <a:xfrm>
+                      <a:off x="0" y="0"/>
+                      <a:ext cx="5400040" cy="996950"/>
+                    </a:xfrm>
+                    <a:prstGeom prst="rect">
+                      <a:avLst/>
+                    </a:prstGeom>
+                  </pic:spPr>
+                </pic:pic>
+              </a:graphicData>
+            </a:graphic>
+          </wp:inline>
+        </w:drawing>
+      </w:r>
+    </w:p>
+    <w:p>
+      <w:pPr>
+        <w:jc w:val="both"/>
+        <w:rPr>
+          <w:rFonts w:ascii="Times New Roman" w:hAnsi="Times New Roman" w:cs="Times New Roman"/>
+          <w:sz w:val="24"/>
+          <w:szCs w:val="24"/>
+        </w:rPr>
+      </w:pPr>
+      <w:r>
+        <w:rPr>
+          <w:rFonts w:ascii="Times New Roman" w:hAnsi="Times New Roman" w:cs="Times New Roman"/>
+          <w:sz w:val="24"/>
+          <w:szCs w:val="24"/>
+        </w:rPr>
+        <w:t>Y ya lo tendríamos:</w:t>
+      </w:r>
+      <w:r>
+        <w:rPr>
+          <w:rFonts w:ascii="Times New Roman" w:hAnsi="Times New Roman" w:cs="Times New Roman"/>
+          <w:sz w:val="24"/>
+          <w:szCs w:val="24"/>
+        </w:rPr>
+        <w:t xml:space="preserve"> </w:t>
+      </w:r>
+      <w:r>
+        <w:rPr>
+          <w:rFonts w:ascii="Times New Roman" w:hAnsi="Times New Roman" w:cs="Times New Roman"/>
+          <w:b/>
+          <w:bCs/>
+          <w:sz w:val="24"/>
+          <w:szCs w:val="24"/>
+        </w:rPr>
+        <w:t xml:space="preserve">sudo </w:t>
+      </w:r>
+      <w:proofErr w:type="spellStart"/>
+      <w:r>
+        <w:rPr>
+          <w:rFonts w:ascii="Times New Roman" w:hAnsi="Times New Roman" w:cs="Times New Roman"/>
+          <w:b/>
+          <w:bCs/>
+          <w:sz w:val="24"/>
+          <w:szCs w:val="24"/>
+        </w:rPr>
+        <w:t>ufw</w:t>
+      </w:r>
+      <w:proofErr w:type="spellEnd"/>
+      <w:r>
+        <w:rPr>
+          <w:rFonts w:ascii="Times New Roman" w:hAnsi="Times New Roman" w:cs="Times New Roman"/>
+          <w:b/>
+          <w:bCs/>
+          <w:sz w:val="24"/>
+          <w:szCs w:val="24"/>
+        </w:rPr>
+        <w:t xml:space="preserve"> status</w:t>
+      </w:r>
+      <w:r>
+        <w:rPr>
+          <w:rFonts w:ascii="Times New Roman" w:hAnsi="Times New Roman" w:cs="Times New Roman"/>
+          <w:sz w:val="24"/>
+          <w:szCs w:val="24"/>
+        </w:rPr>
+        <w:t xml:space="preserve"> lo comprobamos</w:t>
+      </w:r>
+    </w:p>
+    <w:p>
+      <w:pPr>
+        <w:jc w:val="both"/>
+        <w:rPr>
+          <w:rFonts w:ascii="Times New Roman" w:hAnsi="Times New Roman" w:cs="Times New Roman"/>
+          <w:sz w:val="24"/>
+          <w:szCs w:val="24"/>
+        </w:rPr>
+      </w:pPr>
+      <w:r>
+        <w:rPr>
+          <w:rFonts w:ascii="Times New Roman" w:hAnsi="Times New Roman" w:cs="Times New Roman"/>
+          <w:noProof/>
+          <w:sz w:val="24"/>
+          <w:szCs w:val="24"/>
+        </w:rPr>
+        <w:lastRenderedPageBreak/>
+        <w:drawing>
+          <wp:inline distT="0" distB="0" distL="0" distR="0" wp14:anchorId="643F3AD4" wp14:editId="68C0CAB4">
+            <wp:extent cx="5400040" cy="2541270"/>
+            <wp:effectExtent l="0" t="0" r="0" b="0"/>
+            <wp:docPr id="56" name="Imagen 56"/>
+            <wp:cNvGraphicFramePr>
+              <a:graphicFrameLocks xmlns:a="http://schemas.openxmlformats.org/drawingml/2006/main" noChangeAspect="1"/>
+            </wp:cNvGraphicFramePr>
+            <a:graphic xmlns:a="http://schemas.openxmlformats.org/drawingml/2006/main">
+              <a:graphicData uri="http://schemas.openxmlformats.org/drawingml/2006/picture">
+                <pic:pic xmlns:pic="http://schemas.openxmlformats.org/drawingml/2006/picture">
+                  <pic:nvPicPr>
+                    <pic:cNvPr id="1" name=""/>
+                    <pic:cNvPicPr/>
+                  </pic:nvPicPr>
+                  <pic:blipFill>
+                    <a:blip r:embed="rId42"/>
+                    <a:stretch>
+                      <a:fillRect/>
+                    </a:stretch>
+                  </pic:blipFill>
+                  <pic:spPr>
+                    <a:xfrm>
+                      <a:off x="0" y="0"/>
+                      <a:ext cx="5400040" cy="2541270"/>
+                    </a:xfrm>
+                    <a:prstGeom prst="rect">
+                      <a:avLst/>
+                    </a:prstGeom>
+                  </pic:spPr>
+                </pic:pic>
+              </a:graphicData>
+            </a:graphic>
+          </wp:inline>
+        </w:drawing>
+      </w:r>
+    </w:p>
+    <w:p>
+      <w:pPr>
+        <w:jc w:val="both"/>
+        <w:rPr>
+          <w:rFonts w:ascii="Times New Roman" w:hAnsi="Times New Roman" w:cs="Times New Roman"/>
+          <w:sz w:val="24"/>
+          <w:szCs w:val="24"/>
+        </w:rPr>
+      </w:pPr>
+      <w:r>
+        <w:rPr>
+          <w:rFonts w:ascii="Times New Roman" w:hAnsi="Times New Roman" w:cs="Times New Roman"/>
+          <w:sz w:val="24"/>
+          <w:szCs w:val="24"/>
+        </w:rPr>
+        <w:t>Para ver si el servicio ya está en ejecución tecleamos</w:t>
+      </w:r>
+      <w:r>
+        <w:rPr>
+          <w:rFonts w:ascii="Times New Roman" w:hAnsi="Times New Roman" w:cs="Times New Roman"/>
+          <w:sz w:val="24"/>
+          <w:szCs w:val="24"/>
+        </w:rPr>
+        <w:t>:</w:t>
+      </w:r>
+    </w:p>
+    <w:p>
+      <w:pPr>
+        <w:jc w:val="center"/>
+        <w:rPr>
+          <w:rFonts w:ascii="Times New Roman" w:hAnsi="Times New Roman" w:cs="Times New Roman"/>
+          <w:color w:val="545454"/>
+          <w:sz w:val="24"/>
+          <w:szCs w:val="24"/>
+          <w:shd w:val="clear" w:color="auto" w:fill="F2F2F2"/>
+        </w:rPr>
+      </w:pPr>
+      <w:r>
+        <w:rPr>
+          <w:rFonts w:ascii="Times New Roman" w:hAnsi="Times New Roman" w:cs="Times New Roman"/>
+          <w:sz w:val="24"/>
+          <w:szCs w:val="24"/>
+        </w:rPr>
+        <w:t xml:space="preserve">Sudo </w:t>
+      </w:r>
+      <w:proofErr w:type="spellStart"/>
+      <w:r>
+        <w:rPr>
+          <w:rFonts w:ascii="Times New Roman" w:hAnsi="Times New Roman" w:cs="Times New Roman"/>
+          <w:sz w:val="24"/>
+          <w:szCs w:val="24"/>
+        </w:rPr>
+        <w:t>systemctl</w:t>
+      </w:r>
+      <w:proofErr w:type="spellEnd"/>
+      <w:r>
+        <w:rPr>
+          <w:rFonts w:ascii="Times New Roman" w:hAnsi="Times New Roman" w:cs="Times New Roman"/>
+          <w:sz w:val="24"/>
+          <w:szCs w:val="24"/>
+        </w:rPr>
+        <w:t xml:space="preserve"> status apache2</w:t>
+      </w:r>
+    </w:p>
+    <w:p>
+      <w:pPr>
+        <w:jc w:val="both"/>
+        <w:rPr>
+          <w:rFonts w:ascii="Times New Roman" w:hAnsi="Times New Roman" w:cs="Times New Roman"/>
+          <w:sz w:val="24"/>
+          <w:szCs w:val="24"/>
+        </w:rPr>
+      </w:pPr>
+      <w:r>
+        <w:rPr>
+          <w:rFonts w:ascii="Times New Roman" w:hAnsi="Times New Roman" w:cs="Times New Roman"/>
+          <w:noProof/>
+          <w:sz w:val="24"/>
+          <w:szCs w:val="24"/>
+        </w:rPr>
+        <w:drawing>
+          <wp:inline distT="0" distB="0" distL="0" distR="0" wp14:anchorId="472D469D" wp14:editId="2EFACC1A">
+            <wp:extent cx="5400040" cy="1892935"/>
+            <wp:effectExtent l="0" t="0" r="0" b="0"/>
+            <wp:docPr id="57" name="Imagen 57"/>
+            <wp:cNvGraphicFramePr>
+              <a:graphicFrameLocks xmlns:a="http://schemas.openxmlformats.org/drawingml/2006/main" noChangeAspect="1"/>
+            </wp:cNvGraphicFramePr>
+            <a:graphic xmlns:a="http://schemas.openxmlformats.org/drawingml/2006/main">
+              <a:graphicData uri="http://schemas.openxmlformats.org/drawingml/2006/picture">
+                <pic:pic xmlns:pic="http://schemas.openxmlformats.org/drawingml/2006/picture">
+                  <pic:nvPicPr>
+                    <pic:cNvPr id="1" name=""/>
+                    <pic:cNvPicPr/>
+                  </pic:nvPicPr>
+                  <pic:blipFill>
+                    <a:blip r:embed="rId43"/>
+                    <a:stretch>
+                      <a:fillRect/>
+                    </a:stretch>
+                  </pic:blipFill>
+                  <pic:spPr>
+                    <a:xfrm>
+                      <a:off x="0" y="0"/>
+                      <a:ext cx="5400040" cy="1892935"/>
+                    </a:xfrm>
+                    <a:prstGeom prst="rect">
+                      <a:avLst/>
+                    </a:prstGeom>
+                  </pic:spPr>
+                </pic:pic>
+              </a:graphicData>
+            </a:graphic>
+          </wp:inline>
+        </w:drawing>
+      </w:r>
+    </w:p>
+    <w:p>
+      <w:pPr>
+        <w:jc w:val="both"/>
+        <w:rPr>
+          <w:rFonts w:ascii="Times New Roman" w:hAnsi="Times New Roman" w:cs="Times New Roman"/>
+          <w:sz w:val="24"/>
+          <w:szCs w:val="24"/>
+        </w:rPr>
+      </w:pPr>
+      <w:r>
+        <w:rPr>
+          <w:rFonts w:ascii="Times New Roman" w:hAnsi="Times New Roman" w:cs="Times New Roman"/>
+          <w:sz w:val="24"/>
+          <w:szCs w:val="24"/>
+        </w:rPr>
+        <w:t>Podemos ver que el servicio está activo y corriendo.</w:t>
+      </w:r>
+    </w:p>
+    <w:p>
+      <w:pPr>
+        <w:jc w:val="both"/>
+        <w:rPr>
+          <w:rFonts w:ascii="Times New Roman" w:hAnsi="Times New Roman" w:cs="Times New Roman"/>
+          <w:color w:val="545454"/>
+          <w:sz w:val="24"/>
+          <w:szCs w:val="24"/>
+          <w:u w:val="single"/>
+          <w:shd w:val="clear" w:color="auto" w:fill="F2F2F2"/>
+        </w:rPr>
+      </w:pPr>
+      <w:r>
+        <w:rPr>
+          <w:rFonts w:ascii="Times New Roman" w:hAnsi="Times New Roman" w:cs="Times New Roman"/>
+          <w:sz w:val="24"/>
+          <w:szCs w:val="24"/>
+        </w:rPr>
+        <w:t>Otra forma es solicitar una página de Apache</w:t>
+      </w:r>
+      <w:r>
+        <w:rPr>
+          <w:rFonts w:ascii="Times New Roman" w:hAnsi="Times New Roman" w:cs="Times New Roman"/>
+          <w:sz w:val="24"/>
+          <w:szCs w:val="24"/>
+        </w:rPr>
+        <w:t xml:space="preserve"> con el comando </w:t>
+      </w:r>
+      <w:proofErr w:type="spellStart"/>
+      <w:r>
+        <w:rPr>
+          <w:rFonts w:ascii="Times New Roman" w:hAnsi="Times New Roman" w:cs="Times New Roman"/>
+          <w:b/>
+          <w:bCs/>
+          <w:sz w:val="24"/>
+          <w:szCs w:val="24"/>
+        </w:rPr>
+        <w:t>hostname</w:t>
+      </w:r>
+      <w:proofErr w:type="spellEnd"/>
+      <w:r>
+        <w:rPr>
+          <w:rFonts w:ascii="Times New Roman" w:hAnsi="Times New Roman" w:cs="Times New Roman"/>
+          <w:b/>
+          <w:bCs/>
+          <w:sz w:val="24"/>
+          <w:szCs w:val="24"/>
+        </w:rPr>
+        <w:t xml:space="preserve"> -I</w:t>
+      </w:r>
+      <w:r>
+        <w:rPr>
+          <w:rFonts w:ascii="Times New Roman" w:hAnsi="Times New Roman" w:cs="Times New Roman"/>
+          <w:sz w:val="24"/>
+          <w:szCs w:val="24"/>
+        </w:rPr>
+        <w:t xml:space="preserve"> y llamar a esa </w:t>
+      </w:r>
+      <w:proofErr w:type="spellStart"/>
+      <w:r>
+        <w:rPr>
+          <w:rFonts w:ascii="Times New Roman" w:hAnsi="Times New Roman" w:cs="Times New Roman"/>
+          <w:sz w:val="24"/>
+          <w:szCs w:val="24"/>
+        </w:rPr>
+        <w:t>ip</w:t>
+      </w:r>
+      <w:proofErr w:type="spellEnd"/>
+      <w:r>
+        <w:rPr>
+          <w:rFonts w:ascii="Times New Roman" w:hAnsi="Times New Roman" w:cs="Times New Roman"/>
+          <w:sz w:val="24"/>
+          <w:szCs w:val="24"/>
+        </w:rPr>
+        <w:t xml:space="preserve"> desde fuera.</w:t>
+      </w:r>
+    </w:p>
+    <w:p>
+      <w:pPr>
+        <w:jc w:val="both"/>
+        <w:rPr>
+          <w:rFonts w:ascii="Times New Roman" w:hAnsi="Times New Roman" w:cs="Times New Roman"/>
+          <w:color w:val="545454"/>
+          <w:sz w:val="24"/>
+          <w:szCs w:val="24"/>
+          <w:shd w:val="clear" w:color="auto" w:fill="F2F2F2"/>
+        </w:rPr>
+      </w:pPr>
+    </w:p>
+    <w:p>
+      <w:pPr>
+        <w:jc w:val="center"/>
+        <w:rPr>
+          <w:rFonts w:ascii="Times New Roman" w:hAnsi="Times New Roman" w:cs="Times New Roman"/>
+          <w:sz w:val="24"/>
+          <w:szCs w:val="24"/>
+        </w:rPr>
+      </w:pPr>
+      <w:r>
+        <w:rPr>
+          <w:noProof/>
+        </w:rPr>
+        <w:drawing>
+          <wp:inline distT="0" distB="0" distL="0" distR="0" wp14:anchorId="6674DDD4" wp14:editId="2C6F0CCC">
+            <wp:extent cx="5334000" cy="552450"/>
+            <wp:effectExtent l="0" t="0" r="0" b="0"/>
+            <wp:docPr id="81" name="Imagen 81"/>
+            <wp:cNvGraphicFramePr>
+              <a:graphicFrameLocks xmlns:a="http://schemas.openxmlformats.org/drawingml/2006/main" noChangeAspect="1"/>
+            </wp:cNvGraphicFramePr>
+            <a:graphic xmlns:a="http://schemas.openxmlformats.org/drawingml/2006/main">
+              <a:graphicData uri="http://schemas.openxmlformats.org/drawingml/2006/picture">
+                <pic:pic xmlns:pic="http://schemas.openxmlformats.org/drawingml/2006/picture">
+                  <pic:nvPicPr>
+                    <pic:cNvPr id="1" name=""/>
+                    <pic:cNvPicPr/>
+                  </pic:nvPicPr>
+                  <pic:blipFill>
+                    <a:blip r:embed="rId44"/>
+                    <a:stretch>
+                      <a:fillRect/>
+                    </a:stretch>
+                  </pic:blipFill>
+                  <pic:spPr>
+                    <a:xfrm>
+                      <a:off x="0" y="0"/>
+                      <a:ext cx="5334000" cy="552450"/>
+                    </a:xfrm>
+                    <a:prstGeom prst="rect">
+                      <a:avLst/>
+                    </a:prstGeom>
+                  </pic:spPr>
+                </pic:pic>
+              </a:graphicData>
+            </a:graphic>
+          </wp:inline>
+        </w:drawing>
+      </w:r>
+    </w:p>
+    <w:p>
+      <w:pPr>
+        <w:jc w:val="center"/>
+        <w:rPr>
+          <w:rFonts w:ascii="Times New Roman" w:hAnsi="Times New Roman" w:cs="Times New Roman"/>
+          <w:sz w:val="24"/>
+          <w:szCs w:val="24"/>
+        </w:rPr>
+      </w:pPr>
+      <w:r>
+        <w:rPr>
+          <w:noProof/>
+        </w:rPr>
+        <w:lastRenderedPageBreak/>
+        <w:drawing>
+          <wp:inline distT="0" distB="0" distL="0" distR="0" wp14:anchorId="3B4AAE79" wp14:editId="3B1432EC">
+            <wp:extent cx="5400040" cy="3811905"/>
+            <wp:effectExtent l="0" t="0" r="0" b="0"/>
+            <wp:docPr id="82" name="Imagen 82"/>
+            <wp:cNvGraphicFramePr>
+              <a:graphicFrameLocks xmlns:a="http://schemas.openxmlformats.org/drawingml/2006/main" noChangeAspect="1"/>
+            </wp:cNvGraphicFramePr>
+            <a:graphic xmlns:a="http://schemas.openxmlformats.org/drawingml/2006/main">
+              <a:graphicData uri="http://schemas.openxmlformats.org/drawingml/2006/picture">
+                <pic:pic xmlns:pic="http://schemas.openxmlformats.org/drawingml/2006/picture">
+                  <pic:nvPicPr>
+                    <pic:cNvPr id="1" name=""/>
+                    <pic:cNvPicPr/>
+                  </pic:nvPicPr>
+                  <pic:blipFill>
+                    <a:blip r:embed="rId45"/>
+                    <a:stretch>
+                      <a:fillRect/>
+                    </a:stretch>
+                  </pic:blipFill>
+                  <pic:spPr>
+                    <a:xfrm>
+                      <a:off x="0" y="0"/>
+                      <a:ext cx="5400040" cy="3811905"/>
+                    </a:xfrm>
+                    <a:prstGeom prst="rect">
+                      <a:avLst/>
+                    </a:prstGeom>
+                  </pic:spPr>
+                </pic:pic>
+              </a:graphicData>
+            </a:graphic>
+          </wp:inline>
+        </w:drawing>
+      </w:r>
+    </w:p>
+    <w:p>
+      <w:pPr>
+        <w:pStyle w:val="Ttulo2"/>
+        <w:numPr>
+          <w:ilvl w:val="0"/>
+          <w:numId w:val="25"/>
+        </w:numPr>
+      </w:pPr>
+      <w:bookmarkStart w:id="14" w:name="_Toc63017235"/>
+      <w:r>
+        <w:t>Tomcat</w:t>
+      </w:r>
+      <w:bookmarkEnd w:id="14"/>
+    </w:p>
+    <w:p>
+      <w:pPr>
+        <w:rPr>
+          <w:rFonts w:ascii="Times New Roman" w:hAnsi="Times New Roman" w:cs="Times New Roman"/>
+          <w:sz w:val="24"/>
+          <w:szCs w:val="24"/>
+        </w:rPr>
+      </w:pPr>
+    </w:p>
+    <w:p>
+      <w:pPr>
+        <w:rPr>
+          <w:rFonts w:ascii="Times New Roman" w:hAnsi="Times New Roman" w:cs="Times New Roman"/>
+          <w:sz w:val="24"/>
+          <w:szCs w:val="24"/>
+        </w:rPr>
+      </w:pPr>
+      <w:r>
+        <w:rPr>
+          <w:rFonts w:ascii="Times New Roman" w:hAnsi="Times New Roman" w:cs="Times New Roman"/>
+          <w:sz w:val="24"/>
+          <w:szCs w:val="24"/>
+        </w:rPr>
+        <w:t>Para poder acceder desde la red con el firewall instalado, debemos añadir lo siguiente:</w:t>
+      </w:r>
+    </w:p>
+    <w:p>
+      <w:pPr>
+        <w:jc w:val="center"/>
+        <w:rPr>
+          <w:rFonts w:ascii="Times New Roman" w:hAnsi="Times New Roman" w:cs="Times New Roman"/>
+          <w:color w:val="CFD5E0"/>
+          <w:sz w:val="24"/>
+          <w:szCs w:val="24"/>
+          <w:shd w:val="clear" w:color="auto" w:fill="2E353E"/>
+        </w:rPr>
+      </w:pPr>
+      <w:r>
+        <w:rPr>
+          <w:rFonts w:ascii="Times New Roman" w:hAnsi="Times New Roman" w:cs="Times New Roman"/>
+          <w:sz w:val="24"/>
+          <w:szCs w:val="24"/>
+        </w:rPr>
+        <w:t xml:space="preserve">Sudo </w:t>
+      </w:r>
+      <w:proofErr w:type="spellStart"/>
+      <w:r>
+        <w:rPr>
+          <w:rFonts w:ascii="Times New Roman" w:hAnsi="Times New Roman" w:cs="Times New Roman"/>
+          <w:sz w:val="24"/>
+          <w:szCs w:val="24"/>
+        </w:rPr>
+        <w:t>ufw</w:t>
+      </w:r>
+      <w:proofErr w:type="spellEnd"/>
+      <w:r>
+        <w:rPr>
+          <w:rFonts w:ascii="Times New Roman" w:hAnsi="Times New Roman" w:cs="Times New Roman"/>
+          <w:sz w:val="24"/>
+          <w:szCs w:val="24"/>
+        </w:rPr>
+        <w:t xml:space="preserve"> </w:t>
+      </w:r>
+      <w:proofErr w:type="spellStart"/>
+      <w:r>
+        <w:rPr>
+          <w:rFonts w:ascii="Times New Roman" w:hAnsi="Times New Roman" w:cs="Times New Roman"/>
+          <w:sz w:val="24"/>
+          <w:szCs w:val="24"/>
+        </w:rPr>
+        <w:t>allow</w:t>
+      </w:r>
+      <w:proofErr w:type="spellEnd"/>
+      <w:r>
+        <w:rPr>
+          <w:rFonts w:ascii="Times New Roman" w:hAnsi="Times New Roman" w:cs="Times New Roman"/>
+          <w:sz w:val="24"/>
+          <w:szCs w:val="24"/>
+        </w:rPr>
+        <w:t xml:space="preserve"> 8080/</w:t>
+      </w:r>
+      <w:proofErr w:type="spellStart"/>
+      <w:r>
+        <w:rPr>
+          <w:rFonts w:ascii="Times New Roman" w:hAnsi="Times New Roman" w:cs="Times New Roman"/>
+          <w:sz w:val="24"/>
+          <w:szCs w:val="24"/>
+        </w:rPr>
+        <w:t>tcp</w:t>
+      </w:r>
+      <w:proofErr w:type="spellEnd"/>
+    </w:p>
+    <w:p>
+      <w:pPr>
+        <w:rPr>
+          <w:rFonts w:ascii="Times New Roman" w:hAnsi="Times New Roman" w:cs="Times New Roman"/>
+          <w:sz w:val="24"/>
+          <w:szCs w:val="24"/>
+        </w:rPr>
+      </w:pPr>
+      <w:r>
+        <w:rPr>
+          <w:rFonts w:ascii="Times New Roman" w:hAnsi="Times New Roman" w:cs="Times New Roman"/>
+          <w:noProof/>
+          <w:sz w:val="24"/>
+          <w:szCs w:val="24"/>
+        </w:rPr>
+        <w:drawing>
+          <wp:inline distT="0" distB="0" distL="0" distR="0" wp14:anchorId="10F24ED8" wp14:editId="3AC77668">
+            <wp:extent cx="5400040" cy="1060450"/>
+            <wp:effectExtent l="0" t="0" r="0" b="6350"/>
+            <wp:docPr id="62" name="Imagen 62"/>
+            <wp:cNvGraphicFramePr>
+              <a:graphicFrameLocks xmlns:a="http://schemas.openxmlformats.org/drawingml/2006/main" noChangeAspect="1"/>
+            </wp:cNvGraphicFramePr>
+            <a:graphic xmlns:a="http://schemas.openxmlformats.org/drawingml/2006/main">
+              <a:graphicData uri="http://schemas.openxmlformats.org/drawingml/2006/picture">
+                <pic:pic xmlns:pic="http://schemas.openxmlformats.org/drawingml/2006/picture">
+                  <pic:nvPicPr>
+                    <pic:cNvPr id="1" name=""/>
+                    <pic:cNvPicPr/>
+                  </pic:nvPicPr>
+                  <pic:blipFill>
+                    <a:blip r:embed="rId46"/>
+                    <a:stretch>
+                      <a:fillRect/>
+                    </a:stretch>
+                  </pic:blipFill>
+                  <pic:spPr>
+                    <a:xfrm>
+                      <a:off x="0" y="0"/>
+                      <a:ext cx="5400040" cy="1060450"/>
+                    </a:xfrm>
+                    <a:prstGeom prst="rect">
+                      <a:avLst/>
+                    </a:prstGeom>
+                  </pic:spPr>
+                </pic:pic>
+              </a:graphicData>
+            </a:graphic>
+          </wp:inline>
+        </w:drawing>
+      </w:r>
+    </w:p>
+    <w:p>
+      <w:pPr>
+        <w:rPr>
+          <w:rFonts w:ascii="Times New Roman" w:hAnsi="Times New Roman" w:cs="Times New Roman"/>
+          <w:sz w:val="24"/>
+          <w:szCs w:val="24"/>
+        </w:rPr>
+      </w:pPr>
+      <w:r>
+        <w:rPr>
+          <w:rFonts w:ascii="Times New Roman" w:hAnsi="Times New Roman" w:cs="Times New Roman"/>
+          <w:sz w:val="24"/>
+          <w:szCs w:val="24"/>
+        </w:rPr>
+        <w:t>Comprobamos la conexión:</w:t>
+      </w:r>
+    </w:p>
+    <w:p>
+      <w:pPr>
+        <w:rPr>
+          <w:rFonts w:ascii="Times New Roman" w:hAnsi="Times New Roman" w:cs="Times New Roman"/>
+          <w:sz w:val="24"/>
+          <w:szCs w:val="24"/>
+        </w:rPr>
+      </w:pPr>
+      <w:r>
+        <w:rPr>
+          <w:rFonts w:ascii="Times New Roman" w:hAnsi="Times New Roman" w:cs="Times New Roman"/>
+          <w:noProof/>
+          <w:sz w:val="24"/>
+          <w:szCs w:val="24"/>
+        </w:rPr>
+        <w:lastRenderedPageBreak/>
+        <w:drawing>
+          <wp:inline distT="0" distB="0" distL="0" distR="0" wp14:anchorId="111647A1" wp14:editId="1EC6A8C8">
+            <wp:extent cx="5400040" cy="2423160"/>
+            <wp:effectExtent l="0" t="0" r="0" b="0"/>
+            <wp:docPr id="63" name="Imagen 63"/>
+            <wp:cNvGraphicFramePr>
+              <a:graphicFrameLocks xmlns:a="http://schemas.openxmlformats.org/drawingml/2006/main" noChangeAspect="1"/>
+            </wp:cNvGraphicFramePr>
+            <a:graphic xmlns:a="http://schemas.openxmlformats.org/drawingml/2006/main">
+              <a:graphicData uri="http://schemas.openxmlformats.org/drawingml/2006/picture">
+                <pic:pic xmlns:pic="http://schemas.openxmlformats.org/drawingml/2006/picture">
+                  <pic:nvPicPr>
+                    <pic:cNvPr id="1" name=""/>
+                    <pic:cNvPicPr/>
+                  </pic:nvPicPr>
+                  <pic:blipFill>
+                    <a:blip r:embed="rId47"/>
+                    <a:stretch>
+                      <a:fillRect/>
+                    </a:stretch>
+                  </pic:blipFill>
+                  <pic:spPr>
+                    <a:xfrm>
+                      <a:off x="0" y="0"/>
+                      <a:ext cx="5400040" cy="2423160"/>
+                    </a:xfrm>
+                    <a:prstGeom prst="rect">
+                      <a:avLst/>
+                    </a:prstGeom>
+                  </pic:spPr>
+                </pic:pic>
+              </a:graphicData>
+            </a:graphic>
+          </wp:inline>
+        </w:drawing>
+      </w:r>
+    </w:p>
+    <w:p>
+      <w:r>
+        <w:t>Y efectivamente, nos muestra que el puerto 8080/</w:t>
+      </w:r>
+      <w:proofErr w:type="spellStart"/>
+      <w:r>
+        <w:t>tcp</w:t>
+      </w:r>
+      <w:proofErr w:type="spellEnd"/>
+      <w:r>
+        <w:t xml:space="preserve"> para Tomcat se permite el acceso.</w:t>
+      </w:r>
+    </w:p>
+    <w:p>
+      <w:r>
+        <w:t>Ahora vamos a ver si podemos acceder desde nuestro ordenador con Windows al servidor de Ubuntu.</w:t>
+      </w:r>
+    </w:p>
+    <w:p>
+      <w:r>
+        <w:t>Para ello necesitamos la IP del servidor y el puerto de Tomcat</w:t>
+      </w:r>
+    </w:p>
+    <w:p>
+      <w:r>
+        <w:rPr>
+          <w:noProof/>
+        </w:rPr>
+        <w:drawing>
+          <wp:inline distT="0" distB="0" distL="0" distR="0" wp14:anchorId="4645CA76" wp14:editId="7E74E77B">
+            <wp:extent cx="5400040" cy="1795145"/>
+            <wp:effectExtent l="0" t="0" r="0" b="0"/>
+            <wp:docPr id="83" name="Imagen 83"/>
+            <wp:cNvGraphicFramePr>
+              <a:graphicFrameLocks xmlns:a="http://schemas.openxmlformats.org/drawingml/2006/main" noChangeAspect="1"/>
+            </wp:cNvGraphicFramePr>
+            <a:graphic xmlns:a="http://schemas.openxmlformats.org/drawingml/2006/main">
+              <a:graphicData uri="http://schemas.openxmlformats.org/drawingml/2006/picture">
+                <pic:pic xmlns:pic="http://schemas.openxmlformats.org/drawingml/2006/picture">
+                  <pic:nvPicPr>
+                    <pic:cNvPr id="1" name=""/>
+                    <pic:cNvPicPr/>
+                  </pic:nvPicPr>
+                  <pic:blipFill>
+                    <a:blip r:embed="rId48"/>
+                    <a:stretch>
+                      <a:fillRect/>
+                    </a:stretch>
+                  </pic:blipFill>
+                  <pic:spPr>
+                    <a:xfrm>
+                      <a:off x="0" y="0"/>
+                      <a:ext cx="5400040" cy="1795145"/>
+                    </a:xfrm>
+                    <a:prstGeom prst="rect">
+                      <a:avLst/>
+                    </a:prstGeom>
+                  </pic:spPr>
+                </pic:pic>
+              </a:graphicData>
+            </a:graphic>
+          </wp:inline>
+        </w:drawing>
+      </w:r>
+    </w:p>
+    <w:p>
+      <w:pPr>
+        <w:pStyle w:val="Ttulo2"/>
+        <w:numPr>
+          <w:ilvl w:val="0"/>
+          <w:numId w:val="25"/>
+        </w:numPr>
+      </w:pPr>
+      <w:bookmarkStart w:id="15" w:name="_Toc63017236"/>
+      <w:proofErr w:type="spellStart"/>
+      <w:r>
+        <w:t>Mariadb</w:t>
+      </w:r>
+      <w:bookmarkEnd w:id="15"/>
+      <w:proofErr w:type="spellEnd"/>
+    </w:p>
+    <w:p/>
+    <w:p>
+      <w:pPr>
+        <w:pStyle w:val="NormalWeb"/>
+        <w:shd w:val="clear" w:color="auto" w:fill="FFFFFF"/>
+        <w:spacing w:before="0" w:beforeAutospacing="0" w:after="330" w:afterAutospacing="0"/>
+        <w:rPr>
+          <w:color w:val="333333"/>
+        </w:rPr>
+      </w:pPr>
+      <w:r>
+        <w:rPr>
+          <w:color w:val="333333"/>
+        </w:rPr>
+        <w:t xml:space="preserve">Aquí lo importante es que podamos acceder a la base de datos, para comprobar que esto es correcto, usaremos una herramienta de </w:t>
+      </w:r>
+      <w:proofErr w:type="spellStart"/>
+      <w:r>
+        <w:rPr>
+          <w:color w:val="333333"/>
+        </w:rPr>
+        <w:t>mariadb</w:t>
+      </w:r>
+      <w:proofErr w:type="spellEnd"/>
+      <w:r>
+        <w:rPr>
+          <w:color w:val="333333"/>
+        </w:rPr>
+        <w:t xml:space="preserve"> que es </w:t>
+      </w:r>
+      <w:proofErr w:type="spellStart"/>
+      <w:r>
+        <w:rPr>
+          <w:color w:val="333333"/>
+        </w:rPr>
+        <w:t>mysqladmin</w:t>
+      </w:r>
+      <w:proofErr w:type="spellEnd"/>
+      <w:r>
+        <w:rPr>
+          <w:color w:val="333333"/>
+        </w:rPr>
+        <w:t xml:space="preserve">, </w:t>
+      </w:r>
+      <w:r>
+        <w:rPr>
+          <w:color w:val="333333"/>
+        </w:rPr>
+        <w:t xml:space="preserve">que es un cliente que le permite ejecutar comandos administrativos. </w:t>
+      </w:r>
+    </w:p>
+    <w:p>
+      <w:pPr>
+        <w:pStyle w:val="NormalWeb"/>
+        <w:shd w:val="clear" w:color="auto" w:fill="FFFFFF"/>
+        <w:spacing w:before="0" w:beforeAutospacing="0" w:after="330" w:afterAutospacing="0"/>
+        <w:jc w:val="center"/>
+        <w:rPr>
+          <w:color w:val="000000" w:themeColor="text1"/>
+        </w:rPr>
+      </w:pPr>
+      <w:r>
+        <w:rPr>
+          <w:rStyle w:val="token"/>
+          <w:rFonts w:eastAsiaTheme="majorEastAsia"/>
+          <w:color w:val="000000" w:themeColor="text1"/>
+        </w:rPr>
+        <w:t>sudo</w:t>
+      </w:r>
+      <w:r>
+        <w:rPr>
+          <w:color w:val="000000" w:themeColor="text1"/>
+        </w:rPr>
+        <w:t xml:space="preserve"> </w:t>
+      </w:r>
+      <w:proofErr w:type="spellStart"/>
+      <w:r>
+        <w:rPr>
+          <w:color w:val="000000" w:themeColor="text1"/>
+        </w:rPr>
+        <w:t>mysqladmin</w:t>
+      </w:r>
+      <w:proofErr w:type="spellEnd"/>
+      <w:r>
+        <w:rPr>
+          <w:color w:val="000000" w:themeColor="text1"/>
+        </w:rPr>
+        <w:t xml:space="preserve"> </w:t>
+      </w:r>
+      <w:proofErr w:type="spellStart"/>
+      <w:r>
+        <w:rPr>
+          <w:color w:val="000000" w:themeColor="text1"/>
+        </w:rPr>
+        <w:t>version</w:t>
+      </w:r>
+      <w:proofErr w:type="spellEnd"/>
+    </w:p>
+    <w:p>
+      <w:pPr>
+        <w:rPr>
+          <w:rFonts w:ascii="Times New Roman" w:hAnsi="Times New Roman" w:cs="Times New Roman"/>
+          <w:color w:val="333333"/>
+          <w:sz w:val="24"/>
+          <w:szCs w:val="24"/>
+          <w:shd w:val="clear" w:color="auto" w:fill="FFFFFF"/>
+        </w:rPr>
+      </w:pPr>
+      <w:r>
+        <w:rPr>
+          <w:rFonts w:ascii="Times New Roman" w:hAnsi="Times New Roman" w:cs="Times New Roman"/>
+          <w:noProof/>
+          <w:sz w:val="24"/>
+          <w:szCs w:val="24"/>
+        </w:rPr>
+        <w:drawing>
+          <wp:inline distT="0" distB="0" distL="0" distR="0" wp14:anchorId="65E158FC" wp14:editId="111FACC4">
+            <wp:extent cx="5400040" cy="1544955"/>
+            <wp:effectExtent l="0" t="0" r="0" b="0"/>
+            <wp:docPr id="75" name="Imagen 75"/>
+            <wp:cNvGraphicFramePr>
+              <a:graphicFrameLocks xmlns:a="http://schemas.openxmlformats.org/drawingml/2006/main" noChangeAspect="1"/>
+            </wp:cNvGraphicFramePr>
+            <a:graphic xmlns:a="http://schemas.openxmlformats.org/drawingml/2006/main">
+              <a:graphicData uri="http://schemas.openxmlformats.org/drawingml/2006/picture">
+                <pic:pic xmlns:pic="http://schemas.openxmlformats.org/drawingml/2006/picture">
+                  <pic:nvPicPr>
+                    <pic:cNvPr id="1" name=""/>
+                    <pic:cNvPicPr/>
+                  </pic:nvPicPr>
+                  <pic:blipFill>
+                    <a:blip r:embed="rId49"/>
+                    <a:stretch>
+                      <a:fillRect/>
+                    </a:stretch>
+                  </pic:blipFill>
+                  <pic:spPr>
+                    <a:xfrm>
+                      <a:off x="0" y="0"/>
+                      <a:ext cx="5400040" cy="1544955"/>
+                    </a:xfrm>
+                    <a:prstGeom prst="rect">
+                      <a:avLst/>
+                    </a:prstGeom>
+                  </pic:spPr>
+                </pic:pic>
+              </a:graphicData>
+            </a:graphic>
+          </wp:inline>
+        </w:drawing>
+      </w:r>
+    </w:p>
+    <w:p>
+      <w:pPr>
+        <w:pStyle w:val="NormalWeb"/>
+        <w:shd w:val="clear" w:color="auto" w:fill="FFFFFF"/>
+        <w:spacing w:before="0" w:beforeAutospacing="0" w:after="330" w:afterAutospacing="0"/>
+        <w:rPr>
+          <w:color w:val="333333"/>
+        </w:rPr>
+      </w:pPr>
+      <w:r>
+        <w:rPr>
+          <w:color w:val="333333"/>
+        </w:rPr>
+        <w:lastRenderedPageBreak/>
+        <w:t xml:space="preserve">Si </w:t>
+      </w:r>
+      <w:r>
+        <w:rPr>
+          <w:color w:val="333333"/>
+        </w:rPr>
+        <w:t>tengo</w:t>
+      </w:r>
+      <w:r>
+        <w:rPr>
+          <w:color w:val="333333"/>
+        </w:rPr>
+        <w:t xml:space="preserve"> un usuario administrativo independiente con la autenticación de contraseña, pued</w:t>
+      </w:r>
+      <w:r>
+        <w:rPr>
+          <w:color w:val="333333"/>
+        </w:rPr>
+        <w:t>o</w:t>
+      </w:r>
+      <w:r>
+        <w:rPr>
+          <w:color w:val="333333"/>
+        </w:rPr>
+        <w:t xml:space="preserve"> realizar la misma operación escribiendo lo siguiente:</w:t>
+      </w:r>
+    </w:p>
+    <w:p>
+      <w:pPr>
+        <w:pStyle w:val="NormalWeb"/>
+        <w:shd w:val="clear" w:color="auto" w:fill="FFFFFF"/>
+        <w:spacing w:before="0" w:beforeAutospacing="0" w:after="330" w:afterAutospacing="0"/>
+        <w:jc w:val="center"/>
+        <w:rPr>
+          <w:color w:val="545454"/>
+        </w:rPr>
+      </w:pPr>
+      <w:proofErr w:type="spellStart"/>
+      <w:r>
+        <w:rPr>
+          <w:color w:val="333333"/>
+        </w:rPr>
+        <w:t>Mysqladmin</w:t>
+      </w:r>
+      <w:proofErr w:type="spellEnd"/>
+      <w:r>
+        <w:rPr>
+          <w:color w:val="333333"/>
+        </w:rPr>
+        <w:t xml:space="preserve"> -u </w:t>
+      </w:r>
+      <w:proofErr w:type="spellStart"/>
+      <w:r>
+        <w:rPr>
+          <w:color w:val="333333"/>
+        </w:rPr>
+        <w:t>admin</w:t>
+      </w:r>
+      <w:proofErr w:type="spellEnd"/>
+      <w:r>
+        <w:rPr>
+          <w:color w:val="333333"/>
+        </w:rPr>
+        <w:t xml:space="preserve"> -p </w:t>
+      </w:r>
+      <w:proofErr w:type="spellStart"/>
+      <w:r>
+        <w:rPr>
+          <w:color w:val="333333"/>
+        </w:rPr>
+        <w:t>version</w:t>
+      </w:r>
+      <w:proofErr w:type="spellEnd"/>
+    </w:p>
+    <w:p>
+      <w:pPr>
+        <w:rPr>
+          <w:rFonts w:ascii="Times New Roman" w:hAnsi="Times New Roman" w:cs="Times New Roman"/>
+          <w:color w:val="333333"/>
+          <w:sz w:val="24"/>
+          <w:szCs w:val="24"/>
+          <w:shd w:val="clear" w:color="auto" w:fill="FFFFFF"/>
+        </w:rPr>
+      </w:pPr>
+      <w:r>
+        <w:rPr>
+          <w:rFonts w:ascii="Times New Roman" w:hAnsi="Times New Roman" w:cs="Times New Roman"/>
+          <w:noProof/>
+          <w:sz w:val="24"/>
+          <w:szCs w:val="24"/>
+        </w:rPr>
+        <w:drawing>
+          <wp:inline distT="0" distB="0" distL="0" distR="0" wp14:anchorId="0733A04A" wp14:editId="6298FC7D">
+            <wp:extent cx="5400040" cy="1609725"/>
+            <wp:effectExtent l="0" t="0" r="0" b="9525"/>
+            <wp:docPr id="76" name="Imagen 76"/>
+            <wp:cNvGraphicFramePr>
+              <a:graphicFrameLocks xmlns:a="http://schemas.openxmlformats.org/drawingml/2006/main" noChangeAspect="1"/>
+            </wp:cNvGraphicFramePr>
+            <a:graphic xmlns:a="http://schemas.openxmlformats.org/drawingml/2006/main">
+              <a:graphicData uri="http://schemas.openxmlformats.org/drawingml/2006/picture">
+                <pic:pic xmlns:pic="http://schemas.openxmlformats.org/drawingml/2006/picture">
+                  <pic:nvPicPr>
+                    <pic:cNvPr id="1" name=""/>
+                    <pic:cNvPicPr/>
+                  </pic:nvPicPr>
+                  <pic:blipFill>
+                    <a:blip r:embed="rId50"/>
+                    <a:stretch>
+                      <a:fillRect/>
+                    </a:stretch>
+                  </pic:blipFill>
+                  <pic:spPr>
+                    <a:xfrm>
+                      <a:off x="0" y="0"/>
+                      <a:ext cx="5400040" cy="1609725"/>
+                    </a:xfrm>
+                    <a:prstGeom prst="rect">
+                      <a:avLst/>
+                    </a:prstGeom>
+                  </pic:spPr>
+                </pic:pic>
+              </a:graphicData>
+            </a:graphic>
+          </wp:inline>
+        </w:drawing>
+      </w:r>
+    </w:p>
+    <w:p>
+      <w:pPr>
+        <w:shd w:val="clear" w:color="auto" w:fill="FFFFFF"/>
+        <w:spacing w:after="330" w:line="240" w:lineRule="auto"/>
+        <w:rPr>
+          <w:rFonts w:ascii="Times New Roman" w:eastAsia="Times New Roman" w:hAnsi="Times New Roman" w:cs="Times New Roman"/>
+          <w:color w:val="333333"/>
+          <w:sz w:val="24"/>
+          <w:szCs w:val="24"/>
+          <w:lang w:val="es-ES" w:eastAsia="es-ES"/>
+        </w:rPr>
+      </w:pPr>
+      <w:r>
+        <w:rPr>
+          <w:rFonts w:ascii="Times New Roman" w:eastAsia="Times New Roman" w:hAnsi="Times New Roman" w:cs="Times New Roman"/>
+          <w:color w:val="333333"/>
+          <w:sz w:val="24"/>
+          <w:szCs w:val="24"/>
+          <w:lang w:val="es-ES" w:eastAsia="es-ES"/>
+        </w:rPr>
+        <w:t xml:space="preserve">Por último, probaremos la instalación de </w:t>
+      </w:r>
+      <w:proofErr w:type="spellStart"/>
+      <w:r>
+        <w:rPr>
+          <w:rFonts w:ascii="Times New Roman" w:eastAsia="Times New Roman" w:hAnsi="Times New Roman" w:cs="Times New Roman"/>
+          <w:color w:val="333333"/>
+          <w:sz w:val="24"/>
+          <w:szCs w:val="24"/>
+          <w:lang w:val="es-ES" w:eastAsia="es-ES"/>
+        </w:rPr>
+        <w:t>MariaDB</w:t>
+      </w:r>
+      <w:proofErr w:type="spellEnd"/>
+      <w:r>
+        <w:rPr>
+          <w:rFonts w:ascii="Times New Roman" w:eastAsia="Times New Roman" w:hAnsi="Times New Roman" w:cs="Times New Roman"/>
+          <w:color w:val="333333"/>
+          <w:sz w:val="24"/>
+          <w:szCs w:val="24"/>
+          <w:lang w:val="es-ES" w:eastAsia="es-ES"/>
+        </w:rPr>
+        <w:t>.</w:t>
+      </w:r>
+    </w:p>
+    <w:p>
+      <w:pPr>
+        <w:shd w:val="clear" w:color="auto" w:fill="FFFFFF"/>
+        <w:spacing w:after="330" w:line="240" w:lineRule="auto"/>
+        <w:jc w:val="center"/>
+        <w:rPr>
+          <w:rFonts w:ascii="Times New Roman" w:hAnsi="Times New Roman" w:cs="Times New Roman"/>
+          <w:color w:val="545454"/>
+          <w:sz w:val="24"/>
+          <w:szCs w:val="24"/>
+          <w:shd w:val="clear" w:color="auto" w:fill="F2F2F2"/>
+        </w:rPr>
+      </w:pPr>
+      <w:r>
+        <w:rPr>
+          <w:rFonts w:ascii="Times New Roman" w:eastAsia="Times New Roman" w:hAnsi="Times New Roman" w:cs="Times New Roman"/>
+          <w:color w:val="333333"/>
+          <w:sz w:val="24"/>
+          <w:szCs w:val="24"/>
+          <w:lang w:val="es-ES" w:eastAsia="es-ES"/>
+        </w:rPr>
+        <w:t xml:space="preserve">Sudo </w:t>
+      </w:r>
+      <w:proofErr w:type="spellStart"/>
+      <w:r>
+        <w:rPr>
+          <w:rFonts w:ascii="Times New Roman" w:eastAsia="Times New Roman" w:hAnsi="Times New Roman" w:cs="Times New Roman"/>
+          <w:color w:val="333333"/>
+          <w:sz w:val="24"/>
+          <w:szCs w:val="24"/>
+          <w:lang w:val="es-ES" w:eastAsia="es-ES"/>
+        </w:rPr>
+        <w:t>systemctl</w:t>
+      </w:r>
+      <w:proofErr w:type="spellEnd"/>
+      <w:r>
+        <w:rPr>
+          <w:rFonts w:ascii="Times New Roman" w:eastAsia="Times New Roman" w:hAnsi="Times New Roman" w:cs="Times New Roman"/>
+          <w:color w:val="333333"/>
+          <w:sz w:val="24"/>
+          <w:szCs w:val="24"/>
+          <w:lang w:val="es-ES" w:eastAsia="es-ES"/>
+        </w:rPr>
+        <w:t xml:space="preserve"> status </w:t>
+      </w:r>
+      <w:proofErr w:type="spellStart"/>
+      <w:r>
+        <w:rPr>
+          <w:rFonts w:ascii="Times New Roman" w:eastAsia="Times New Roman" w:hAnsi="Times New Roman" w:cs="Times New Roman"/>
+          <w:color w:val="333333"/>
+          <w:sz w:val="24"/>
+          <w:szCs w:val="24"/>
+          <w:lang w:val="es-ES" w:eastAsia="es-ES"/>
+        </w:rPr>
+        <w:t>mariadb</w:t>
+      </w:r>
+      <w:proofErr w:type="spellEnd"/>
+    </w:p>
+    <w:p>
+      <w:pPr>
+        <w:rPr>
+          <w:rFonts w:ascii="Times New Roman" w:hAnsi="Times New Roman" w:cs="Times New Roman"/>
+          <w:color w:val="333333"/>
+          <w:sz w:val="24"/>
+          <w:szCs w:val="24"/>
+          <w:shd w:val="clear" w:color="auto" w:fill="FFFFFF"/>
+        </w:rPr>
+      </w:pPr>
+      <w:r>
+        <w:rPr>
+          <w:rFonts w:ascii="Times New Roman" w:hAnsi="Times New Roman" w:cs="Times New Roman"/>
+          <w:noProof/>
+          <w:sz w:val="24"/>
+          <w:szCs w:val="24"/>
+        </w:rPr>
+        <w:drawing>
+          <wp:inline distT="0" distB="0" distL="0" distR="0" wp14:anchorId="221B3DCD" wp14:editId="0A1E94A7">
+            <wp:extent cx="5400040" cy="2575560"/>
+            <wp:effectExtent l="0" t="0" r="0" b="0"/>
+            <wp:docPr id="74" name="Imagen 74"/>
+            <wp:cNvGraphicFramePr>
+              <a:graphicFrameLocks xmlns:a="http://schemas.openxmlformats.org/drawingml/2006/main" noChangeAspect="1"/>
+            </wp:cNvGraphicFramePr>
+            <a:graphic xmlns:a="http://schemas.openxmlformats.org/drawingml/2006/main">
+              <a:graphicData uri="http://schemas.openxmlformats.org/drawingml/2006/picture">
+                <pic:pic xmlns:pic="http://schemas.openxmlformats.org/drawingml/2006/picture">
+                  <pic:nvPicPr>
+                    <pic:cNvPr id="1" name=""/>
+                    <pic:cNvPicPr/>
+                  </pic:nvPicPr>
+                  <pic:blipFill>
+                    <a:blip r:embed="rId51"/>
+                    <a:stretch>
+                      <a:fillRect/>
+                    </a:stretch>
+                  </pic:blipFill>
+                  <pic:spPr>
+                    <a:xfrm>
+                      <a:off x="0" y="0"/>
+                      <a:ext cx="5400040" cy="2575560"/>
+                    </a:xfrm>
+                    <a:prstGeom prst="rect">
+                      <a:avLst/>
+                    </a:prstGeom>
+                  </pic:spPr>
+                </pic:pic>
+              </a:graphicData>
+            </a:graphic>
+          </wp:inline>
+        </w:drawing>
+      </w:r>
+    </w:p>
+    <w:p>
+      <w:pPr>
+        <w:rPr>
+          <w:rFonts w:ascii="Times New Roman" w:hAnsi="Times New Roman" w:cs="Times New Roman"/>
+          <w:color w:val="333333"/>
+          <w:sz w:val="24"/>
+          <w:szCs w:val="24"/>
+          <w:shd w:val="clear" w:color="auto" w:fill="FFFFFF"/>
+        </w:rPr>
+      </w:pPr>
+      <w:r>
+        <w:rPr>
+          <w:rFonts w:ascii="Times New Roman" w:hAnsi="Times New Roman" w:cs="Times New Roman"/>
+          <w:color w:val="333333"/>
+          <w:sz w:val="24"/>
+          <w:szCs w:val="24"/>
+          <w:shd w:val="clear" w:color="auto" w:fill="FFFFFF"/>
+        </w:rPr>
+        <w:t xml:space="preserve">Si </w:t>
+      </w:r>
+      <w:proofErr w:type="spellStart"/>
+      <w:r>
+        <w:rPr>
+          <w:rFonts w:ascii="Times New Roman" w:hAnsi="Times New Roman" w:cs="Times New Roman"/>
+          <w:color w:val="333333"/>
+          <w:sz w:val="24"/>
+          <w:szCs w:val="24"/>
+          <w:shd w:val="clear" w:color="auto" w:fill="FFFFFF"/>
+        </w:rPr>
+        <w:t>MariaDB</w:t>
+      </w:r>
+      <w:proofErr w:type="spellEnd"/>
+      <w:r>
+        <w:rPr>
+          <w:rFonts w:ascii="Times New Roman" w:hAnsi="Times New Roman" w:cs="Times New Roman"/>
+          <w:color w:val="333333"/>
+          <w:sz w:val="24"/>
+          <w:szCs w:val="24"/>
+          <w:shd w:val="clear" w:color="auto" w:fill="FFFFFF"/>
+        </w:rPr>
+        <w:t xml:space="preserve"> no funciona, puede iniciarla con el comando</w:t>
+      </w:r>
+      <w:r>
+        <w:rPr>
+          <w:rFonts w:ascii="Times New Roman" w:hAnsi="Times New Roman" w:cs="Times New Roman"/>
+          <w:color w:val="333333"/>
+          <w:sz w:val="24"/>
+          <w:szCs w:val="24"/>
+          <w:shd w:val="clear" w:color="auto" w:fill="FFFFFF"/>
+        </w:rPr>
+        <w:t xml:space="preserve"> sudo </w:t>
+      </w:r>
+      <w:proofErr w:type="spellStart"/>
+      <w:r>
+        <w:rPr>
+          <w:rFonts w:ascii="Times New Roman" w:hAnsi="Times New Roman" w:cs="Times New Roman"/>
+          <w:color w:val="333333"/>
+          <w:sz w:val="24"/>
+          <w:szCs w:val="24"/>
+          <w:shd w:val="clear" w:color="auto" w:fill="FFFFFF"/>
+        </w:rPr>
+        <w:t>systemctl</w:t>
+      </w:r>
+      <w:proofErr w:type="spellEnd"/>
+      <w:r>
+        <w:rPr>
+          <w:rFonts w:ascii="Times New Roman" w:hAnsi="Times New Roman" w:cs="Times New Roman"/>
+          <w:color w:val="333333"/>
+          <w:sz w:val="24"/>
+          <w:szCs w:val="24"/>
+          <w:shd w:val="clear" w:color="auto" w:fill="FFFFFF"/>
+        </w:rPr>
+        <w:t xml:space="preserve"> </w:t>
+      </w:r>
+      <w:proofErr w:type="spellStart"/>
+      <w:r>
+        <w:rPr>
+          <w:rFonts w:ascii="Times New Roman" w:hAnsi="Times New Roman" w:cs="Times New Roman"/>
+          <w:color w:val="333333"/>
+          <w:sz w:val="24"/>
+          <w:szCs w:val="24"/>
+          <w:shd w:val="clear" w:color="auto" w:fill="FFFFFF"/>
+        </w:rPr>
+        <w:t>start</w:t>
+      </w:r>
+      <w:proofErr w:type="spellEnd"/>
+      <w:r>
+        <w:rPr>
+          <w:rFonts w:ascii="Times New Roman" w:hAnsi="Times New Roman" w:cs="Times New Roman"/>
+          <w:color w:val="333333"/>
+          <w:sz w:val="24"/>
+          <w:szCs w:val="24"/>
+          <w:shd w:val="clear" w:color="auto" w:fill="FFFFFF"/>
+        </w:rPr>
+        <w:t xml:space="preserve"> </w:t>
+      </w:r>
+      <w:proofErr w:type="spellStart"/>
+      <w:r>
+        <w:rPr>
+          <w:rFonts w:ascii="Times New Roman" w:hAnsi="Times New Roman" w:cs="Times New Roman"/>
+          <w:color w:val="333333"/>
+          <w:sz w:val="24"/>
+          <w:szCs w:val="24"/>
+          <w:shd w:val="clear" w:color="auto" w:fill="FFFFFF"/>
+        </w:rPr>
+        <w:t>mariadb</w:t>
+      </w:r>
+      <w:proofErr w:type="spellEnd"/>
+      <w:r>
+        <w:rPr>
+          <w:rFonts w:ascii="Times New Roman" w:hAnsi="Times New Roman" w:cs="Times New Roman"/>
+          <w:color w:val="333333"/>
+          <w:sz w:val="24"/>
+          <w:szCs w:val="24"/>
+          <w:shd w:val="clear" w:color="auto" w:fill="FFFFFF"/>
+        </w:rPr>
+        <w:t>.</w:t>
+      </w:r>
+    </w:p>
+    <w:p>
+      <w:pPr>
+        <w:rPr>
+          <w:rFonts w:ascii="Times New Roman" w:hAnsi="Times New Roman" w:cs="Times New Roman"/>
+          <w:sz w:val="24"/>
+          <w:szCs w:val="24"/>
+          <w:u w:val="single"/>
+        </w:rPr>
+      </w:pPr>
+    </w:p>
+    <w:p>
+      <w:pPr>
+        <w:rPr>
           <w:rFonts w:ascii="Times New Roman" w:eastAsia="Times New Roman" w:hAnsi="Times New Roman" w:cs="Times New Roman"/>
           <w:color w:val="333333"/>
           <w:sz w:val="24"/>

</xml_diff>